<commit_message>
Correccion de roles y organizacion del PGC
</commit_message>
<xml_diff>
--- a/Documentos/SLM_PGC.docx
+++ b/Documentos/SLM_PGC.docx
@@ -81,7 +81,7 @@
               </wp:anchor>
             </w:drawing>
           </mc:Choice>
-          <mc:Fallback xmlns:cx="http://schemas.microsoft.com/office/drawing/2014/chartex" xmlns:cx1="http://schemas.microsoft.com/office/drawing/2015/9/8/chartex" xmlns:cx2="http://schemas.microsoft.com/office/drawing/2015/10/21/chartex" xmlns:cx3="http://schemas.microsoft.com/office/drawing/2016/5/9/chartex" xmlns:cx4="http://schemas.microsoft.com/office/drawing/2016/5/10/chartex" xmlns:cx5="http://schemas.microsoft.com/office/drawing/2016/5/11/chartex" xmlns:cx6="http://schemas.microsoft.com/office/drawing/2016/5/12/chartex" xmlns:cx7="http://schemas.microsoft.com/office/drawing/2016/5/13/chartex" xmlns:cx8="http://schemas.microsoft.com/office/drawing/2016/5/14/chartex" xmlns:aink="http://schemas.microsoft.com/office/drawing/2016/ink" xmlns:am3d="http://schemas.microsoft.com/office/drawing/2017/model3d" xmlns:w16cid="http://schemas.microsoft.com/office/word/2016/wordml/cid" xmlns:w16se="http://schemas.microsoft.com/office/word/2015/wordml/symex">
+          <mc:Fallback xmlns:w16se="http://schemas.microsoft.com/office/word/2015/wordml/symex" xmlns:w16cid="http://schemas.microsoft.com/office/word/2016/wordml/cid" xmlns:am3d="http://schemas.microsoft.com/office/drawing/2017/model3d" xmlns:aink="http://schemas.microsoft.com/office/drawing/2016/ink" xmlns:cx8="http://schemas.microsoft.com/office/drawing/2016/5/14/chartex" xmlns:cx7="http://schemas.microsoft.com/office/drawing/2016/5/13/chartex" xmlns:cx6="http://schemas.microsoft.com/office/drawing/2016/5/12/chartex" xmlns:cx5="http://schemas.microsoft.com/office/drawing/2016/5/11/chartex" xmlns:cx4="http://schemas.microsoft.com/office/drawing/2016/5/10/chartex" xmlns:cx3="http://schemas.microsoft.com/office/drawing/2016/5/9/chartex" xmlns:cx2="http://schemas.microsoft.com/office/drawing/2015/10/21/chartex" xmlns:cx1="http://schemas.microsoft.com/office/drawing/2015/9/8/chartex" xmlns:cx="http://schemas.microsoft.com/office/drawing/2014/chartex">
             <w:pict>
               <v:rect w14:anchorId="3921CDED" id="Rectángulo 4" o:spid="_x0000_s1026" style="position:absolute;margin-left:572.25pt;margin-top:1.5pt;width:7.15pt;height:726pt;z-index:251661312;visibility:visible;mso-wrap-style:square;mso-width-percent:0;mso-height-percent:0;mso-wrap-distance-left:9pt;mso-wrap-distance-top:0;mso-wrap-distance-right:9pt;mso-wrap-distance-bottom:0;mso-position-horizontal:absolute;mso-position-horizontal-relative:page;mso-position-vertical:absolute;mso-position-vertical-relative:page;mso-width-percent:0;mso-height-percent:0;mso-width-relative:page;mso-height-relative:page;v-text-anchor:top" o:gfxdata="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" o:allowincell="f" strokecolor="#31849b">
                 <w10:wrap anchorx="page" anchory="page"/>
@@ -254,7 +254,7 @@
               </wp:anchor>
             </w:drawing>
           </mc:Choice>
-          <mc:Fallback xmlns:cx="http://schemas.microsoft.com/office/drawing/2014/chartex" xmlns:cx1="http://schemas.microsoft.com/office/drawing/2015/9/8/chartex" xmlns:cx2="http://schemas.microsoft.com/office/drawing/2015/10/21/chartex" xmlns:cx3="http://schemas.microsoft.com/office/drawing/2016/5/9/chartex" xmlns:cx4="http://schemas.microsoft.com/office/drawing/2016/5/10/chartex" xmlns:cx5="http://schemas.microsoft.com/office/drawing/2016/5/11/chartex" xmlns:cx6="http://schemas.microsoft.com/office/drawing/2016/5/12/chartex" xmlns:cx7="http://schemas.microsoft.com/office/drawing/2016/5/13/chartex" xmlns:cx8="http://schemas.microsoft.com/office/drawing/2016/5/14/chartex" xmlns:aink="http://schemas.microsoft.com/office/drawing/2016/ink" xmlns:am3d="http://schemas.microsoft.com/office/drawing/2017/model3d" xmlns:w16cid="http://schemas.microsoft.com/office/word/2016/wordml/cid" xmlns:w16se="http://schemas.microsoft.com/office/word/2015/wordml/symex">
+          <mc:Fallback xmlns:w16se="http://schemas.microsoft.com/office/word/2015/wordml/symex" xmlns:w16cid="http://schemas.microsoft.com/office/word/2016/wordml/cid" xmlns:am3d="http://schemas.microsoft.com/office/drawing/2017/model3d" xmlns:aink="http://schemas.microsoft.com/office/drawing/2016/ink" xmlns:cx8="http://schemas.microsoft.com/office/drawing/2016/5/14/chartex" xmlns:cx7="http://schemas.microsoft.com/office/drawing/2016/5/13/chartex" xmlns:cx6="http://schemas.microsoft.com/office/drawing/2016/5/12/chartex" xmlns:cx5="http://schemas.microsoft.com/office/drawing/2016/5/11/chartex" xmlns:cx4="http://schemas.microsoft.com/office/drawing/2016/5/10/chartex" xmlns:cx3="http://schemas.microsoft.com/office/drawing/2016/5/9/chartex" xmlns:cx2="http://schemas.microsoft.com/office/drawing/2015/10/21/chartex" xmlns:cx1="http://schemas.microsoft.com/office/drawing/2015/9/8/chartex" xmlns:cx="http://schemas.microsoft.com/office/drawing/2014/chartex">
             <w:pict>
               <v:rect w14:anchorId="38FDB386" id="Rectángulo 3" o:spid="_x0000_s1026" style="position:absolute;margin-left:37.5pt;margin-top:1.5pt;width:7.15pt;height:726pt;z-index:251659264;visibility:visible;mso-wrap-style:square;mso-width-percent:0;mso-height-percent:0;mso-wrap-distance-left:9pt;mso-wrap-distance-top:0;mso-wrap-distance-right:9pt;mso-wrap-distance-bottom:0;mso-position-horizontal:absolute;mso-position-horizontal-relative:page;mso-position-vertical:absolute;mso-position-vertical-relative:page;mso-width-percent:0;mso-height-percent:0;mso-width-relative:page;mso-height-relative:page;v-text-anchor:top" o:gfxdata="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" o:allowincell="f" strokecolor="#31849b">
                 <w10:wrap anchorx="page" anchory="page"/>
@@ -1431,296 +1431,242 @@
         <w:rPr>
           <w:rFonts w:ascii="Times New Roman" w:hAnsi="Times New Roman" w:cs="Times New Roman"/>
         </w:rPr>
-        <w:t>. Por lo cual estamos haciendo la siguiente propuesta.</w:t>
+        <w:t xml:space="preserve">. </w:t>
+      </w:r>
+      <w:r>
+        <w:rPr>
+          <w:rFonts w:ascii="Times New Roman" w:hAnsi="Times New Roman" w:cs="Times New Roman"/>
+        </w:rPr>
+        <w:t xml:space="preserve">Con el </w:t>
+      </w:r>
+      <w:r>
+        <w:rPr>
+          <w:rFonts w:ascii="Times New Roman" w:hAnsi="Times New Roman" w:cs="Times New Roman"/>
+        </w:rPr>
+        <w:t xml:space="preserve">principal </w:t>
+      </w:r>
+      <w:r>
+        <w:rPr>
+          <w:rFonts w:ascii="Times New Roman" w:hAnsi="Times New Roman" w:cs="Times New Roman"/>
+        </w:rPr>
+        <w:t xml:space="preserve">objetivo de poder llevar un mejor control y manejo </w:t>
+      </w:r>
+      <w:r>
+        <w:rPr>
+          <w:rFonts w:ascii="Times New Roman" w:hAnsi="Times New Roman" w:cs="Times New Roman"/>
+        </w:rPr>
+        <w:t xml:space="preserve">para la integridad </w:t>
+      </w:r>
+      <w:r>
+        <w:rPr>
+          <w:rFonts w:ascii="Times New Roman" w:hAnsi="Times New Roman" w:cs="Times New Roman"/>
+        </w:rPr>
+        <w:t xml:space="preserve">de los proyectos en los que trabaja la empresa tales como </w:t>
+      </w:r>
+      <w:r>
+        <w:rPr>
+          <w:rFonts w:ascii="Times New Roman" w:hAnsi="Times New Roman" w:cs="Times New Roman"/>
+        </w:rPr>
+        <w:t>STC, SGC y</w:t>
+      </w:r>
+      <w:r>
+        <w:rPr>
+          <w:rFonts w:ascii="Times New Roman" w:hAnsi="Times New Roman" w:cs="Times New Roman"/>
+        </w:rPr>
+        <w:t xml:space="preserve"> SGT, </w:t>
+      </w:r>
+      <w:r>
+        <w:rPr>
+          <w:rFonts w:ascii="Times New Roman" w:hAnsi="Times New Roman" w:cs="Times New Roman"/>
+        </w:rPr>
+        <w:t>así</w:t>
+      </w:r>
+      <w:r>
+        <w:rPr>
+          <w:rFonts w:ascii="Times New Roman" w:hAnsi="Times New Roman" w:cs="Times New Roman"/>
+        </w:rPr>
+        <w:t xml:space="preserve"> como </w:t>
+      </w:r>
+      <w:r>
+        <w:rPr>
+          <w:rFonts w:ascii="Times New Roman" w:hAnsi="Times New Roman" w:cs="Times New Roman"/>
+        </w:rPr>
+        <w:t xml:space="preserve">de </w:t>
+      </w:r>
+      <w:r>
+        <w:rPr>
+          <w:rFonts w:ascii="Times New Roman" w:hAnsi="Times New Roman" w:cs="Times New Roman"/>
+        </w:rPr>
+        <w:t>redu</w:t>
+      </w:r>
+      <w:r>
+        <w:rPr>
+          <w:rFonts w:ascii="Times New Roman" w:hAnsi="Times New Roman" w:cs="Times New Roman"/>
+        </w:rPr>
+        <w:t>cir el riesgo de no cumplir con las fechas programadas de entrega, mediante revisiones constantes del producto.</w:t>
+      </w:r>
+      <w:r>
+        <w:rPr>
+          <w:rFonts w:ascii="Times New Roman" w:hAnsi="Times New Roman" w:cs="Times New Roman"/>
+        </w:rPr>
+        <w:t xml:space="preserve"> </w:t>
+      </w:r>
+      <w:r>
+        <w:rPr>
+          <w:rFonts w:ascii="Times New Roman" w:hAnsi="Times New Roman" w:cs="Times New Roman"/>
+        </w:rPr>
+        <w:t>Por lo cual estamos haciendo la siguiente propuesta.</w:t>
       </w:r>
     </w:p>
     <w:p>
       <w:pPr>
         <w:pStyle w:val="PSI-Normal"/>
         <w:ind w:left="0"/>
+      </w:pPr>
+      <w:r>
         <w:rPr>
           <w:rFonts w:ascii="Times New Roman" w:hAnsi="Times New Roman" w:cs="Times New Roman"/>
         </w:rPr>
-      </w:pPr>
+        <w:t>El presente plan de</w:t>
+      </w:r>
       <w:r>
         <w:rPr>
           <w:rFonts w:ascii="Times New Roman" w:hAnsi="Times New Roman" w:cs="Times New Roman"/>
         </w:rPr>
-        <w:t>El presente plan de</w:t>
+        <w:t>be ser aplicado a todos los proyectos grande</w:t>
       </w:r>
       <w:r>
         <w:rPr>
           <w:rFonts w:ascii="Times New Roman" w:hAnsi="Times New Roman" w:cs="Times New Roman"/>
         </w:rPr>
-        <w:t>be ser aplicado a todos los proyectos grande</w:t>
+        <w:t>s</w:t>
       </w:r>
       <w:r>
         <w:rPr>
           <w:rFonts w:ascii="Times New Roman" w:hAnsi="Times New Roman" w:cs="Times New Roman"/>
         </w:rPr>
-        <w:t>s</w:t>
+        <w:t xml:space="preserve"> o pequeños</w:t>
       </w:r>
       <w:r>
         <w:rPr>
           <w:rFonts w:ascii="Times New Roman" w:hAnsi="Times New Roman" w:cs="Times New Roman"/>
         </w:rPr>
-        <w:t xml:space="preserve"> o pequeños</w:t>
+        <w:t>,</w:t>
       </w:r>
       <w:r>
         <w:rPr>
           <w:rFonts w:ascii="Times New Roman" w:hAnsi="Times New Roman" w:cs="Times New Roman"/>
         </w:rPr>
-        <w:t>,</w:t>
+        <w:t xml:space="preserve"> de esta forma el orden y el versionado se aplicarán a todos los productos de software </w:t>
       </w:r>
       <w:r>
         <w:rPr>
           <w:rFonts w:ascii="Times New Roman" w:hAnsi="Times New Roman" w:cs="Times New Roman"/>
         </w:rPr>
-        <w:t xml:space="preserve"> de esta forma el orden y el versionado se aplicarán a todos los productos de software </w:t>
+        <w:t>de empresa</w:t>
       </w:r>
       <w:r>
         <w:rPr>
           <w:rFonts w:ascii="Times New Roman" w:hAnsi="Times New Roman" w:cs="Times New Roman"/>
         </w:rPr>
-        <w:t>de empresa.</w:t>
+        <w:t xml:space="preserve">. Los </w:t>
       </w:r>
       <w:r>
         <w:rPr>
           <w:rFonts w:ascii="Times New Roman" w:hAnsi="Times New Roman" w:cs="Times New Roman"/>
         </w:rPr>
-        <w:t xml:space="preserve"> El presente plan de configuración</w:t>
+        <w:t>plan</w:t>
       </w:r>
       <w:r>
         <w:rPr>
           <w:rFonts w:ascii="Times New Roman" w:hAnsi="Times New Roman" w:cs="Times New Roman"/>
         </w:rPr>
-        <w:t xml:space="preserve"> se</w:t>
+        <w:t>es de gestión para la  configuración de software</w:t>
       </w:r>
       <w:r>
         <w:rPr>
           <w:rFonts w:ascii="Times New Roman" w:hAnsi="Times New Roman" w:cs="Times New Roman"/>
         </w:rPr>
-        <w:t xml:space="preserve"> </w:t>
+        <w:t xml:space="preserve"> abarcara</w:t>
       </w:r>
       <w:r>
         <w:rPr>
           <w:rFonts w:ascii="Times New Roman" w:hAnsi="Times New Roman" w:cs="Times New Roman"/>
         </w:rPr>
-        <w:t>estará realizando</w:t>
+        <w:t>n</w:t>
       </w:r>
       <w:r>
         <w:rPr>
           <w:rFonts w:ascii="Times New Roman" w:hAnsi="Times New Roman" w:cs="Times New Roman"/>
         </w:rPr>
-        <w:t xml:space="preserve"> </w:t>
+        <w:t xml:space="preserve"> proyectos del tipo </w:t>
       </w:r>
       <w:r>
         <w:rPr>
           <w:rFonts w:ascii="Times New Roman" w:hAnsi="Times New Roman" w:cs="Times New Roman"/>
         </w:rPr>
-        <w:t>teniendo en cuenta lo siguiente:</w:t>
-      </w:r>
-    </w:p>
-    <w:p>
-      <w:pPr>
-        <w:pStyle w:val="PSI-Normal"/>
-        <w:numPr>
-          <w:ilvl w:val="0"/>
-          <w:numId w:val="10"/>
-        </w:numPr>
+        <w:t>Móvil</w:t>
+      </w:r>
+      <w:r>
         <w:rPr>
           <w:rFonts w:ascii="Times New Roman" w:hAnsi="Times New Roman" w:cs="Times New Roman"/>
         </w:rPr>
-      </w:pPr>
+        <w:t xml:space="preserve">, Front-end, Back-end. </w:t>
+      </w:r>
       <w:r>
         <w:rPr>
           <w:rFonts w:ascii="Times New Roman" w:hAnsi="Times New Roman" w:cs="Times New Roman"/>
         </w:rPr>
-        <w:t xml:space="preserve">De acuerdo al tipo de </w:t>
+        <w:t>Tal es el caso de</w:t>
       </w:r>
       <w:r>
         <w:rPr>
           <w:rFonts w:ascii="Times New Roman" w:hAnsi="Times New Roman" w:cs="Times New Roman"/>
         </w:rPr>
-        <w:t xml:space="preserve">proyectos estos </w:t>
+        <w:t>l pro</w:t>
       </w:r>
       <w:r>
         <w:rPr>
           <w:rFonts w:ascii="Times New Roman" w:hAnsi="Times New Roman" w:cs="Times New Roman"/>
         </w:rPr>
-        <w:t>durará</w:t>
+        <w:t>yecto</w:t>
       </w:r>
       <w:r>
         <w:rPr>
           <w:rFonts w:ascii="Times New Roman" w:hAnsi="Times New Roman" w:cs="Times New Roman"/>
         </w:rPr>
-        <w:t>n</w:t>
+        <w:t xml:space="preserve"> de</w:t>
       </w:r>
       <w:r>
         <w:rPr>
           <w:rFonts w:ascii="Times New Roman" w:hAnsi="Times New Roman" w:cs="Times New Roman"/>
         </w:rPr>
-        <w:t xml:space="preserve"> entre 12 a 15 semanas, sin embargo para el pro</w:t>
+        <w:t xml:space="preserve"> “Sistemas de locales musicales</w:t>
       </w:r>
       <w:r>
         <w:rPr>
           <w:rFonts w:ascii="Times New Roman" w:hAnsi="Times New Roman" w:cs="Times New Roman"/>
         </w:rPr>
-        <w:t>yecto</w:t>
+        <w:t xml:space="preserve"> que se desarrolla tanto Front-end y Back-end</w:t>
       </w:r>
       <w:r>
         <w:rPr>
           <w:rFonts w:ascii="Times New Roman" w:hAnsi="Times New Roman" w:cs="Times New Roman"/>
         </w:rPr>
-        <w:t xml:space="preserve">  “Sistemas de locales musicales” este durara 12 semanas.</w:t>
-      </w:r>
-    </w:p>
-    <w:p>
-      <w:pPr>
-        <w:pStyle w:val="PSI-Normal"/>
-        <w:numPr>
-          <w:ilvl w:val="0"/>
-          <w:numId w:val="10"/>
-        </w:numPr>
+        <w:t>.</w:t>
+      </w:r>
+      <w:r>
         <w:rPr>
           <w:rFonts w:ascii="Times New Roman" w:hAnsi="Times New Roman" w:cs="Times New Roman"/>
         </w:rPr>
-      </w:pPr>
+        <w:t xml:space="preserve"> En cuanto al mantenimiento de software también se están considerando planes en</w:t>
+      </w:r>
       <w:r>
         <w:rPr>
           <w:rFonts w:ascii="Times New Roman" w:hAnsi="Times New Roman" w:cs="Times New Roman"/>
         </w:rPr>
-        <w:t xml:space="preserve">El presente </w:t>
-      </w:r>
-      <w:r>
-        <w:rPr>
-          <w:rFonts w:ascii="Times New Roman" w:hAnsi="Times New Roman" w:cs="Times New Roman"/>
-        </w:rPr>
-        <w:t>plan</w:t>
-      </w:r>
-      <w:r>
-        <w:rPr>
-          <w:rFonts w:ascii="Times New Roman" w:hAnsi="Times New Roman" w:cs="Times New Roman"/>
-        </w:rPr>
-        <w:t xml:space="preserve"> abarcara proyectos del tipo </w:t>
-      </w:r>
-      <w:r>
-        <w:rPr>
-          <w:rFonts w:ascii="Times New Roman" w:hAnsi="Times New Roman" w:cs="Times New Roman"/>
-        </w:rPr>
-        <w:t>Móvil</w:t>
-      </w:r>
-      <w:r>
-        <w:rPr>
-          <w:rFonts w:ascii="Times New Roman" w:hAnsi="Times New Roman" w:cs="Times New Roman"/>
-        </w:rPr>
-        <w:t>, Front-</w:t>
-      </w:r>
-      <w:proofErr w:type="spellStart"/>
-      <w:r>
-        <w:rPr>
-          <w:rFonts w:ascii="Times New Roman" w:hAnsi="Times New Roman" w:cs="Times New Roman"/>
-        </w:rPr>
-        <w:t>end</w:t>
-      </w:r>
-      <w:proofErr w:type="spellEnd"/>
-      <w:r>
-        <w:rPr>
-          <w:rFonts w:ascii="Times New Roman" w:hAnsi="Times New Roman" w:cs="Times New Roman"/>
-        </w:rPr>
-        <w:t>, Back-</w:t>
-      </w:r>
-      <w:proofErr w:type="spellStart"/>
-      <w:r>
-        <w:rPr>
-          <w:rFonts w:ascii="Times New Roman" w:hAnsi="Times New Roman" w:cs="Times New Roman"/>
-        </w:rPr>
-        <w:t>end</w:t>
-      </w:r>
-      <w:proofErr w:type="spellEnd"/>
-      <w:r>
-        <w:rPr>
-          <w:rFonts w:ascii="Times New Roman" w:hAnsi="Times New Roman" w:cs="Times New Roman"/>
-        </w:rPr>
-        <w:t xml:space="preserve">. </w:t>
-      </w:r>
-      <w:r>
-        <w:rPr>
-          <w:rFonts w:ascii="Times New Roman" w:hAnsi="Times New Roman" w:cs="Times New Roman"/>
-        </w:rPr>
-        <w:t>Como lo es para el pro</w:t>
-      </w:r>
-      <w:r>
-        <w:rPr>
-          <w:rFonts w:ascii="Times New Roman" w:hAnsi="Times New Roman" w:cs="Times New Roman"/>
-        </w:rPr>
-        <w:t>yecto</w:t>
-      </w:r>
-      <w:r>
-        <w:rPr>
-          <w:rFonts w:ascii="Times New Roman" w:hAnsi="Times New Roman" w:cs="Times New Roman"/>
-        </w:rPr>
-        <w:t xml:space="preserve"> de</w:t>
-      </w:r>
-      <w:r>
-        <w:rPr>
-          <w:rFonts w:ascii="Times New Roman" w:hAnsi="Times New Roman" w:cs="Times New Roman"/>
-        </w:rPr>
-        <w:t xml:space="preserve"> “Sistemas de locales musicales” </w:t>
-      </w:r>
-      <w:r>
-        <w:rPr>
-          <w:rFonts w:ascii="Times New Roman" w:hAnsi="Times New Roman" w:cs="Times New Roman"/>
-        </w:rPr>
-        <w:t xml:space="preserve">a excepción del desarrollo móvil. </w:t>
-      </w:r>
-    </w:p>
-    <w:p>
-      <w:pPr>
-        <w:pStyle w:val="PSI-Normal"/>
-        <w:numPr>
-          <w:ilvl w:val="0"/>
-          <w:numId w:val="10"/>
-        </w:numPr>
-        <w:rPr>
-          <w:rFonts w:ascii="Times New Roman" w:hAnsi="Times New Roman" w:cs="Times New Roman"/>
-        </w:rPr>
-      </w:pPr>
-      <w:r>
-        <w:rPr>
-          <w:rFonts w:ascii="Times New Roman" w:hAnsi="Times New Roman" w:cs="Times New Roman"/>
-        </w:rPr>
-        <w:t xml:space="preserve">El presente </w:t>
-      </w:r>
-      <w:r>
-        <w:rPr>
-          <w:rFonts w:ascii="Times New Roman" w:hAnsi="Times New Roman" w:cs="Times New Roman"/>
-        </w:rPr>
-        <w:t>plan</w:t>
-      </w:r>
-      <w:r>
-        <w:rPr>
-          <w:rFonts w:ascii="Times New Roman" w:hAnsi="Times New Roman" w:cs="Times New Roman"/>
-        </w:rPr>
-        <w:t xml:space="preserve"> se </w:t>
-      </w:r>
-      <w:r>
-        <w:rPr>
-          <w:rFonts w:ascii="Times New Roman" w:hAnsi="Times New Roman" w:cs="Times New Roman"/>
-        </w:rPr>
-        <w:t>enfocará</w:t>
-      </w:r>
-      <w:r>
-        <w:rPr>
-          <w:rFonts w:ascii="Times New Roman" w:hAnsi="Times New Roman" w:cs="Times New Roman"/>
-        </w:rPr>
-        <w:t xml:space="preserve"> en aquellos proyectos de software que se encuentren en la fase de desarrollo o nuevos. </w:t>
-      </w:r>
-    </w:p>
-    <w:p>
-      <w:pPr>
-        <w:pStyle w:val="PSI-Normal"/>
-      </w:pPr>
+        <w:t xml:space="preserve"> proyectos de software que se encuentren en la fase de desarrollo o nuevos. </w:t>
+      </w:r>
       <w:r>
         <w:rPr>
           <w:rFonts w:ascii="Times New Roman" w:hAnsi="Times New Roman" w:cs="Times New Roman"/>
@@ -1783,7 +1729,7 @@
     </w:p>
     <w:p>
       <w:pPr>
-        <w:ind w:left="1077" w:firstLine="0"/>
+        <w:ind w:left="714" w:firstLine="0"/>
         <w:jc w:val="both"/>
         <w:rPr>
           <w:rFonts w:ascii="Times New Roman" w:hAnsi="Times New Roman"/>
@@ -1793,24 +1739,46 @@
         <w:rPr>
           <w:rFonts w:ascii="Times New Roman" w:hAnsi="Times New Roman"/>
         </w:rPr>
-        <w:t>Para cumplir con los requerimientos exigidos por los clientes, nuestro grupo de trabajo, cuenta con un esquema organizacional, donde cada integrante de nuestro equipo conoce sus obligaciones y responsabilidades en nuestra organización, donde cumplen su función de manera muy profesional</w:t>
+        <w:t xml:space="preserve">El flujo de desarrollo de la organización para la gestión de configuración, se basa en las fases de: </w:t>
       </w:r>
       <w:r>
         <w:rPr>
           <w:rFonts w:ascii="Times New Roman" w:hAnsi="Times New Roman"/>
         </w:rPr>
-        <w:t>. En la siguiente tabla mostraremos la relación de actividades con los roles de proyecto.</w:t>
+        <w:t>Análisis</w:t>
+      </w:r>
+      <w:r>
+        <w:rPr>
+          <w:rFonts w:ascii="Times New Roman" w:hAnsi="Times New Roman"/>
+        </w:rPr>
+        <w:t xml:space="preserve"> y especificaciones de requisitos, en los que se trabaja con metodologías agiles SCRUM para las reuniones periódicas de </w:t>
+      </w:r>
+      <w:r>
+        <w:rPr>
+          <w:rFonts w:ascii="Times New Roman" w:hAnsi="Times New Roman"/>
+        </w:rPr>
+        <w:t xml:space="preserve">captura de requerimientos. </w:t>
+      </w:r>
+      <w:r>
+        <w:rPr>
+          <w:rFonts w:ascii="Times New Roman" w:hAnsi="Times New Roman"/>
+        </w:rPr>
+        <w:t xml:space="preserve"> </w:t>
+      </w:r>
+      <w:r>
+        <w:rPr>
+          <w:rFonts w:ascii="Times New Roman" w:hAnsi="Times New Roman"/>
+        </w:rPr>
+        <w:t xml:space="preserve">Diseño de arquitectura y Diseño detallado, puntos en los que se definen las arquitectura con las cuales se van a desarrollar los proyectos planificados. Implementación, aquí el producto ya se encuentra en desarrollo o en mantenimiento, dependiendo de su origen. Pruebas, fase en la que se realizan los diversos tipos de pruebas para garantizar la calidad del producto. Finalmente el despliegue, punto en el que se presenta el producto acabado o el entregable planificado. A todo esto la fase de mantenimiento que se mantiene presente en todas las fases de la gestión de la configuración.  </w:t>
       </w:r>
     </w:p>
     <w:p>
       <w:pPr>
         <w:ind w:left="1077"/>
         <w:jc w:val="both"/>
-      </w:pPr>
-    </w:p>
-    <w:p>
-      <w:pPr>
-        <w:ind w:left="1077"/>
+        <w:rPr>
+          <w:rFonts w:ascii="Times New Roman" w:hAnsi="Times New Roman"/>
+        </w:rPr>
       </w:pPr>
     </w:p>
     <w:p>
@@ -1829,32 +1797,18 @@
           <w:szCs w:val="22"/>
         </w:rPr>
       </w:pPr>
+      <w:bookmarkStart w:id="5" w:name="_Toc487231529"/>
       <w:r>
         <w:rPr>
           <w:noProof/>
           <w:lang w:val="es-PE" w:eastAsia="es-PE"/>
         </w:rPr>
+        <w:lastRenderedPageBreak/>
         <w:drawing>
-          <wp:anchor distT="0" distB="0" distL="114300" distR="114300" simplePos="0" relativeHeight="251662336" behindDoc="1" locked="0" layoutInCell="1" allowOverlap="1">
-            <wp:simplePos x="0" y="0"/>
-            <wp:positionH relativeFrom="margin">
-              <wp:align>right</wp:align>
-            </wp:positionH>
-            <wp:positionV relativeFrom="paragraph">
-              <wp:posOffset>66675</wp:posOffset>
-            </wp:positionV>
-            <wp:extent cx="5943600" cy="2882265"/>
-            <wp:effectExtent l="19050" t="19050" r="19050" b="13335"/>
-            <wp:wrapTight wrapText="bothSides">
-              <wp:wrapPolygon edited="0">
-                <wp:start x="-69" y="-143"/>
-                <wp:lineTo x="-69" y="21557"/>
-                <wp:lineTo x="21600" y="21557"/>
-                <wp:lineTo x="21600" y="-143"/>
-                <wp:lineTo x="-69" y="-143"/>
-              </wp:wrapPolygon>
-            </wp:wrapTight>
-            <wp:docPr id="26" name="Imagen 26"/>
+          <wp:inline distT="0" distB="0" distL="0" distR="0" wp14:anchorId="13816606" wp14:editId="2655776A">
+            <wp:extent cx="5943600" cy="3007360"/>
+            <wp:effectExtent l="0" t="0" r="0" b="2540"/>
+            <wp:docPr id="31" name="Imagen 31"/>
             <wp:cNvGraphicFramePr>
               <a:graphicFrameLocks xmlns:a="http://schemas.openxmlformats.org/drawingml/2006/main" noChangeAspect="1"/>
             </wp:cNvGraphicFramePr>
@@ -1866,13 +1820,7 @@
                     <pic:cNvPicPr/>
                   </pic:nvPicPr>
                   <pic:blipFill>
-                    <a:blip r:embed="rId11">
-                      <a:extLst>
-                        <a:ext uri="{28A0092B-C50C-407E-A947-70E740481C1C}">
-                          <a14:useLocalDpi xmlns:a14="http://schemas.microsoft.com/office/drawing/2010/main" val="0"/>
-                        </a:ext>
-                      </a:extLst>
-                    </a:blip>
+                    <a:blip r:embed="rId11"/>
                     <a:stretch>
                       <a:fillRect/>
                     </a:stretch>
@@ -1880,24 +1828,18 @@
                   <pic:spPr>
                     <a:xfrm>
                       <a:off x="0" y="0"/>
-                      <a:ext cx="5943600" cy="2882265"/>
+                      <a:ext cx="5943600" cy="3007360"/>
                     </a:xfrm>
                     <a:prstGeom prst="rect">
                       <a:avLst/>
                     </a:prstGeom>
-                    <a:ln w="19050">
-                      <a:solidFill>
-                        <a:schemeClr val="accent4"/>
-                      </a:solidFill>
-                    </a:ln>
                   </pic:spPr>
                 </pic:pic>
               </a:graphicData>
             </a:graphic>
-          </wp:anchor>
+          </wp:inline>
         </w:drawing>
       </w:r>
-      <w:bookmarkStart w:id="5" w:name="_Toc487231529"/>
       <w:r>
         <w:rPr>
           <w:rFonts w:ascii="Times New Roman" w:hAnsi="Times New Roman"/>
@@ -2194,7 +2136,13 @@
               <w:rPr>
                 <w:rFonts w:ascii="Times New Roman" w:eastAsia="Times New Roman" w:hAnsi="Times New Roman"/>
               </w:rPr>
-              <w:t>RPGC</w:t>
+              <w:t>R</w:t>
+            </w:r>
+            <w:r>
+              <w:rPr>
+                <w:rFonts w:ascii="Times New Roman" w:eastAsia="Times New Roman" w:hAnsi="Times New Roman"/>
+              </w:rPr>
+              <w:t>GC</w:t>
             </w:r>
           </w:p>
         </w:tc>
@@ -2250,7 +2198,13 @@
               <w:rPr>
                 <w:rFonts w:ascii="Times New Roman" w:eastAsia="Times New Roman" w:hAnsi="Times New Roman"/>
               </w:rPr>
-              <w:t>RPGC, CCC</w:t>
+              <w:t>RGC</w:t>
+            </w:r>
+            <w:r>
+              <w:rPr>
+                <w:rFonts w:ascii="Times New Roman" w:eastAsia="Times New Roman" w:hAnsi="Times New Roman"/>
+              </w:rPr>
+              <w:t>, CCC</w:t>
             </w:r>
             <w:r>
               <w:rPr>
@@ -2318,7 +2272,19 @@
               <w:rPr>
                 <w:rFonts w:ascii="Times New Roman" w:eastAsia="Times New Roman" w:hAnsi="Times New Roman"/>
               </w:rPr>
-              <w:t>RPGC</w:t>
+              <w:t>R</w:t>
+            </w:r>
+            <w:r>
+              <w:rPr>
+                <w:rFonts w:ascii="Times New Roman" w:eastAsia="Times New Roman" w:hAnsi="Times New Roman"/>
+              </w:rPr>
+              <w:t>GC</w:t>
+            </w:r>
+            <w:r>
+              <w:rPr>
+                <w:rFonts w:ascii="Times New Roman" w:eastAsia="Times New Roman" w:hAnsi="Times New Roman"/>
+              </w:rPr>
+              <w:t>, REC</w:t>
             </w:r>
           </w:p>
         </w:tc>
@@ -2374,7 +2340,13 @@
               <w:rPr>
                 <w:rFonts w:ascii="Times New Roman" w:eastAsia="Times New Roman" w:hAnsi="Times New Roman"/>
               </w:rPr>
-              <w:t>RPGC</w:t>
+              <w:t>R</w:t>
+            </w:r>
+            <w:r>
+              <w:rPr>
+                <w:rFonts w:ascii="Times New Roman" w:eastAsia="Times New Roman" w:hAnsi="Times New Roman"/>
+              </w:rPr>
+              <w:t>GC</w:t>
             </w:r>
           </w:p>
         </w:tc>
@@ -2433,7 +2405,13 @@
               <w:rPr>
                 <w:rFonts w:ascii="Times New Roman" w:eastAsia="Times New Roman" w:hAnsi="Times New Roman"/>
               </w:rPr>
-              <w:t>RPGC, CCC</w:t>
+              <w:t>RGC</w:t>
+            </w:r>
+            <w:r>
+              <w:rPr>
+                <w:rFonts w:ascii="Times New Roman" w:eastAsia="Times New Roman" w:hAnsi="Times New Roman"/>
+              </w:rPr>
+              <w:t>, CCC</w:t>
             </w:r>
           </w:p>
         </w:tc>
@@ -2489,7 +2467,7 @@
               <w:rPr>
                 <w:rFonts w:ascii="Times New Roman" w:eastAsia="Times New Roman" w:hAnsi="Times New Roman"/>
               </w:rPr>
-              <w:t>RPGC</w:t>
+              <w:t>RGC</w:t>
             </w:r>
           </w:p>
         </w:tc>
@@ -2518,8 +2496,7 @@
               <w:rPr>
                 <w:rFonts w:ascii="Times New Roman" w:eastAsia="Times New Roman" w:hAnsi="Times New Roman"/>
               </w:rPr>
-              <w:lastRenderedPageBreak/>
-              <w:t>Realizar informe final del SCM</w:t>
+              <w:t>Hacer pruebas sobre una rama</w:t>
             </w:r>
           </w:p>
         </w:tc>
@@ -2546,7 +2523,7 @@
               <w:rPr>
                 <w:rFonts w:ascii="Times New Roman" w:eastAsia="Times New Roman" w:hAnsi="Times New Roman"/>
               </w:rPr>
-              <w:t>RPGC</w:t>
+              <w:t>IAC</w:t>
             </w:r>
           </w:p>
         </w:tc>
@@ -2563,6 +2540,7 @@
       </w:pPr>
       <w:bookmarkStart w:id="8" w:name="_Toc493177925"/>
       <w:r>
+        <w:lastRenderedPageBreak/>
         <w:t>Roles o responsabilidades</w:t>
       </w:r>
       <w:bookmarkEnd w:id="8"/>
@@ -2590,7 +2568,28 @@
           <w:rFonts w:ascii="Times New Roman" w:eastAsia="Times New Roman" w:hAnsi="Times New Roman"/>
           <w:b/>
         </w:rPr>
-        <w:t xml:space="preserve">esponsable del Plan de Gestión de la Configuración </w:t>
+        <w:t xml:space="preserve">esponsable </w:t>
+      </w:r>
+      <w:r>
+        <w:rPr>
+          <w:rFonts w:ascii="Times New Roman" w:eastAsia="Times New Roman" w:hAnsi="Times New Roman"/>
+          <w:b/>
+        </w:rPr>
+        <w:t>de</w:t>
+      </w:r>
+      <w:r>
+        <w:rPr>
+          <w:rFonts w:ascii="Times New Roman" w:eastAsia="Times New Roman" w:hAnsi="Times New Roman"/>
+          <w:b/>
+        </w:rPr>
+        <w:t xml:space="preserve"> la</w:t>
+      </w:r>
+      <w:r>
+        <w:rPr>
+          <w:rFonts w:ascii="Times New Roman" w:eastAsia="Times New Roman" w:hAnsi="Times New Roman"/>
+          <w:b/>
+        </w:rPr>
+        <w:t xml:space="preserve"> Gestión de la Configuración </w:t>
       </w:r>
       <w:r>
         <w:rPr>
@@ -2605,7 +2604,15 @@
           <w:b/>
           <w:i/>
         </w:rPr>
-        <w:t>RPGC</w:t>
+        <w:t>R</w:t>
+      </w:r>
+      <w:r>
+        <w:rPr>
+          <w:rFonts w:ascii="Times New Roman" w:eastAsia="Times New Roman" w:hAnsi="Times New Roman"/>
+          <w:b/>
+          <w:i/>
+        </w:rPr>
+        <w:t>GC</w:t>
       </w:r>
       <w:r>
         <w:rPr>
@@ -2665,13 +2672,130 @@
     </w:p>
     <w:p>
       <w:pPr>
-        <w:spacing w:line="360" w:lineRule="auto"/>
-        <w:ind w:left="720"/>
+        <w:numPr>
+          <w:ilvl w:val="0"/>
+          <w:numId w:val="11"/>
+        </w:numPr>
+        <w:spacing w:before="0" w:line="360" w:lineRule="auto"/>
+        <w:ind w:left="1245" w:hanging="360"/>
+        <w:contextualSpacing/>
         <w:jc w:val="both"/>
         <w:rPr>
           <w:rFonts w:ascii="Times New Roman" w:eastAsia="Times New Roman" w:hAnsi="Times New Roman"/>
-        </w:rPr>
-      </w:pPr>
+          <w:b/>
+        </w:rPr>
+      </w:pPr>
+      <w:r>
+        <w:rPr>
+          <w:rFonts w:ascii="Times New Roman" w:eastAsia="Times New Roman" w:hAnsi="Times New Roman"/>
+          <w:b/>
+        </w:rPr>
+        <w:t>Responsable de elementos de configuración</w:t>
+      </w:r>
+    </w:p>
+    <w:p>
+      <w:pPr>
+        <w:numPr>
+          <w:ilvl w:val="1"/>
+          <w:numId w:val="11"/>
+        </w:numPr>
+        <w:spacing w:before="0" w:line="360" w:lineRule="auto"/>
+        <w:ind w:left="1665" w:hanging="360"/>
+        <w:contextualSpacing/>
+        <w:jc w:val="both"/>
+        <w:rPr>
+          <w:rFonts w:ascii="Times New Roman" w:eastAsia="Times New Roman" w:hAnsi="Times New Roman"/>
+        </w:rPr>
+      </w:pPr>
+      <w:r>
+        <w:rPr>
+          <w:rFonts w:ascii="Times New Roman" w:eastAsia="Times New Roman" w:hAnsi="Times New Roman"/>
+        </w:rPr>
+        <w:t>Asegurar que los elementos de configuración de los que es responsable están registrados en la base de datos de configuración con el estado y datos de configuración apropiados. Verificar que los cambios sobre los elementos de configuración siguen el proceso de cambios definido. Asegurar la idoneidad e integridad de los elementos de configuración de los que es responsable.</w:t>
+      </w:r>
+    </w:p>
+    <w:p>
+      <w:pPr>
+        <w:numPr>
+          <w:ilvl w:val="1"/>
+          <w:numId w:val="11"/>
+        </w:numPr>
+        <w:spacing w:before="0" w:line="360" w:lineRule="auto"/>
+        <w:ind w:left="1665" w:hanging="360"/>
+        <w:contextualSpacing/>
+        <w:jc w:val="both"/>
+      </w:pPr>
+      <w:r>
+        <w:rPr>
+          <w:rFonts w:ascii="Times New Roman" w:eastAsia="Times New Roman" w:hAnsi="Times New Roman"/>
+        </w:rPr>
+        <w:t>Personal necesario: 1</w:t>
+      </w:r>
+    </w:p>
+    <w:p>
+      <w:pPr>
+        <w:pStyle w:val="Prrafodelista"/>
+        <w:numPr>
+          <w:ilvl w:val="0"/>
+          <w:numId w:val="11"/>
+        </w:numPr>
+        <w:spacing w:before="0" w:line="360" w:lineRule="auto"/>
+        <w:ind w:left="1276" w:hanging="425"/>
+        <w:jc w:val="both"/>
+        <w:rPr>
+          <w:rFonts w:ascii="Times New Roman" w:eastAsia="Times New Roman" w:hAnsi="Times New Roman"/>
+          <w:b/>
+        </w:rPr>
+      </w:pPr>
+      <w:r>
+        <w:rPr>
+          <w:rFonts w:ascii="Times New Roman" w:eastAsia="Times New Roman" w:hAnsi="Times New Roman"/>
+          <w:b/>
+        </w:rPr>
+        <w:t>Inspector de Aseguramiento de Calidad (IAC)</w:t>
+      </w:r>
+    </w:p>
+    <w:p>
+      <w:pPr>
+        <w:pStyle w:val="Prrafodelista"/>
+        <w:numPr>
+          <w:ilvl w:val="0"/>
+          <w:numId w:val="23"/>
+        </w:numPr>
+        <w:spacing w:before="0" w:line="360" w:lineRule="auto"/>
+        <w:ind w:left="1701" w:hanging="425"/>
+        <w:jc w:val="both"/>
+        <w:rPr>
+          <w:rFonts w:ascii="Times New Roman" w:eastAsia="Times New Roman" w:hAnsi="Times New Roman"/>
+        </w:rPr>
+      </w:pPr>
+      <w:r>
+        <w:rPr>
+          <w:rFonts w:ascii="Times New Roman" w:eastAsia="Times New Roman" w:hAnsi="Times New Roman"/>
+        </w:rPr>
+        <w:t>Trabaja en su rama para hacer las pruebas. Idealmente ejecuta un conjunto de casos de pruebas de regresión (sobre la rama) que garanticen la compatibilidad hacia atrás. Debe evaluar el contenido de la matriz de afectación recibida en la nota del reléase.</w:t>
+      </w:r>
+    </w:p>
+    <w:p>
+      <w:pPr>
+        <w:pStyle w:val="Prrafodelista"/>
+        <w:numPr>
+          <w:ilvl w:val="0"/>
+          <w:numId w:val="23"/>
+        </w:numPr>
+        <w:spacing w:before="0" w:line="360" w:lineRule="auto"/>
+        <w:ind w:left="1701" w:hanging="425"/>
+        <w:jc w:val="both"/>
+        <w:rPr>
+          <w:rFonts w:ascii="Times New Roman" w:eastAsia="Times New Roman" w:hAnsi="Times New Roman"/>
+        </w:rPr>
+      </w:pPr>
+      <w:r>
+        <w:rPr>
+          <w:rFonts w:ascii="Times New Roman" w:eastAsia="Times New Roman" w:hAnsi="Times New Roman"/>
+        </w:rPr>
+        <w:t>Personal necesario: 1</w:t>
+      </w:r>
     </w:p>
     <w:p>
       <w:pPr>
@@ -2724,7 +2848,6 @@
         </w:rPr>
         <w:t xml:space="preserve">Encargado de respaldar con las tareas de almacenamiento de los </w:t>
       </w:r>
-      <w:proofErr w:type="spellStart"/>
       <w:r>
         <w:rPr>
           <w:rFonts w:ascii="Times New Roman" w:eastAsia="Times New Roman" w:hAnsi="Times New Roman"/>
@@ -2732,14 +2855,12 @@
         </w:rPr>
         <w:t>baselines</w:t>
       </w:r>
-      <w:proofErr w:type="spellEnd"/>
       <w:r>
         <w:rPr>
           <w:rFonts w:ascii="Times New Roman" w:eastAsia="Times New Roman" w:hAnsi="Times New Roman"/>
         </w:rPr>
         <w:t xml:space="preserve">. Un </w:t>
       </w:r>
-      <w:proofErr w:type="spellStart"/>
       <w:r>
         <w:rPr>
           <w:rFonts w:ascii="Times New Roman" w:eastAsia="Times New Roman" w:hAnsi="Times New Roman"/>
@@ -2747,26 +2868,11 @@
         </w:rPr>
         <w:t>baseline</w:t>
       </w:r>
-      <w:proofErr w:type="spellEnd"/>
       <w:r>
         <w:rPr>
           <w:rFonts w:ascii="Times New Roman" w:eastAsia="Times New Roman" w:hAnsi="Times New Roman"/>
         </w:rPr>
-        <w:t xml:space="preserve"> o línea base es uno o más documentos formalmente diseñados y corregidos en un tiempo específico del ciclo de vida de los ítems de configuración, estos a su vez, son el conjunto de versiones de un </w:t>
-      </w:r>
-      <w:proofErr w:type="spellStart"/>
-      <w:r>
-        <w:rPr>
-          <w:rFonts w:ascii="Times New Roman" w:eastAsia="Times New Roman" w:hAnsi="Times New Roman"/>
-        </w:rPr>
-        <w:t>item</w:t>
-      </w:r>
-      <w:proofErr w:type="spellEnd"/>
-      <w:r>
-        <w:rPr>
-          <w:rFonts w:ascii="Times New Roman" w:eastAsia="Times New Roman" w:hAnsi="Times New Roman"/>
-        </w:rPr>
-        <w:t xml:space="preserve"> aceptado por el cliente.</w:t>
+        <w:t xml:space="preserve"> o línea base es uno o más documentos formalmente diseñados y corregidos en un tiempo específico del ciclo de vida de los ítems de configuración, estos a su vez, son el conjunto de versiones de un item aceptado por el cliente.</w:t>
       </w:r>
     </w:p>
     <w:p>
@@ -2789,16 +2895,6 @@
     </w:p>
     <w:p>
       <w:pPr>
-        <w:spacing w:line="360" w:lineRule="auto"/>
-        <w:ind w:left="405"/>
-        <w:jc w:val="both"/>
-        <w:rPr>
-          <w:rFonts w:ascii="Times New Roman" w:eastAsia="Times New Roman" w:hAnsi="Times New Roman"/>
-        </w:rPr>
-      </w:pPr>
-    </w:p>
-    <w:p>
-      <w:pPr>
         <w:numPr>
           <w:ilvl w:val="0"/>
           <w:numId w:val="12"/>
@@ -2900,63 +2996,6 @@
     </w:p>
     <w:p>
       <w:pPr>
-        <w:spacing w:before="0" w:line="360" w:lineRule="auto"/>
-        <w:contextualSpacing/>
-        <w:jc w:val="both"/>
-        <w:rPr>
-          <w:rFonts w:ascii="Times New Roman" w:eastAsia="Times New Roman" w:hAnsi="Times New Roman"/>
-        </w:rPr>
-      </w:pPr>
-    </w:p>
-    <w:p>
-      <w:pPr>
-        <w:spacing w:before="0" w:line="360" w:lineRule="auto"/>
-        <w:contextualSpacing/>
-        <w:jc w:val="both"/>
-        <w:rPr>
-          <w:rFonts w:ascii="Times New Roman" w:eastAsia="Times New Roman" w:hAnsi="Times New Roman"/>
-        </w:rPr>
-      </w:pPr>
-    </w:p>
-    <w:p>
-      <w:pPr>
-        <w:spacing w:before="0" w:line="360" w:lineRule="auto"/>
-        <w:contextualSpacing/>
-        <w:jc w:val="both"/>
-        <w:rPr>
-          <w:rFonts w:ascii="Times New Roman" w:eastAsia="Times New Roman" w:hAnsi="Times New Roman"/>
-        </w:rPr>
-      </w:pPr>
-    </w:p>
-    <w:p>
-      <w:pPr>
-        <w:spacing w:before="0" w:line="360" w:lineRule="auto"/>
-        <w:contextualSpacing/>
-        <w:jc w:val="both"/>
-        <w:rPr>
-          <w:rFonts w:ascii="Times New Roman" w:eastAsia="Times New Roman" w:hAnsi="Times New Roman"/>
-        </w:rPr>
-      </w:pPr>
-    </w:p>
-    <w:p>
-      <w:pPr>
-        <w:spacing w:before="0" w:line="360" w:lineRule="auto"/>
-        <w:contextualSpacing/>
-        <w:jc w:val="both"/>
-        <w:rPr>
-          <w:rFonts w:ascii="Times New Roman" w:eastAsia="Times New Roman" w:hAnsi="Times New Roman"/>
-        </w:rPr>
-      </w:pPr>
-    </w:p>
-    <w:p>
-      <w:pPr>
-        <w:spacing w:before="0" w:line="360" w:lineRule="auto"/>
-        <w:contextualSpacing/>
-        <w:jc w:val="both"/>
-      </w:pPr>
-    </w:p>
-    <w:p>
-      <w:pPr>
         <w:pStyle w:val="Ttulo2"/>
         <w:numPr>
           <w:ilvl w:val="1"/>
@@ -3226,49 +3265,7 @@
         <w:rPr>
           <w:rFonts w:ascii="Times New Roman" w:eastAsia="Times New Roman" w:hAnsi="Times New Roman"/>
         </w:rPr>
-        <w:t xml:space="preserve">Se encuentra estrictamente prohibido el </w:t>
-      </w:r>
-      <w:proofErr w:type="spellStart"/>
-      <w:r>
-        <w:rPr>
-          <w:rFonts w:ascii="Times New Roman" w:eastAsia="Times New Roman" w:hAnsi="Times New Roman"/>
-        </w:rPr>
-        <w:t>versionamiento</w:t>
-      </w:r>
-      <w:proofErr w:type="spellEnd"/>
-      <w:r>
-        <w:rPr>
-          <w:rFonts w:ascii="Times New Roman" w:eastAsia="Times New Roman" w:hAnsi="Times New Roman"/>
-        </w:rPr>
-        <w:t xml:space="preserve"> en el nombre del </w:t>
-      </w:r>
-      <w:proofErr w:type="spellStart"/>
-      <w:r>
-        <w:rPr>
-          <w:rFonts w:ascii="Times New Roman" w:eastAsia="Times New Roman" w:hAnsi="Times New Roman"/>
-        </w:rPr>
-        <w:t>item</w:t>
-      </w:r>
-      <w:proofErr w:type="spellEnd"/>
-      <w:r>
-        <w:rPr>
-          <w:rFonts w:ascii="Times New Roman" w:eastAsia="Times New Roman" w:hAnsi="Times New Roman"/>
-        </w:rPr>
-        <w:t xml:space="preserve">. </w:t>
-      </w:r>
-      <w:proofErr w:type="spellStart"/>
-      <w:r>
-        <w:rPr>
-          <w:rFonts w:ascii="Times New Roman" w:eastAsia="Times New Roman" w:hAnsi="Times New Roman"/>
-        </w:rPr>
-        <w:t>Ejm</w:t>
-      </w:r>
-      <w:proofErr w:type="spellEnd"/>
-      <w:r>
-        <w:rPr>
-          <w:rFonts w:ascii="Times New Roman" w:eastAsia="Times New Roman" w:hAnsi="Times New Roman"/>
-        </w:rPr>
-        <w:t>: No se permite el nombre “SLM_SCMP_v1.1.docx”</w:t>
+        <w:t>Se encuentra estrictamente prohibido el versionamiento en el nombre del item. Ejm: No se permite el nombre “SLM_SCMP_v1.1.docx”</w:t>
       </w:r>
     </w:p>
     <w:p>
@@ -3286,21 +3283,7 @@
         <w:rPr>
           <w:rFonts w:ascii="Times New Roman" w:eastAsia="Times New Roman" w:hAnsi="Times New Roman"/>
         </w:rPr>
-        <w:t xml:space="preserve">Para los </w:t>
-      </w:r>
-      <w:proofErr w:type="spellStart"/>
-      <w:r>
-        <w:rPr>
-          <w:rFonts w:ascii="Times New Roman" w:eastAsia="Times New Roman" w:hAnsi="Times New Roman"/>
-        </w:rPr>
-        <w:t>items</w:t>
-      </w:r>
-      <w:proofErr w:type="spellEnd"/>
-      <w:r>
-        <w:rPr>
-          <w:rFonts w:ascii="Times New Roman" w:eastAsia="Times New Roman" w:hAnsi="Times New Roman"/>
-        </w:rPr>
-        <w:t xml:space="preserve"> de gestión de la configuración:</w:t>
+        <w:t>Para los items de gestión de la configuración:</w:t>
       </w:r>
     </w:p>
     <w:p>
@@ -3318,21 +3301,7 @@
         <w:rPr>
           <w:rFonts w:ascii="Times New Roman" w:eastAsia="Times New Roman" w:hAnsi="Times New Roman"/>
         </w:rPr>
-        <w:t xml:space="preserve">Los </w:t>
-      </w:r>
-      <w:proofErr w:type="spellStart"/>
-      <w:r>
-        <w:rPr>
-          <w:rFonts w:ascii="Times New Roman" w:eastAsia="Times New Roman" w:hAnsi="Times New Roman"/>
-        </w:rPr>
-        <w:t>items</w:t>
-      </w:r>
-      <w:proofErr w:type="spellEnd"/>
-      <w:r>
-        <w:rPr>
-          <w:rFonts w:ascii="Times New Roman" w:eastAsia="Times New Roman" w:hAnsi="Times New Roman"/>
-        </w:rPr>
-        <w:t xml:space="preserve"> deberán llevar el siguiente estándar de nombre:</w:t>
+        <w:t>Los items deberán llevar el siguiente estándar de nombre:</w:t>
       </w:r>
     </w:p>
     <w:p>
@@ -3365,19 +3334,11 @@
           <w:rFonts w:ascii="Times New Roman" w:eastAsia="Times New Roman" w:hAnsi="Times New Roman"/>
         </w:rPr>
       </w:pPr>
-      <w:proofErr w:type="spellStart"/>
       <w:r>
         <w:rPr>
           <w:rFonts w:ascii="Times New Roman" w:eastAsia="Times New Roman" w:hAnsi="Times New Roman"/>
         </w:rPr>
-        <w:t>Ejm</w:t>
-      </w:r>
-      <w:proofErr w:type="spellEnd"/>
-      <w:r>
-        <w:rPr>
-          <w:rFonts w:ascii="Times New Roman" w:eastAsia="Times New Roman" w:hAnsi="Times New Roman"/>
-        </w:rPr>
-        <w:t>: SLM</w:t>
+        <w:t>Ejm: SLM</w:t>
       </w:r>
       <w:r>
         <w:rPr>
@@ -3425,19 +3386,11 @@
         </w:rPr>
         <w:t xml:space="preserve">En caso dos </w:t>
       </w:r>
-      <w:proofErr w:type="spellStart"/>
       <w:r>
         <w:rPr>
           <w:rFonts w:ascii="Times New Roman" w:hAnsi="Times New Roman"/>
         </w:rPr>
-        <w:t>items</w:t>
-      </w:r>
-      <w:proofErr w:type="spellEnd"/>
-      <w:r>
-        <w:rPr>
-          <w:rFonts w:ascii="Times New Roman" w:hAnsi="Times New Roman"/>
-        </w:rPr>
-        <w:t xml:space="preserve"> de gestión de la configuración llegasen a tener la misma nomenclatura, el ítem más reciente tendrá la nomenclatura:</w:t>
+        <w:t>items de gestión de la configuración llegasen a tener la misma nomenclatura, el ítem más reciente tendrá la nomenclatura:</w:t>
       </w:r>
     </w:p>
     <w:p>
@@ -3487,21 +3440,7 @@
         <w:rPr>
           <w:rFonts w:ascii="Times New Roman" w:eastAsia="Times New Roman" w:hAnsi="Times New Roman"/>
         </w:rPr>
-        <w:t xml:space="preserve">Para los </w:t>
-      </w:r>
-      <w:proofErr w:type="spellStart"/>
-      <w:r>
-        <w:rPr>
-          <w:rFonts w:ascii="Times New Roman" w:eastAsia="Times New Roman" w:hAnsi="Times New Roman"/>
-        </w:rPr>
-        <w:t>items</w:t>
-      </w:r>
-      <w:proofErr w:type="spellEnd"/>
-      <w:r>
-        <w:rPr>
-          <w:rFonts w:ascii="Times New Roman" w:eastAsia="Times New Roman" w:hAnsi="Times New Roman"/>
-        </w:rPr>
-        <w:t xml:space="preserve"> de gestión de proyectos:</w:t>
+        <w:t>Para los items de gestión de proyectos:</w:t>
       </w:r>
     </w:p>
     <w:p>
@@ -3519,21 +3458,7 @@
         <w:rPr>
           <w:rFonts w:ascii="Times New Roman" w:eastAsia="Times New Roman" w:hAnsi="Times New Roman"/>
         </w:rPr>
-        <w:t xml:space="preserve">Los </w:t>
-      </w:r>
-      <w:proofErr w:type="spellStart"/>
-      <w:r>
-        <w:rPr>
-          <w:rFonts w:ascii="Times New Roman" w:eastAsia="Times New Roman" w:hAnsi="Times New Roman"/>
-        </w:rPr>
-        <w:t>items</w:t>
-      </w:r>
-      <w:proofErr w:type="spellEnd"/>
-      <w:r>
-        <w:rPr>
-          <w:rFonts w:ascii="Times New Roman" w:eastAsia="Times New Roman" w:hAnsi="Times New Roman"/>
-        </w:rPr>
-        <w:t xml:space="preserve"> deberán llevar el siguiente estándar de nombre:</w:t>
+        <w:t>Los items deberán llevar el siguiente estándar de nombre:</w:t>
       </w:r>
     </w:p>
     <w:p>
@@ -3560,19 +3485,11 @@
           <w:rFonts w:ascii="Times New Roman" w:eastAsia="Times New Roman" w:hAnsi="Times New Roman"/>
         </w:rPr>
       </w:pPr>
-      <w:proofErr w:type="spellStart"/>
       <w:r>
         <w:rPr>
           <w:rFonts w:ascii="Times New Roman" w:eastAsia="Times New Roman" w:hAnsi="Times New Roman"/>
         </w:rPr>
-        <w:t>Ejm</w:t>
-      </w:r>
-      <w:proofErr w:type="spellEnd"/>
-      <w:r>
-        <w:rPr>
-          <w:rFonts w:ascii="Times New Roman" w:eastAsia="Times New Roman" w:hAnsi="Times New Roman"/>
-        </w:rPr>
-        <w:t xml:space="preserve">: </w:t>
+        <w:t xml:space="preserve">Ejm: </w:t>
       </w:r>
       <w:r>
         <w:rPr>
@@ -3647,27 +3564,11 @@
           <w:rFonts w:ascii="Times New Roman" w:hAnsi="Times New Roman" w:cs="Times New Roman"/>
         </w:rPr>
       </w:pPr>
-      <w:bookmarkStart w:id="11" w:name="_GoBack"/>
-      <w:bookmarkEnd w:id="11"/>
       <w:r>
         <w:rPr>
           <w:rFonts w:ascii="Times New Roman" w:hAnsi="Times New Roman" w:cs="Times New Roman"/>
         </w:rPr>
-        <w:t xml:space="preserve">Esta gestión de acceso al servidor para la actualización se hará mediante la herramienta </w:t>
-      </w:r>
-      <w:proofErr w:type="spellStart"/>
-      <w:r>
-        <w:rPr>
-          <w:rFonts w:ascii="Times New Roman" w:hAnsi="Times New Roman" w:cs="Times New Roman"/>
-        </w:rPr>
-        <w:t>git</w:t>
-      </w:r>
-      <w:proofErr w:type="spellEnd"/>
-      <w:r>
-        <w:rPr>
-          <w:rFonts w:ascii="Times New Roman" w:hAnsi="Times New Roman" w:cs="Times New Roman"/>
-        </w:rPr>
-        <w:t xml:space="preserve"> para los documentos y el código fuente y se tendrá un control de “Ramas” para evitar incidentes dentro de la Rama principal o “Master”.</w:t>
+        <w:t>Esta gestión de acceso al servidor para la actualización se hará mediante la herramienta git para los documentos y el código fuente y se tendrá un control de “Ramas” para evitar incidentes dentro de la Rama principal o “Master”.</w:t>
       </w:r>
     </w:p>
     <w:p>
@@ -3776,7 +3677,7 @@
       <w:pPr>
         <w:pStyle w:val="PSI-Normal"/>
       </w:pPr>
-      <w:bookmarkStart w:id="12" w:name="_Toc487231530"/>
+      <w:bookmarkStart w:id="11" w:name="_Toc487231530"/>
       <w:r>
         <w:t xml:space="preserve">Figura </w:t>
       </w:r>
@@ -3796,22 +3697,9 @@
         <w:fldChar w:fldCharType="end"/>
       </w:r>
       <w:r>
-        <w:t xml:space="preserve"> : Estructura del trabajo de </w:t>
-      </w:r>
-      <w:proofErr w:type="spellStart"/>
-      <w:r>
-        <w:t>github</w:t>
-      </w:r>
-      <w:proofErr w:type="spellEnd"/>
-      <w:r>
-        <w:t xml:space="preserve"> con las herramientas Sublime y </w:t>
-      </w:r>
-      <w:proofErr w:type="spellStart"/>
-      <w:r>
-        <w:t>PyCharm</w:t>
-      </w:r>
-      <w:bookmarkEnd w:id="12"/>
-      <w:proofErr w:type="spellEnd"/>
+        <w:t xml:space="preserve"> : Estructura del trabajo de github con las herramientas Sublime y PyCharm</w:t>
+      </w:r>
+      <w:bookmarkEnd w:id="11"/>
     </w:p>
     <w:p>
       <w:pPr>
@@ -3819,81 +3707,54 @@
         <w:ind w:left="1077" w:firstLine="363"/>
         <w:jc w:val="left"/>
       </w:pPr>
-      <w:bookmarkStart w:id="13" w:name="_Toc493177928"/>
+      <w:bookmarkStart w:id="12" w:name="_Toc493177928"/>
       <w:r>
         <w:t>Herramientas de control de versiones</w:t>
       </w:r>
+      <w:bookmarkEnd w:id="12"/>
+    </w:p>
+    <w:p>
+      <w:pPr>
+        <w:pStyle w:val="PSI-Normal"/>
+        <w:rPr>
+          <w:rFonts w:ascii="Times New Roman" w:hAnsi="Times New Roman" w:cs="Times New Roman"/>
+        </w:rPr>
+      </w:pPr>
+      <w:r>
+        <w:rPr>
+          <w:rFonts w:ascii="Times New Roman" w:hAnsi="Times New Roman" w:cs="Times New Roman"/>
+        </w:rPr>
+        <w:t>●</w:t>
+      </w:r>
+      <w:r>
+        <w:rPr>
+          <w:rFonts w:ascii="Times New Roman" w:hAnsi="Times New Roman" w:cs="Times New Roman"/>
+        </w:rPr>
+        <w:tab/>
+        <w:t>Github</w:t>
+      </w:r>
+    </w:p>
+    <w:p>
+      <w:pPr>
+        <w:pStyle w:val="PSI-Normal"/>
+        <w:rPr>
+          <w:rFonts w:ascii="Times New Roman" w:hAnsi="Times New Roman" w:cs="Times New Roman"/>
+        </w:rPr>
+      </w:pPr>
+      <w:r>
+        <w:rPr>
+          <w:rFonts w:ascii="Times New Roman" w:hAnsi="Times New Roman" w:cs="Times New Roman"/>
+        </w:rPr>
+        <w:lastRenderedPageBreak/>
+        <w:t xml:space="preserve">Un hosting online para nuestros repositorios que utiliza git para el mantenimiento y versionado del código fuente, añadiendo una serie de servicios extras para la gestión del proyecto y el código fuente. La parte gratuita de este hosting permite alojar nuestro código en repositorios públicos, si queremos repositorios privados entramos a la parte “premium”. En la actualidad ofrecen varias herramientas útiles para el trabajo en equipo, </w:t>
+      </w:r>
+      <w:bookmarkStart w:id="13" w:name="_GoBack"/>
       <w:bookmarkEnd w:id="13"/>
-    </w:p>
-    <w:p>
-      <w:pPr>
-        <w:pStyle w:val="PSI-Normal"/>
+      <w:r>
         <w:rPr>
           <w:rFonts w:ascii="Times New Roman" w:hAnsi="Times New Roman" w:cs="Times New Roman"/>
         </w:rPr>
-      </w:pPr>
-      <w:r>
-        <w:rPr>
-          <w:rFonts w:ascii="Times New Roman" w:hAnsi="Times New Roman" w:cs="Times New Roman"/>
-        </w:rPr>
-        <w:t>●</w:t>
-      </w:r>
-      <w:r>
-        <w:rPr>
-          <w:rFonts w:ascii="Times New Roman" w:hAnsi="Times New Roman" w:cs="Times New Roman"/>
-        </w:rPr>
-        <w:tab/>
-      </w:r>
-      <w:proofErr w:type="spellStart"/>
-      <w:r>
-        <w:rPr>
-          <w:rFonts w:ascii="Times New Roman" w:hAnsi="Times New Roman" w:cs="Times New Roman"/>
-        </w:rPr>
-        <w:t>Github</w:t>
-      </w:r>
-      <w:proofErr w:type="spellEnd"/>
-    </w:p>
-    <w:p>
-      <w:pPr>
-        <w:pStyle w:val="PSI-Normal"/>
-        <w:rPr>
-          <w:rFonts w:ascii="Times New Roman" w:hAnsi="Times New Roman" w:cs="Times New Roman"/>
-        </w:rPr>
-      </w:pPr>
-      <w:r>
-        <w:rPr>
-          <w:rFonts w:ascii="Times New Roman" w:hAnsi="Times New Roman" w:cs="Times New Roman"/>
-        </w:rPr>
-        <w:lastRenderedPageBreak/>
-        <w:t xml:space="preserve">Un hosting online para nuestros repositorios que utiliza </w:t>
-      </w:r>
-      <w:proofErr w:type="spellStart"/>
-      <w:r>
-        <w:rPr>
-          <w:rFonts w:ascii="Times New Roman" w:hAnsi="Times New Roman" w:cs="Times New Roman"/>
-        </w:rPr>
-        <w:t>git</w:t>
-      </w:r>
-      <w:proofErr w:type="spellEnd"/>
-      <w:r>
-        <w:rPr>
-          <w:rFonts w:ascii="Times New Roman" w:hAnsi="Times New Roman" w:cs="Times New Roman"/>
-        </w:rPr>
-        <w:t xml:space="preserve"> para el mantenimiento y versionado del código fuente, añadiendo una serie de servicios extras para la gestión del proyecto y el código fuente. La parte gratuita de este hosting permite alojar nuestro código en repositorios públicos, si queremos repositorios privados entramos a la parte “</w:t>
-      </w:r>
-      <w:proofErr w:type="spellStart"/>
-      <w:r>
-        <w:rPr>
-          <w:rFonts w:ascii="Times New Roman" w:hAnsi="Times New Roman" w:cs="Times New Roman"/>
-        </w:rPr>
-        <w:t>premium</w:t>
-      </w:r>
-      <w:proofErr w:type="spellEnd"/>
-      <w:r>
-        <w:rPr>
-          <w:rFonts w:ascii="Times New Roman" w:hAnsi="Times New Roman" w:cs="Times New Roman"/>
-        </w:rPr>
-        <w:t xml:space="preserve">”. En la actualidad ofrecen varias herramientas útiles para el trabajo en equipo, entre ellos cabe destacar </w:t>
+        <w:t xml:space="preserve">entre ellos cabe destacar </w:t>
       </w:r>
     </w:p>
     <w:p>
@@ -3998,20 +3859,21 @@
           <w:rFonts w:ascii="Times New Roman" w:hAnsi="Times New Roman" w:cs="Times New Roman"/>
         </w:rPr>
         <w:tab/>
-      </w:r>
-      <w:proofErr w:type="spellStart"/>
-      <w:r>
+        <w:t>Git CLI</w:t>
+      </w:r>
+    </w:p>
+    <w:p>
+      <w:pPr>
+        <w:pStyle w:val="PSI-Normal"/>
         <w:rPr>
           <w:rFonts w:ascii="Times New Roman" w:hAnsi="Times New Roman" w:cs="Times New Roman"/>
         </w:rPr>
-        <w:t>Git</w:t>
-      </w:r>
-      <w:proofErr w:type="spellEnd"/>
+      </w:pPr>
       <w:r>
         <w:rPr>
           <w:rFonts w:ascii="Times New Roman" w:hAnsi="Times New Roman" w:cs="Times New Roman"/>
         </w:rPr>
-        <w:t xml:space="preserve"> CLI</w:t>
+        <w:t>Git es un sistema rápido, escalable, distribuido de control de versiones con un número muy grande de comandos que proporciona las operacione de alto nivel y acceso completo al nivel inferior. La herramienta a usar para el caso de proyectos Front-end y Back-end será Git CLI(Command Line).</w:t>
       </w:r>
     </w:p>
     <w:p>
@@ -4021,170 +3883,44 @@
           <w:rFonts w:ascii="Times New Roman" w:hAnsi="Times New Roman" w:cs="Times New Roman"/>
         </w:rPr>
       </w:pPr>
-      <w:proofErr w:type="spellStart"/>
       <w:r>
         <w:rPr>
           <w:rFonts w:ascii="Times New Roman" w:hAnsi="Times New Roman" w:cs="Times New Roman"/>
         </w:rPr>
-        <w:t>Git</w:t>
-      </w:r>
-      <w:proofErr w:type="spellEnd"/>
+        <w:t>●</w:t>
+      </w:r>
       <w:r>
         <w:rPr>
           <w:rFonts w:ascii="Times New Roman" w:hAnsi="Times New Roman" w:cs="Times New Roman"/>
         </w:rPr>
-        <w:t xml:space="preserve"> es un sistema rápido, escalable, distribuido de control de versiones con un número muy grande de comandos que proporciona las </w:t>
-      </w:r>
-      <w:proofErr w:type="spellStart"/>
+        <w:tab/>
+      </w:r>
       <w:r>
         <w:rPr>
           <w:rFonts w:ascii="Times New Roman" w:hAnsi="Times New Roman" w:cs="Times New Roman"/>
         </w:rPr>
-        <w:t>operacione</w:t>
-      </w:r>
-      <w:proofErr w:type="spellEnd"/>
+        <w:t>Pycharm</w:t>
+      </w:r>
       <w:r>
         <w:rPr>
           <w:rFonts w:ascii="Times New Roman" w:hAnsi="Times New Roman" w:cs="Times New Roman"/>
         </w:rPr>
-        <w:t xml:space="preserve"> de alto nivel y acceso completo al nivel inferior. La herramienta a usar para el caso de proyectos Front-</w:t>
-      </w:r>
-      <w:proofErr w:type="spellStart"/>
-      <w:r>
+        <w:t xml:space="preserve"> Git</w:t>
+      </w:r>
+    </w:p>
+    <w:p>
+      <w:pPr>
+        <w:pStyle w:val="PSI-Normal"/>
         <w:rPr>
           <w:rFonts w:ascii="Times New Roman" w:hAnsi="Times New Roman" w:cs="Times New Roman"/>
         </w:rPr>
-        <w:t>end</w:t>
-      </w:r>
-      <w:proofErr w:type="spellEnd"/>
+      </w:pPr>
       <w:r>
         <w:rPr>
           <w:rFonts w:ascii="Times New Roman" w:hAnsi="Times New Roman" w:cs="Times New Roman"/>
         </w:rPr>
-        <w:t xml:space="preserve"> y Back-</w:t>
-      </w:r>
-      <w:proofErr w:type="spellStart"/>
-      <w:r>
-        <w:rPr>
-          <w:rFonts w:ascii="Times New Roman" w:hAnsi="Times New Roman" w:cs="Times New Roman"/>
-        </w:rPr>
-        <w:t>end</w:t>
-      </w:r>
-      <w:proofErr w:type="spellEnd"/>
-      <w:r>
-        <w:rPr>
-          <w:rFonts w:ascii="Times New Roman" w:hAnsi="Times New Roman" w:cs="Times New Roman"/>
-        </w:rPr>
-        <w:t xml:space="preserve"> será </w:t>
-      </w:r>
-      <w:proofErr w:type="spellStart"/>
-      <w:r>
-        <w:rPr>
-          <w:rFonts w:ascii="Times New Roman" w:hAnsi="Times New Roman" w:cs="Times New Roman"/>
-        </w:rPr>
-        <w:t>Git</w:t>
-      </w:r>
-      <w:proofErr w:type="spellEnd"/>
-      <w:r>
-        <w:rPr>
-          <w:rFonts w:ascii="Times New Roman" w:hAnsi="Times New Roman" w:cs="Times New Roman"/>
-        </w:rPr>
-        <w:t xml:space="preserve"> </w:t>
-      </w:r>
-      <w:proofErr w:type="gramStart"/>
-      <w:r>
-        <w:rPr>
-          <w:rFonts w:ascii="Times New Roman" w:hAnsi="Times New Roman" w:cs="Times New Roman"/>
-        </w:rPr>
-        <w:t>CLI(</w:t>
-      </w:r>
-      <w:proofErr w:type="spellStart"/>
-      <w:proofErr w:type="gramEnd"/>
-      <w:r>
-        <w:rPr>
-          <w:rFonts w:ascii="Times New Roman" w:hAnsi="Times New Roman" w:cs="Times New Roman"/>
-        </w:rPr>
-        <w:t>Command</w:t>
-      </w:r>
-      <w:proofErr w:type="spellEnd"/>
-      <w:r>
-        <w:rPr>
-          <w:rFonts w:ascii="Times New Roman" w:hAnsi="Times New Roman" w:cs="Times New Roman"/>
-        </w:rPr>
-        <w:t xml:space="preserve"> Line).</w:t>
-      </w:r>
-    </w:p>
-    <w:p>
-      <w:pPr>
-        <w:pStyle w:val="PSI-Normal"/>
-        <w:rPr>
-          <w:rFonts w:ascii="Times New Roman" w:hAnsi="Times New Roman" w:cs="Times New Roman"/>
-        </w:rPr>
-      </w:pPr>
-      <w:r>
-        <w:rPr>
-          <w:rFonts w:ascii="Times New Roman" w:hAnsi="Times New Roman" w:cs="Times New Roman"/>
-        </w:rPr>
-        <w:t>●</w:t>
-      </w:r>
-      <w:r>
-        <w:rPr>
-          <w:rFonts w:ascii="Times New Roman" w:hAnsi="Times New Roman" w:cs="Times New Roman"/>
-        </w:rPr>
-        <w:tab/>
-      </w:r>
-      <w:proofErr w:type="spellStart"/>
-      <w:r>
-        <w:rPr>
-          <w:rFonts w:ascii="Times New Roman" w:hAnsi="Times New Roman" w:cs="Times New Roman"/>
-        </w:rPr>
-        <w:t>Pycharm</w:t>
-      </w:r>
-      <w:proofErr w:type="spellEnd"/>
-      <w:r>
-        <w:rPr>
-          <w:rFonts w:ascii="Times New Roman" w:hAnsi="Times New Roman" w:cs="Times New Roman"/>
-        </w:rPr>
-        <w:t xml:space="preserve"> </w:t>
-      </w:r>
-      <w:proofErr w:type="spellStart"/>
-      <w:r>
-        <w:rPr>
-          <w:rFonts w:ascii="Times New Roman" w:hAnsi="Times New Roman" w:cs="Times New Roman"/>
-        </w:rPr>
-        <w:t>Git</w:t>
-      </w:r>
-      <w:proofErr w:type="spellEnd"/>
-    </w:p>
-    <w:p>
-      <w:pPr>
-        <w:pStyle w:val="PSI-Normal"/>
-        <w:rPr>
-          <w:rFonts w:ascii="Times New Roman" w:hAnsi="Times New Roman" w:cs="Times New Roman"/>
-        </w:rPr>
-      </w:pPr>
-      <w:proofErr w:type="spellStart"/>
-      <w:r>
-        <w:rPr>
-          <w:rFonts w:ascii="Times New Roman" w:hAnsi="Times New Roman" w:cs="Times New Roman"/>
-        </w:rPr>
-        <w:t>PyCharm</w:t>
-      </w:r>
-      <w:proofErr w:type="spellEnd"/>
-      <w:r>
-        <w:rPr>
-          <w:rFonts w:ascii="Times New Roman" w:hAnsi="Times New Roman" w:cs="Times New Roman"/>
-        </w:rPr>
-        <w:t xml:space="preserve"> te permite consultar (en términos de </w:t>
-      </w:r>
-      <w:proofErr w:type="spellStart"/>
-      <w:r>
-        <w:rPr>
-          <w:rFonts w:ascii="Times New Roman" w:hAnsi="Times New Roman" w:cs="Times New Roman"/>
-        </w:rPr>
-        <w:t>Git</w:t>
-      </w:r>
-      <w:proofErr w:type="spellEnd"/>
+        <w:t>PyCharm te permite consultar (en términos de Git</w:t>
+      </w:r>
       <w:r>
         <w:rPr>
           <w:rFonts w:ascii="Times New Roman" w:hAnsi="Times New Roman" w:cs="Times New Roman"/>
@@ -4258,35 +3994,33 @@
         <w:rPr>
           <w:rFonts w:ascii="Times New Roman" w:hAnsi="Times New Roman" w:cs="Times New Roman"/>
         </w:rPr>
-        <w:t>(</w:t>
-      </w:r>
-      <w:proofErr w:type="spellStart"/>
+        <w:t>(Backend</w:t>
+      </w:r>
       <w:r>
         <w:rPr>
           <w:rFonts w:ascii="Times New Roman" w:hAnsi="Times New Roman" w:cs="Times New Roman"/>
         </w:rPr>
-        <w:t>Backend</w:t>
-      </w:r>
-      <w:proofErr w:type="spellEnd"/>
+        <w:t xml:space="preserve"> and Frontend</w:t>
+      </w:r>
       <w:r>
         <w:rPr>
           <w:rFonts w:ascii="Times New Roman" w:hAnsi="Times New Roman" w:cs="Times New Roman"/>
         </w:rPr>
-        <w:t xml:space="preserve"> and </w:t>
-      </w:r>
-      <w:proofErr w:type="spellStart"/>
-      <w:r>
+        <w:t>)</w:t>
+      </w:r>
+    </w:p>
+    <w:p>
+      <w:pPr>
+        <w:pStyle w:val="PSI-Normal"/>
         <w:rPr>
           <w:rFonts w:ascii="Times New Roman" w:hAnsi="Times New Roman" w:cs="Times New Roman"/>
         </w:rPr>
-        <w:t>Frontend</w:t>
-      </w:r>
-      <w:proofErr w:type="spellEnd"/>
+      </w:pPr>
       <w:r>
         <w:rPr>
           <w:rFonts w:ascii="Times New Roman" w:hAnsi="Times New Roman" w:cs="Times New Roman"/>
         </w:rPr>
-        <w:t>)</w:t>
+        <w:t>Sublime Text es un editor de código multiplataforma, ligero y con pocas concesiones a las florituras. Es una herramienta concebida para programar sin distracciones. Su interfaz de color oscuro y la riqueza de coloreado de la sintaxis, centra nuestra atención completamente.</w:t>
       </w:r>
     </w:p>
     <w:p>
@@ -4300,147 +4034,7 @@
         <w:rPr>
           <w:rFonts w:ascii="Times New Roman" w:hAnsi="Times New Roman" w:cs="Times New Roman"/>
         </w:rPr>
-        <w:t>Sublime Text es un editor de código multiplataforma, ligero y con pocas concesiones a las florituras. Es una herramienta concebida para programar sin distracciones. Su interfaz de color oscuro y la riqueza de coloreado de la sintaxis, centra nuestra atención completamente.</w:t>
-      </w:r>
-    </w:p>
-    <w:p>
-      <w:pPr>
-        <w:pStyle w:val="PSI-Normal"/>
-        <w:rPr>
-          <w:rFonts w:ascii="Times New Roman" w:hAnsi="Times New Roman" w:cs="Times New Roman"/>
-        </w:rPr>
-      </w:pPr>
-      <w:r>
-        <w:rPr>
-          <w:rFonts w:ascii="Times New Roman" w:hAnsi="Times New Roman" w:cs="Times New Roman"/>
-        </w:rPr>
-        <w:t xml:space="preserve">El sistema de resaltado de sintaxis de Sublime Text soporta un gran número de lenguajes (C, C++, C#, CSS, D, </w:t>
-      </w:r>
-      <w:proofErr w:type="spellStart"/>
-      <w:r>
-        <w:rPr>
-          <w:rFonts w:ascii="Times New Roman" w:hAnsi="Times New Roman" w:cs="Times New Roman"/>
-        </w:rPr>
-        <w:t>Erlang</w:t>
-      </w:r>
-      <w:proofErr w:type="spellEnd"/>
-      <w:r>
-        <w:rPr>
-          <w:rFonts w:ascii="Times New Roman" w:hAnsi="Times New Roman" w:cs="Times New Roman"/>
-        </w:rPr>
-        <w:t xml:space="preserve">, HTML, </w:t>
-      </w:r>
-      <w:proofErr w:type="spellStart"/>
-      <w:r>
-        <w:rPr>
-          <w:rFonts w:ascii="Times New Roman" w:hAnsi="Times New Roman" w:cs="Times New Roman"/>
-        </w:rPr>
-        <w:t>Groovy</w:t>
-      </w:r>
-      <w:proofErr w:type="spellEnd"/>
-      <w:r>
-        <w:rPr>
-          <w:rFonts w:ascii="Times New Roman" w:hAnsi="Times New Roman" w:cs="Times New Roman"/>
-        </w:rPr>
-        <w:t xml:space="preserve">, </w:t>
-      </w:r>
-      <w:proofErr w:type="spellStart"/>
-      <w:r>
-        <w:rPr>
-          <w:rFonts w:ascii="Times New Roman" w:hAnsi="Times New Roman" w:cs="Times New Roman"/>
-        </w:rPr>
-        <w:t>Haskell</w:t>
-      </w:r>
-      <w:proofErr w:type="spellEnd"/>
-      <w:r>
-        <w:rPr>
-          <w:rFonts w:ascii="Times New Roman" w:hAnsi="Times New Roman" w:cs="Times New Roman"/>
-        </w:rPr>
-        <w:t xml:space="preserve">, HTML, Java, JavaScript, </w:t>
-      </w:r>
-      <w:proofErr w:type="spellStart"/>
-      <w:r>
-        <w:rPr>
-          <w:rFonts w:ascii="Times New Roman" w:hAnsi="Times New Roman" w:cs="Times New Roman"/>
-        </w:rPr>
-        <w:t>LaTeX</w:t>
-      </w:r>
-      <w:proofErr w:type="spellEnd"/>
-      <w:r>
-        <w:rPr>
-          <w:rFonts w:ascii="Times New Roman" w:hAnsi="Times New Roman" w:cs="Times New Roman"/>
-        </w:rPr>
-        <w:t xml:space="preserve">, </w:t>
-      </w:r>
-      <w:proofErr w:type="spellStart"/>
-      <w:r>
-        <w:rPr>
-          <w:rFonts w:ascii="Times New Roman" w:hAnsi="Times New Roman" w:cs="Times New Roman"/>
-        </w:rPr>
-        <w:t>Lisp</w:t>
-      </w:r>
-      <w:proofErr w:type="spellEnd"/>
-      <w:r>
-        <w:rPr>
-          <w:rFonts w:ascii="Times New Roman" w:hAnsi="Times New Roman" w:cs="Times New Roman"/>
-        </w:rPr>
-        <w:t xml:space="preserve">, </w:t>
-      </w:r>
-      <w:proofErr w:type="spellStart"/>
-      <w:r>
-        <w:rPr>
-          <w:rFonts w:ascii="Times New Roman" w:hAnsi="Times New Roman" w:cs="Times New Roman"/>
-        </w:rPr>
-        <w:t>Lua</w:t>
-      </w:r>
-      <w:proofErr w:type="spellEnd"/>
-      <w:r>
-        <w:rPr>
-          <w:rFonts w:ascii="Times New Roman" w:hAnsi="Times New Roman" w:cs="Times New Roman"/>
-        </w:rPr>
-        <w:t xml:space="preserve">, </w:t>
-      </w:r>
-      <w:proofErr w:type="spellStart"/>
-      <w:r>
-        <w:rPr>
-          <w:rFonts w:ascii="Times New Roman" w:hAnsi="Times New Roman" w:cs="Times New Roman"/>
-        </w:rPr>
-        <w:t>Markdown</w:t>
-      </w:r>
-      <w:proofErr w:type="spellEnd"/>
-      <w:r>
-        <w:rPr>
-          <w:rFonts w:ascii="Times New Roman" w:hAnsi="Times New Roman" w:cs="Times New Roman"/>
-        </w:rPr>
-        <w:t xml:space="preserve">, Matlab, </w:t>
-      </w:r>
-      <w:proofErr w:type="spellStart"/>
-      <w:r>
-        <w:rPr>
-          <w:rFonts w:ascii="Times New Roman" w:hAnsi="Times New Roman" w:cs="Times New Roman"/>
-        </w:rPr>
-        <w:t>OCaml</w:t>
-      </w:r>
-      <w:proofErr w:type="spellEnd"/>
-      <w:r>
-        <w:rPr>
-          <w:rFonts w:ascii="Times New Roman" w:hAnsi="Times New Roman" w:cs="Times New Roman"/>
-        </w:rPr>
-        <w:t xml:space="preserve">, Perl, PHP, Python, R, Ruby, SQL, TCL, </w:t>
-      </w:r>
-      <w:proofErr w:type="spellStart"/>
-      <w:r>
-        <w:rPr>
-          <w:rFonts w:ascii="Times New Roman" w:hAnsi="Times New Roman" w:cs="Times New Roman"/>
-        </w:rPr>
-        <w:t>Textile</w:t>
-      </w:r>
-      <w:proofErr w:type="spellEnd"/>
-      <w:r>
-        <w:rPr>
-          <w:rFonts w:ascii="Times New Roman" w:hAnsi="Times New Roman" w:cs="Times New Roman"/>
-        </w:rPr>
-        <w:t xml:space="preserve"> and XML).</w:t>
+        <w:t>El sistema de resaltado de sintaxis de Sublime Text soporta un gran número de lenguajes (C, C++, C#, CSS, D, Erlang, HTML, Groovy, Haskell, HTML, Java, JavaScript, LaTeX, Lisp, Lua, Markdown, Matlab, OCaml, Perl, PHP, Python, R, Ruby, SQL, TCL, Textile and XML).</w:t>
       </w:r>
     </w:p>
     <w:p>
@@ -5364,13 +4958,8 @@
               <w:spacing w:line="360" w:lineRule="auto"/>
             </w:pPr>
             <w:r>
-              <w:t xml:space="preserve">Definición de la Nomenclatura de </w:t>
-            </w:r>
-            <w:proofErr w:type="spellStart"/>
-            <w:r>
-              <w:t>Item</w:t>
-            </w:r>
-            <w:proofErr w:type="spellEnd"/>
+              <w:t>Definición de la Nomenclatura de Item</w:t>
+            </w:r>
           </w:p>
         </w:tc>
         <w:tc>
@@ -5477,15 +5066,7 @@
               <w:spacing w:line="360" w:lineRule="auto"/>
             </w:pPr>
             <w:r>
-              <w:t xml:space="preserve">Lista de </w:t>
-            </w:r>
-            <w:proofErr w:type="spellStart"/>
-            <w:r>
-              <w:t>Item</w:t>
-            </w:r>
-            <w:proofErr w:type="spellEnd"/>
-            <w:r>
-              <w:t xml:space="preserve"> con la nomenclatura</w:t>
+              <w:t>Lista de Item con la nomenclatura</w:t>
             </w:r>
           </w:p>
         </w:tc>
@@ -6038,18 +5619,8 @@
                 <w:sz w:val="24"/>
                 <w:szCs w:val="24"/>
               </w:rPr>
-              <w:t xml:space="preserve">Realizar la gestión de </w:t>
-            </w:r>
-            <w:proofErr w:type="spellStart"/>
-            <w:r>
-              <w:rPr>
-                <w:rFonts w:ascii="Times New Roman" w:eastAsia="Times New Roman" w:hAnsi="Times New Roman"/>
-                <w:sz w:val="24"/>
-                <w:szCs w:val="24"/>
-              </w:rPr>
-              <w:t>release</w:t>
-            </w:r>
-            <w:proofErr w:type="spellEnd"/>
+              <w:t>Realizar la gestión de release</w:t>
+            </w:r>
           </w:p>
         </w:tc>
         <w:tc>
@@ -6358,7 +5929,7 @@
               <w:szCs w:val="18"/>
               <w:lang w:val="es-ES"/>
             </w:rPr>
-            <w:t>8</w:t>
+            <w:t>9</w:t>
           </w:r>
           <w:r>
             <w:rPr>
@@ -6544,7 +6115,7 @@
             </wp:anchor>
           </w:drawing>
         </mc:Choice>
-        <mc:Fallback xmlns:cx="http://schemas.microsoft.com/office/drawing/2014/chartex" xmlns:cx1="http://schemas.microsoft.com/office/drawing/2015/9/8/chartex" xmlns:cx2="http://schemas.microsoft.com/office/drawing/2015/10/21/chartex" xmlns:cx3="http://schemas.microsoft.com/office/drawing/2016/5/9/chartex" xmlns:cx4="http://schemas.microsoft.com/office/drawing/2016/5/10/chartex" xmlns:cx5="http://schemas.microsoft.com/office/drawing/2016/5/11/chartex" xmlns:cx6="http://schemas.microsoft.com/office/drawing/2016/5/12/chartex" xmlns:cx7="http://schemas.microsoft.com/office/drawing/2016/5/13/chartex" xmlns:cx8="http://schemas.microsoft.com/office/drawing/2016/5/14/chartex" xmlns:aink="http://schemas.microsoft.com/office/drawing/2016/ink" xmlns:am3d="http://schemas.microsoft.com/office/drawing/2017/model3d" xmlns:w16cid="http://schemas.microsoft.com/office/word/2016/wordml/cid" xmlns:w16se="http://schemas.microsoft.com/office/word/2015/wordml/symex">
+        <mc:Fallback xmlns:w16se="http://schemas.microsoft.com/office/word/2015/wordml/symex" xmlns:w16cid="http://schemas.microsoft.com/office/word/2016/wordml/cid" xmlns:am3d="http://schemas.microsoft.com/office/drawing/2017/model3d" xmlns:aink="http://schemas.microsoft.com/office/drawing/2016/ink" xmlns:cx8="http://schemas.microsoft.com/office/drawing/2016/5/14/chartex" xmlns:cx7="http://schemas.microsoft.com/office/drawing/2016/5/13/chartex" xmlns:cx6="http://schemas.microsoft.com/office/drawing/2016/5/12/chartex" xmlns:cx5="http://schemas.microsoft.com/office/drawing/2016/5/11/chartex" xmlns:cx4="http://schemas.microsoft.com/office/drawing/2016/5/10/chartex" xmlns:cx3="http://schemas.microsoft.com/office/drawing/2016/5/9/chartex" xmlns:cx2="http://schemas.microsoft.com/office/drawing/2015/10/21/chartex" xmlns:cx1="http://schemas.microsoft.com/office/drawing/2015/9/8/chartex" xmlns:cx="http://schemas.microsoft.com/office/drawing/2014/chartex">
           <w:pict>
             <v:rect w14:anchorId="7BDF7437" id="Rectángulo 2" o:spid="_x0000_s1026" style="position:absolute;margin-left:-1in;margin-top:-34.5pt;width:618.75pt;height:55.5pt;z-index:251661312;visibility:visible;mso-wrap-style:square;mso-height-percent:0;mso-wrap-distance-left:9pt;mso-wrap-distance-top:0;mso-wrap-distance-right:9pt;mso-wrap-distance-bottom:0;mso-position-horizontal:absolute;mso-position-horizontal-relative:text;mso-position-vertical:absolute;mso-position-vertical-relative:text;mso-height-percent:0;mso-height-relative:margin;v-text-anchor:middle" o:gfxdata="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" fillcolor="red" strokecolor="#0d5571 [1604]" strokeweight="1pt"/>
           </w:pict>
@@ -7902,6 +7473,155 @@
     </w:lvl>
   </w:abstractNum>
   <w:abstractNum w:abstractNumId="12" w15:restartNumberingAfterBreak="0">
+    <w:nsid w:val="5AF5216A"/>
+    <w:multiLevelType w:val="multilevel"/>
+    <w:tmpl w:val="3F3A1FB4"/>
+    <w:lvl w:ilvl="0">
+      <w:start w:val="1"/>
+      <w:numFmt w:val="bullet"/>
+      <w:lvlText w:val=""/>
+      <w:lvlJc w:val="left"/>
+      <w:pPr>
+        <w:tabs>
+          <w:tab w:val="num" w:pos="720"/>
+        </w:tabs>
+        <w:ind w:left="720" w:hanging="360"/>
+      </w:pPr>
+      <w:rPr>
+        <w:rFonts w:ascii="Symbol" w:hAnsi="Symbol" w:hint="default"/>
+        <w:sz w:val="20"/>
+      </w:rPr>
+    </w:lvl>
+    <w:lvl w:ilvl="1" w:tentative="1">
+      <w:start w:val="1"/>
+      <w:numFmt w:val="bullet"/>
+      <w:lvlText w:val="o"/>
+      <w:lvlJc w:val="left"/>
+      <w:pPr>
+        <w:tabs>
+          <w:tab w:val="num" w:pos="1440"/>
+        </w:tabs>
+        <w:ind w:left="1440" w:hanging="360"/>
+      </w:pPr>
+      <w:rPr>
+        <w:rFonts w:ascii="Courier New" w:hAnsi="Courier New" w:hint="default"/>
+        <w:sz w:val="20"/>
+      </w:rPr>
+    </w:lvl>
+    <w:lvl w:ilvl="2" w:tentative="1">
+      <w:start w:val="1"/>
+      <w:numFmt w:val="bullet"/>
+      <w:lvlText w:val=""/>
+      <w:lvlJc w:val="left"/>
+      <w:pPr>
+        <w:tabs>
+          <w:tab w:val="num" w:pos="2160"/>
+        </w:tabs>
+        <w:ind w:left="2160" w:hanging="360"/>
+      </w:pPr>
+      <w:rPr>
+        <w:rFonts w:ascii="Wingdings" w:hAnsi="Wingdings" w:hint="default"/>
+        <w:sz w:val="20"/>
+      </w:rPr>
+    </w:lvl>
+    <w:lvl w:ilvl="3" w:tentative="1">
+      <w:start w:val="1"/>
+      <w:numFmt w:val="bullet"/>
+      <w:lvlText w:val=""/>
+      <w:lvlJc w:val="left"/>
+      <w:pPr>
+        <w:tabs>
+          <w:tab w:val="num" w:pos="2880"/>
+        </w:tabs>
+        <w:ind w:left="2880" w:hanging="360"/>
+      </w:pPr>
+      <w:rPr>
+        <w:rFonts w:ascii="Wingdings" w:hAnsi="Wingdings" w:hint="default"/>
+        <w:sz w:val="20"/>
+      </w:rPr>
+    </w:lvl>
+    <w:lvl w:ilvl="4" w:tentative="1">
+      <w:start w:val="1"/>
+      <w:numFmt w:val="bullet"/>
+      <w:lvlText w:val=""/>
+      <w:lvlJc w:val="left"/>
+      <w:pPr>
+        <w:tabs>
+          <w:tab w:val="num" w:pos="3600"/>
+        </w:tabs>
+        <w:ind w:left="3600" w:hanging="360"/>
+      </w:pPr>
+      <w:rPr>
+        <w:rFonts w:ascii="Wingdings" w:hAnsi="Wingdings" w:hint="default"/>
+        <w:sz w:val="20"/>
+      </w:rPr>
+    </w:lvl>
+    <w:lvl w:ilvl="5" w:tentative="1">
+      <w:start w:val="1"/>
+      <w:numFmt w:val="bullet"/>
+      <w:lvlText w:val=""/>
+      <w:lvlJc w:val="left"/>
+      <w:pPr>
+        <w:tabs>
+          <w:tab w:val="num" w:pos="4320"/>
+        </w:tabs>
+        <w:ind w:left="4320" w:hanging="360"/>
+      </w:pPr>
+      <w:rPr>
+        <w:rFonts w:ascii="Wingdings" w:hAnsi="Wingdings" w:hint="default"/>
+        <w:sz w:val="20"/>
+      </w:rPr>
+    </w:lvl>
+    <w:lvl w:ilvl="6" w:tentative="1">
+      <w:start w:val="1"/>
+      <w:numFmt w:val="bullet"/>
+      <w:lvlText w:val=""/>
+      <w:lvlJc w:val="left"/>
+      <w:pPr>
+        <w:tabs>
+          <w:tab w:val="num" w:pos="5040"/>
+        </w:tabs>
+        <w:ind w:left="5040" w:hanging="360"/>
+      </w:pPr>
+      <w:rPr>
+        <w:rFonts w:ascii="Wingdings" w:hAnsi="Wingdings" w:hint="default"/>
+        <w:sz w:val="20"/>
+      </w:rPr>
+    </w:lvl>
+    <w:lvl w:ilvl="7" w:tentative="1">
+      <w:start w:val="1"/>
+      <w:numFmt w:val="bullet"/>
+      <w:lvlText w:val=""/>
+      <w:lvlJc w:val="left"/>
+      <w:pPr>
+        <w:tabs>
+          <w:tab w:val="num" w:pos="5760"/>
+        </w:tabs>
+        <w:ind w:left="5760" w:hanging="360"/>
+      </w:pPr>
+      <w:rPr>
+        <w:rFonts w:ascii="Wingdings" w:hAnsi="Wingdings" w:hint="default"/>
+        <w:sz w:val="20"/>
+      </w:rPr>
+    </w:lvl>
+    <w:lvl w:ilvl="8" w:tentative="1">
+      <w:start w:val="1"/>
+      <w:numFmt w:val="bullet"/>
+      <w:lvlText w:val=""/>
+      <w:lvlJc w:val="left"/>
+      <w:pPr>
+        <w:tabs>
+          <w:tab w:val="num" w:pos="6480"/>
+        </w:tabs>
+        <w:ind w:left="6480" w:hanging="360"/>
+      </w:pPr>
+      <w:rPr>
+        <w:rFonts w:ascii="Wingdings" w:hAnsi="Wingdings" w:hint="default"/>
+        <w:sz w:val="20"/>
+      </w:rPr>
+    </w:lvl>
+  </w:abstractNum>
+  <w:abstractNum w:abstractNumId="13" w15:restartNumberingAfterBreak="0">
     <w:nsid w:val="619717E7"/>
     <w:multiLevelType w:val="hybridMultilevel"/>
     <w:tmpl w:val="4C60833E"/>
@@ -8014,7 +7734,7 @@
       </w:rPr>
     </w:lvl>
   </w:abstractNum>
-  <w:abstractNum w:abstractNumId="13" w15:restartNumberingAfterBreak="0">
+  <w:abstractNum w:abstractNumId="14" w15:restartNumberingAfterBreak="0">
     <w:nsid w:val="6E3008D4"/>
     <w:multiLevelType w:val="hybridMultilevel"/>
     <w:tmpl w:val="E18EB05A"/>
@@ -8121,6 +7841,119 @@
       <w:lvlJc w:val="left"/>
       <w:pPr>
         <w:ind w:left="6480" w:hanging="360"/>
+      </w:pPr>
+      <w:rPr>
+        <w:rFonts w:ascii="Wingdings" w:hAnsi="Wingdings" w:hint="default"/>
+      </w:rPr>
+    </w:lvl>
+  </w:abstractNum>
+  <w:abstractNum w:abstractNumId="15" w15:restartNumberingAfterBreak="0">
+    <w:nsid w:val="75CC6D73"/>
+    <w:multiLevelType w:val="hybridMultilevel"/>
+    <w:tmpl w:val="2BC2F6E6"/>
+    <w:lvl w:ilvl="0" w:tplc="280A0003">
+      <w:start w:val="1"/>
+      <w:numFmt w:val="bullet"/>
+      <w:lvlText w:val="o"/>
+      <w:lvlJc w:val="left"/>
+      <w:pPr>
+        <w:ind w:left="1996" w:hanging="360"/>
+      </w:pPr>
+      <w:rPr>
+        <w:rFonts w:ascii="Courier New" w:hAnsi="Courier New" w:cs="Courier New" w:hint="default"/>
+      </w:rPr>
+    </w:lvl>
+    <w:lvl w:ilvl="1" w:tplc="280A0003" w:tentative="1">
+      <w:start w:val="1"/>
+      <w:numFmt w:val="bullet"/>
+      <w:lvlText w:val="o"/>
+      <w:lvlJc w:val="left"/>
+      <w:pPr>
+        <w:ind w:left="2716" w:hanging="360"/>
+      </w:pPr>
+      <w:rPr>
+        <w:rFonts w:ascii="Courier New" w:hAnsi="Courier New" w:cs="Courier New" w:hint="default"/>
+      </w:rPr>
+    </w:lvl>
+    <w:lvl w:ilvl="2" w:tplc="280A0005" w:tentative="1">
+      <w:start w:val="1"/>
+      <w:numFmt w:val="bullet"/>
+      <w:lvlText w:val=""/>
+      <w:lvlJc w:val="left"/>
+      <w:pPr>
+        <w:ind w:left="3436" w:hanging="360"/>
+      </w:pPr>
+      <w:rPr>
+        <w:rFonts w:ascii="Wingdings" w:hAnsi="Wingdings" w:hint="default"/>
+      </w:rPr>
+    </w:lvl>
+    <w:lvl w:ilvl="3" w:tplc="280A0001" w:tentative="1">
+      <w:start w:val="1"/>
+      <w:numFmt w:val="bullet"/>
+      <w:lvlText w:val=""/>
+      <w:lvlJc w:val="left"/>
+      <w:pPr>
+        <w:ind w:left="4156" w:hanging="360"/>
+      </w:pPr>
+      <w:rPr>
+        <w:rFonts w:ascii="Symbol" w:hAnsi="Symbol" w:hint="default"/>
+      </w:rPr>
+    </w:lvl>
+    <w:lvl w:ilvl="4" w:tplc="280A0003" w:tentative="1">
+      <w:start w:val="1"/>
+      <w:numFmt w:val="bullet"/>
+      <w:lvlText w:val="o"/>
+      <w:lvlJc w:val="left"/>
+      <w:pPr>
+        <w:ind w:left="4876" w:hanging="360"/>
+      </w:pPr>
+      <w:rPr>
+        <w:rFonts w:ascii="Courier New" w:hAnsi="Courier New" w:cs="Courier New" w:hint="default"/>
+      </w:rPr>
+    </w:lvl>
+    <w:lvl w:ilvl="5" w:tplc="280A0005" w:tentative="1">
+      <w:start w:val="1"/>
+      <w:numFmt w:val="bullet"/>
+      <w:lvlText w:val=""/>
+      <w:lvlJc w:val="left"/>
+      <w:pPr>
+        <w:ind w:left="5596" w:hanging="360"/>
+      </w:pPr>
+      <w:rPr>
+        <w:rFonts w:ascii="Wingdings" w:hAnsi="Wingdings" w:hint="default"/>
+      </w:rPr>
+    </w:lvl>
+    <w:lvl w:ilvl="6" w:tplc="280A0001" w:tentative="1">
+      <w:start w:val="1"/>
+      <w:numFmt w:val="bullet"/>
+      <w:lvlText w:val=""/>
+      <w:lvlJc w:val="left"/>
+      <w:pPr>
+        <w:ind w:left="6316" w:hanging="360"/>
+      </w:pPr>
+      <w:rPr>
+        <w:rFonts w:ascii="Symbol" w:hAnsi="Symbol" w:hint="default"/>
+      </w:rPr>
+    </w:lvl>
+    <w:lvl w:ilvl="7" w:tplc="280A0003" w:tentative="1">
+      <w:start w:val="1"/>
+      <w:numFmt w:val="bullet"/>
+      <w:lvlText w:val="o"/>
+      <w:lvlJc w:val="left"/>
+      <w:pPr>
+        <w:ind w:left="7036" w:hanging="360"/>
+      </w:pPr>
+      <w:rPr>
+        <w:rFonts w:ascii="Courier New" w:hAnsi="Courier New" w:cs="Courier New" w:hint="default"/>
+      </w:rPr>
+    </w:lvl>
+    <w:lvl w:ilvl="8" w:tplc="280A0005" w:tentative="1">
+      <w:start w:val="1"/>
+      <w:numFmt w:val="bullet"/>
+      <w:lvlText w:val=""/>
+      <w:lvlJc w:val="left"/>
+      <w:pPr>
+        <w:ind w:left="7756" w:hanging="360"/>
       </w:pPr>
       <w:rPr>
         <w:rFonts w:ascii="Wingdings" w:hAnsi="Wingdings" w:hint="default"/>
@@ -8134,10 +7967,10 @@
     <w:abstractNumId w:val="3"/>
   </w:num>
   <w:num w:numId="3">
-    <w:abstractNumId w:val="12"/>
+    <w:abstractNumId w:val="13"/>
   </w:num>
   <w:num w:numId="4">
-    <w:abstractNumId w:val="13"/>
+    <w:abstractNumId w:val="14"/>
   </w:num>
   <w:num w:numId="5">
     <w:abstractNumId w:val="5"/>
@@ -8200,6 +8033,12 @@
   </w:num>
   <w:num w:numId="21">
     <w:abstractNumId w:val="6"/>
+  </w:num>
+  <w:num w:numId="22">
+    <w:abstractNumId w:val="12"/>
+  </w:num>
+  <w:num w:numId="23">
+    <w:abstractNumId w:val="15"/>
   </w:num>
 </w:numbering>
 </file>
@@ -9689,6 +9528,7 @@
     <w:rsid w:val="002A3AE5"/>
     <w:rsid w:val="00337252"/>
     <w:rsid w:val="003A71DD"/>
+    <w:rsid w:val="003D6FDA"/>
     <w:rsid w:val="0073030E"/>
     <w:rsid w:val="0078797C"/>
     <w:rsid w:val="00884699"/>
@@ -10482,7 +10322,7 @@
 </file>
 
 <file path=customXml/itemProps3.xml><?xml version="1.0" encoding="utf-8"?>
-<ds:datastoreItem xmlns:ds="http://schemas.openxmlformats.org/officeDocument/2006/customXml" ds:itemID="{88D4053A-4538-44E4-98EE-3D11A5961013}">
+<ds:datastoreItem xmlns:ds="http://schemas.openxmlformats.org/officeDocument/2006/customXml" ds:itemID="{D0B494A7-69D1-4D28-8396-F1408122D023}">
   <ds:schemaRefs>
     <ds:schemaRef ds:uri="http://schemas.openxmlformats.org/officeDocument/2006/bibliography"/>
   </ds:schemaRefs>

</xml_diff>

<commit_message>
Actualizacion del documento PGC
</commit_message>
<xml_diff>
--- a/Documentos/SLM_PGC.docx
+++ b/Documentos/SLM_PGC.docx
@@ -1,6 +1,6 @@
 
 <file path=word/document.xml><?xml version="1.0" encoding="utf-8"?>
-<w:document xmlns:wpc="http://schemas.microsoft.com/office/word/2010/wordprocessingCanvas" xmlns:cx="http://schemas.microsoft.com/office/drawing/2014/chartex" xmlns:cx1="http://schemas.microsoft.com/office/drawing/2015/9/8/chartex" xmlns:cx2="http://schemas.microsoft.com/office/drawing/2015/10/21/chartex" xmlns:cx3="http://schemas.microsoft.com/office/drawing/2016/5/9/chartex" xmlns:cx4="http://schemas.microsoft.com/office/drawing/2016/5/10/chartex" xmlns:cx5="http://schemas.microsoft.com/office/drawing/2016/5/11/chartex" xmlns:cx6="http://schemas.microsoft.com/office/drawing/2016/5/12/chartex" xmlns:cx7="http://schemas.microsoft.com/office/drawing/2016/5/13/chartex" xmlns:cx8="http://schemas.microsoft.com/office/drawing/2016/5/14/chartex" xmlns:mc="http://schemas.openxmlformats.org/markup-compatibility/2006" xmlns:aink="http://schemas.microsoft.com/office/drawing/2016/ink" xmlns:am3d="http://schemas.microsoft.com/office/drawing/2017/model3d" xmlns:o="urn:schemas-microsoft-com:office:office" xmlns:r="http://schemas.openxmlformats.org/officeDocument/2006/relationships" xmlns:m="http://schemas.openxmlformats.org/officeDocument/2006/math" xmlns:v="urn:schemas-microsoft-com:vml" xmlns:wp14="http://schemas.microsoft.com/office/word/2010/wordprocessingDrawing" xmlns:wp="http://schemas.openxmlformats.org/drawingml/2006/wordprocessingDrawing" xmlns:w10="urn:schemas-microsoft-com:office:word" xmlns:w="http://schemas.openxmlformats.org/wordprocessingml/2006/main" xmlns:w14="http://schemas.microsoft.com/office/word/2010/wordml" xmlns:w15="http://schemas.microsoft.com/office/word/2012/wordml" xmlns:w16cid="http://schemas.microsoft.com/office/word/2016/wordml/cid" xmlns:w16se="http://schemas.microsoft.com/office/word/2015/wordml/symex" xmlns:wpg="http://schemas.microsoft.com/office/word/2010/wordprocessingGroup" xmlns:wpi="http://schemas.microsoft.com/office/word/2010/wordprocessingInk" xmlns:wne="http://schemas.microsoft.com/office/word/2006/wordml" xmlns:wps="http://schemas.microsoft.com/office/word/2010/wordprocessingShape" mc:Ignorable="w14 w15 w16se w16cid wp14">
+<w:document xmlns:wpc="http://schemas.microsoft.com/office/word/2010/wordprocessingCanvas" xmlns:mc="http://schemas.openxmlformats.org/markup-compatibility/2006" xmlns:o="urn:schemas-microsoft-com:office:office" xmlns:r="http://schemas.openxmlformats.org/officeDocument/2006/relationships" xmlns:m="http://schemas.openxmlformats.org/officeDocument/2006/math" xmlns:v="urn:schemas-microsoft-com:vml" xmlns:wp14="http://schemas.microsoft.com/office/word/2010/wordprocessingDrawing" xmlns:wp="http://schemas.openxmlformats.org/drawingml/2006/wordprocessingDrawing" xmlns:w10="urn:schemas-microsoft-com:office:word" xmlns:w="http://schemas.openxmlformats.org/wordprocessingml/2006/main" xmlns:w14="http://schemas.microsoft.com/office/word/2010/wordml" xmlns:w15="http://schemas.microsoft.com/office/word/2012/wordml" xmlns:wpg="http://schemas.microsoft.com/office/word/2010/wordprocessingGroup" xmlns:wpi="http://schemas.microsoft.com/office/word/2010/wordprocessingInk" xmlns:wne="http://schemas.microsoft.com/office/word/2006/wordml" xmlns:wps="http://schemas.microsoft.com/office/word/2010/wordprocessingShape" mc:Ignorable="w14 w15 wp14">
   <w:body>
     <w:p>
       <w:pPr>
@@ -81,7 +81,7 @@
               </wp:anchor>
             </w:drawing>
           </mc:Choice>
-          <mc:Fallback>
+          <mc:Fallback xmlns:w16se="http://schemas.microsoft.com/office/word/2015/wordml/symex" xmlns:w16cid="http://schemas.microsoft.com/office/word/2016/wordml/cid" xmlns:am3d="http://schemas.microsoft.com/office/drawing/2017/model3d" xmlns:aink="http://schemas.microsoft.com/office/drawing/2016/ink" xmlns:cx8="http://schemas.microsoft.com/office/drawing/2016/5/14/chartex" xmlns:cx7="http://schemas.microsoft.com/office/drawing/2016/5/13/chartex" xmlns:cx6="http://schemas.microsoft.com/office/drawing/2016/5/12/chartex" xmlns:cx5="http://schemas.microsoft.com/office/drawing/2016/5/11/chartex" xmlns:cx4="http://schemas.microsoft.com/office/drawing/2016/5/10/chartex" xmlns:cx3="http://schemas.microsoft.com/office/drawing/2016/5/9/chartex" xmlns:cx2="http://schemas.microsoft.com/office/drawing/2015/10/21/chartex" xmlns:cx1="http://schemas.microsoft.com/office/drawing/2015/9/8/chartex" xmlns:cx="http://schemas.microsoft.com/office/drawing/2014/chartex">
             <w:pict>
               <v:rect w14:anchorId="3921CDED" id="Rectángulo 4" o:spid="_x0000_s1026" style="position:absolute;margin-left:572.25pt;margin-top:1.5pt;width:7.15pt;height:726pt;z-index:251661312;visibility:visible;mso-wrap-style:square;mso-width-percent:0;mso-height-percent:0;mso-wrap-distance-left:9pt;mso-wrap-distance-top:0;mso-wrap-distance-right:9pt;mso-wrap-distance-bottom:0;mso-position-horizontal:absolute;mso-position-horizontal-relative:page;mso-position-vertical:absolute;mso-position-vertical-relative:page;mso-width-percent:0;mso-height-percent:0;mso-width-relative:page;mso-height-relative:page;v-text-anchor:top" o:gfxdata="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" o:allowincell="f" strokecolor="#31849b">
                 <w10:wrap anchorx="page" anchory="page"/>
@@ -254,7 +254,7 @@
               </wp:anchor>
             </w:drawing>
           </mc:Choice>
-          <mc:Fallback>
+          <mc:Fallback xmlns:w16se="http://schemas.microsoft.com/office/word/2015/wordml/symex" xmlns:w16cid="http://schemas.microsoft.com/office/word/2016/wordml/cid" xmlns:am3d="http://schemas.microsoft.com/office/drawing/2017/model3d" xmlns:aink="http://schemas.microsoft.com/office/drawing/2016/ink" xmlns:cx8="http://schemas.microsoft.com/office/drawing/2016/5/14/chartex" xmlns:cx7="http://schemas.microsoft.com/office/drawing/2016/5/13/chartex" xmlns:cx6="http://schemas.microsoft.com/office/drawing/2016/5/12/chartex" xmlns:cx5="http://schemas.microsoft.com/office/drawing/2016/5/11/chartex" xmlns:cx4="http://schemas.microsoft.com/office/drawing/2016/5/10/chartex" xmlns:cx3="http://schemas.microsoft.com/office/drawing/2016/5/9/chartex" xmlns:cx2="http://schemas.microsoft.com/office/drawing/2015/10/21/chartex" xmlns:cx1="http://schemas.microsoft.com/office/drawing/2015/9/8/chartex" xmlns:cx="http://schemas.microsoft.com/office/drawing/2014/chartex">
             <w:pict>
               <v:rect w14:anchorId="38FDB386" id="Rectángulo 3" o:spid="_x0000_s1026" style="position:absolute;margin-left:37.5pt;margin-top:1.5pt;width:7.15pt;height:726pt;z-index:251659264;visibility:visible;mso-wrap-style:square;mso-width-percent:0;mso-height-percent:0;mso-wrap-distance-left:9pt;mso-wrap-distance-top:0;mso-wrap-distance-right:9pt;mso-wrap-distance-bottom:0;mso-position-horizontal:absolute;mso-position-horizontal-relative:page;mso-position-vertical:absolute;mso-position-vertical-relative:page;mso-width-percent:0;mso-height-percent:0;mso-width-relative:page;mso-height-relative:page;v-text-anchor:top" o:gfxdata="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" o:allowincell="f" strokecolor="#31849b">
                 <w10:wrap anchorx="page" anchory="page"/>
@@ -1614,35 +1614,7 @@
         <w:rPr>
           <w:rFonts w:ascii="Times New Roman" w:hAnsi="Times New Roman" w:cs="Times New Roman"/>
         </w:rPr>
-        <w:t>, Front-</w:t>
-      </w:r>
-      <w:proofErr w:type="spellStart"/>
-      <w:r>
-        <w:rPr>
-          <w:rFonts w:ascii="Times New Roman" w:hAnsi="Times New Roman" w:cs="Times New Roman"/>
-        </w:rPr>
-        <w:t>end</w:t>
-      </w:r>
-      <w:proofErr w:type="spellEnd"/>
-      <w:r>
-        <w:rPr>
-          <w:rFonts w:ascii="Times New Roman" w:hAnsi="Times New Roman" w:cs="Times New Roman"/>
-        </w:rPr>
-        <w:t>, Back-</w:t>
-      </w:r>
-      <w:proofErr w:type="spellStart"/>
-      <w:r>
-        <w:rPr>
-          <w:rFonts w:ascii="Times New Roman" w:hAnsi="Times New Roman" w:cs="Times New Roman"/>
-        </w:rPr>
-        <w:t>end</w:t>
-      </w:r>
-      <w:proofErr w:type="spellEnd"/>
-      <w:r>
-        <w:rPr>
-          <w:rFonts w:ascii="Times New Roman" w:hAnsi="Times New Roman" w:cs="Times New Roman"/>
-        </w:rPr>
-        <w:t xml:space="preserve">. </w:t>
+        <w:t xml:space="preserve">, Front-end, Back-end. </w:t>
       </w:r>
       <w:r>
         <w:rPr>
@@ -2724,7 +2696,6 @@
         </w:rPr>
         <w:t xml:space="preserve">Encargado de respaldar con las tareas de almacenamiento de los </w:t>
       </w:r>
-      <w:proofErr w:type="spellStart"/>
       <w:r>
         <w:rPr>
           <w:rFonts w:ascii="Times New Roman" w:eastAsia="Times New Roman" w:hAnsi="Times New Roman"/>
@@ -2732,14 +2703,12 @@
         </w:rPr>
         <w:t>baselines</w:t>
       </w:r>
-      <w:proofErr w:type="spellEnd"/>
       <w:r>
         <w:rPr>
           <w:rFonts w:ascii="Times New Roman" w:eastAsia="Times New Roman" w:hAnsi="Times New Roman"/>
         </w:rPr>
         <w:t xml:space="preserve">. Un </w:t>
       </w:r>
-      <w:proofErr w:type="spellStart"/>
       <w:r>
         <w:rPr>
           <w:rFonts w:ascii="Times New Roman" w:eastAsia="Times New Roman" w:hAnsi="Times New Roman"/>
@@ -2747,26 +2716,11 @@
         </w:rPr>
         <w:t>baseline</w:t>
       </w:r>
-      <w:proofErr w:type="spellEnd"/>
       <w:r>
         <w:rPr>
           <w:rFonts w:ascii="Times New Roman" w:eastAsia="Times New Roman" w:hAnsi="Times New Roman"/>
         </w:rPr>
-        <w:t xml:space="preserve"> o línea base es uno o más documentos formalmente diseñados y corregidos en un tiempo específico del ciclo de vida de los ítems de configuración, estos a su vez, son el conjunto de versiones de un </w:t>
-      </w:r>
-      <w:proofErr w:type="spellStart"/>
-      <w:r>
-        <w:rPr>
-          <w:rFonts w:ascii="Times New Roman" w:eastAsia="Times New Roman" w:hAnsi="Times New Roman"/>
-        </w:rPr>
-        <w:t>item</w:t>
-      </w:r>
-      <w:proofErr w:type="spellEnd"/>
-      <w:r>
-        <w:rPr>
-          <w:rFonts w:ascii="Times New Roman" w:eastAsia="Times New Roman" w:hAnsi="Times New Roman"/>
-        </w:rPr>
-        <w:t xml:space="preserve"> aceptado por el cliente.</w:t>
+        <w:t xml:space="preserve"> o línea base es uno o más documentos formalmente diseñados y corregidos en un tiempo específico del ciclo de vida de los ítems de configuración, estos a su vez, son el conjunto de versiones de un item aceptado por el cliente.</w:t>
       </w:r>
     </w:p>
     <w:p>
@@ -3045,148 +2999,21 @@
           <w:rFonts w:ascii="Times New Roman" w:eastAsia="Times New Roman" w:hAnsi="Times New Roman"/>
           <w:b/>
         </w:rPr>
-        <w:t>Políticas. -</w:t>
-      </w:r>
-    </w:p>
-    <w:p>
-      <w:pPr>
-        <w:numPr>
-          <w:ilvl w:val="0"/>
-          <w:numId w:val="13"/>
-        </w:numPr>
-        <w:spacing w:before="0" w:line="360" w:lineRule="auto"/>
-        <w:ind w:left="1602" w:hanging="420"/>
-        <w:contextualSpacing/>
-        <w:jc w:val="both"/>
-        <w:rPr>
-          <w:rFonts w:ascii="Arial" w:eastAsia="Arial" w:hAnsi="Arial" w:cs="Arial"/>
-        </w:rPr>
-      </w:pPr>
+        <w:t xml:space="preserve">Políticas. </w:t>
+      </w:r>
       <w:r>
         <w:rPr>
           <w:rFonts w:ascii="Times New Roman" w:eastAsia="Times New Roman" w:hAnsi="Times New Roman"/>
-        </w:rPr>
-        <w:t>Seguir los estándares de nomenclatura plasmados en el presente documento.</w:t>
-      </w:r>
-    </w:p>
-    <w:p>
-      <w:pPr>
-        <w:numPr>
-          <w:ilvl w:val="0"/>
-          <w:numId w:val="13"/>
-        </w:numPr>
-        <w:spacing w:before="0" w:line="360" w:lineRule="auto"/>
-        <w:ind w:left="1602" w:hanging="420"/>
-        <w:contextualSpacing/>
-        <w:jc w:val="both"/>
-      </w:pPr>
+          <w:b/>
+        </w:rPr>
+        <w:t>– Documento Políticas de la Gestión de la Configuración</w:t>
+      </w:r>
       <w:r>
         <w:rPr>
           <w:rFonts w:ascii="Times New Roman" w:eastAsia="Times New Roman" w:hAnsi="Times New Roman"/>
-        </w:rPr>
-        <w:t>Cada rol debe cumplir las actividades designadas en el documento.</w:t>
-      </w:r>
-      <w:r>
-        <w:rPr>
-          <w:rFonts w:ascii="Times New Roman" w:eastAsia="Times New Roman" w:hAnsi="Times New Roman"/>
-        </w:rPr>
-        <w:tab/>
-      </w:r>
-    </w:p>
-    <w:p>
-      <w:pPr>
-        <w:numPr>
-          <w:ilvl w:val="0"/>
-          <w:numId w:val="13"/>
-        </w:numPr>
-        <w:spacing w:before="0" w:line="360" w:lineRule="auto"/>
-        <w:ind w:left="1602" w:hanging="420"/>
-        <w:contextualSpacing/>
-        <w:jc w:val="both"/>
-      </w:pPr>
-      <w:r>
-        <w:rPr>
-          <w:rFonts w:ascii="Times New Roman" w:eastAsia="Times New Roman" w:hAnsi="Times New Roman"/>
-        </w:rPr>
-        <w:t xml:space="preserve">Cada miembro debe trabajar únicamente y exclusivamente sobre su </w:t>
-      </w:r>
-      <w:r>
-        <w:rPr>
-          <w:rFonts w:ascii="Times New Roman" w:eastAsia="Times New Roman" w:hAnsi="Times New Roman"/>
-        </w:rPr>
-        <w:t>rama</w:t>
-      </w:r>
-      <w:r>
-        <w:rPr>
-          <w:rFonts w:ascii="Times New Roman" w:eastAsia="Times New Roman" w:hAnsi="Times New Roman"/>
-        </w:rPr>
-        <w:t>.</w:t>
-      </w:r>
-    </w:p>
-    <w:p>
-      <w:pPr>
-        <w:numPr>
-          <w:ilvl w:val="0"/>
-          <w:numId w:val="13"/>
-        </w:numPr>
-        <w:spacing w:before="0" w:line="360" w:lineRule="auto"/>
-        <w:ind w:left="1602" w:hanging="420"/>
-        <w:contextualSpacing/>
-        <w:jc w:val="both"/>
-      </w:pPr>
-      <w:r>
-        <w:rPr>
-          <w:rFonts w:ascii="Times New Roman" w:eastAsia="Times New Roman" w:hAnsi="Times New Roman"/>
-        </w:rPr>
-        <w:t xml:space="preserve">La filtración de información a agentes externos se encuentra </w:t>
-      </w:r>
-      <w:r>
-        <w:rPr>
-          <w:rFonts w:ascii="Times New Roman" w:eastAsia="Times New Roman" w:hAnsi="Times New Roman"/>
-        </w:rPr>
-        <w:t>estrictamente</w:t>
-      </w:r>
-      <w:r>
-        <w:rPr>
-          <w:rFonts w:ascii="Times New Roman" w:eastAsia="Times New Roman" w:hAnsi="Times New Roman"/>
-        </w:rPr>
-        <w:t xml:space="preserve"> prohibida.</w:t>
-      </w:r>
-    </w:p>
-    <w:p>
-      <w:pPr>
-        <w:numPr>
-          <w:ilvl w:val="0"/>
-          <w:numId w:val="13"/>
-        </w:numPr>
-        <w:spacing w:before="0" w:line="360" w:lineRule="auto"/>
-        <w:ind w:left="1602" w:hanging="420"/>
-        <w:contextualSpacing/>
-        <w:jc w:val="both"/>
-      </w:pPr>
-      <w:r>
-        <w:rPr>
-          <w:rFonts w:ascii="Times New Roman" w:eastAsia="Times New Roman" w:hAnsi="Times New Roman"/>
-        </w:rPr>
-        <w:t>Correcta comunicación entre los miembros encargados de la gestión de la configuración.</w:t>
-      </w:r>
-    </w:p>
-    <w:p>
-      <w:pPr>
-        <w:numPr>
-          <w:ilvl w:val="0"/>
-          <w:numId w:val="13"/>
-        </w:numPr>
-        <w:spacing w:before="0" w:line="360" w:lineRule="auto"/>
-        <w:ind w:left="1602" w:hanging="420"/>
-        <w:contextualSpacing/>
-        <w:jc w:val="both"/>
-      </w:pPr>
-      <w:r>
-        <w:rPr>
-          <w:rFonts w:ascii="Times New Roman" w:eastAsia="Times New Roman" w:hAnsi="Times New Roman"/>
-        </w:rPr>
-        <w:t>Toda dependencia en los proyectos deberá ser estrictamente documentada.</w:t>
+          <w:b/>
+        </w:rPr>
+        <w:t xml:space="preserve"> </w:t>
       </w:r>
     </w:p>
     <w:p>
@@ -3200,409 +3027,47 @@
           <w:lang w:val="es-PE" w:eastAsia="es-PE"/>
         </w:rPr>
       </w:pPr>
+      <w:bookmarkStart w:id="10" w:name="_Hlk494318858"/>
       <w:r>
         <w:rPr>
           <w:rFonts w:ascii="Times New Roman" w:eastAsia="Times New Roman" w:hAnsi="Times New Roman"/>
           <w:b/>
         </w:rPr>
-        <w:t>Directrices. -</w:t>
-      </w:r>
-    </w:p>
-    <w:p>
-      <w:pPr>
-        <w:numPr>
-          <w:ilvl w:val="0"/>
-          <w:numId w:val="13"/>
-        </w:numPr>
-        <w:spacing w:before="0" w:line="360" w:lineRule="auto"/>
-        <w:ind w:left="1608" w:hanging="420"/>
-        <w:contextualSpacing/>
+        <w:t>Directrices</w:t>
+      </w:r>
+      <w:bookmarkEnd w:id="10"/>
+      <w:r>
+        <w:rPr>
+          <w:rFonts w:ascii="Times New Roman" w:eastAsia="Times New Roman" w:hAnsi="Times New Roman"/>
+          <w:b/>
+        </w:rPr>
+        <w:t>. – Documento de Directrices de la Gestión de la configurtación</w:t>
+      </w:r>
+    </w:p>
+    <w:p>
+      <w:pPr>
+        <w:spacing w:line="360" w:lineRule="auto"/>
+        <w:ind w:left="720" w:firstLine="0"/>
         <w:jc w:val="both"/>
         <w:rPr>
-          <w:rFonts w:ascii="Arial" w:eastAsia="Arial" w:hAnsi="Arial" w:cs="Arial"/>
-        </w:rPr>
-      </w:pPr>
-      <w:r>
-        <w:rPr>
           <w:rFonts w:ascii="Times New Roman" w:eastAsia="Times New Roman" w:hAnsi="Times New Roman"/>
-        </w:rPr>
-        <w:t xml:space="preserve">Se encuentra estrictamente prohibido el </w:t>
-      </w:r>
-      <w:proofErr w:type="spellStart"/>
+          <w:b/>
+          <w:lang w:val="es-PE" w:eastAsia="es-PE"/>
+        </w:rPr>
+      </w:pPr>
       <w:r>
         <w:rPr>
           <w:rFonts w:ascii="Times New Roman" w:eastAsia="Times New Roman" w:hAnsi="Times New Roman"/>
-        </w:rPr>
-        <w:t>versionamiento</w:t>
-      </w:r>
-      <w:proofErr w:type="spellEnd"/>
-      <w:r>
-        <w:rPr>
-          <w:rFonts w:ascii="Times New Roman" w:eastAsia="Times New Roman" w:hAnsi="Times New Roman"/>
-        </w:rPr>
-        <w:t xml:space="preserve"> en el nombre del </w:t>
-      </w:r>
-      <w:proofErr w:type="spellStart"/>
-      <w:r>
-        <w:rPr>
-          <w:rFonts w:ascii="Times New Roman" w:eastAsia="Times New Roman" w:hAnsi="Times New Roman"/>
-        </w:rPr>
-        <w:t>item</w:t>
-      </w:r>
-      <w:proofErr w:type="spellEnd"/>
-      <w:r>
-        <w:rPr>
-          <w:rFonts w:ascii="Times New Roman" w:eastAsia="Times New Roman" w:hAnsi="Times New Roman"/>
-        </w:rPr>
-        <w:t xml:space="preserve">. </w:t>
-      </w:r>
-      <w:proofErr w:type="spellStart"/>
-      <w:r>
-        <w:rPr>
-          <w:rFonts w:ascii="Times New Roman" w:eastAsia="Times New Roman" w:hAnsi="Times New Roman"/>
-        </w:rPr>
-        <w:t>Ejm</w:t>
-      </w:r>
-      <w:proofErr w:type="spellEnd"/>
-      <w:r>
-        <w:rPr>
-          <w:rFonts w:ascii="Times New Roman" w:eastAsia="Times New Roman" w:hAnsi="Times New Roman"/>
-        </w:rPr>
-        <w:t>: No se permite el nombre “SLM_SCMP_v1.1.docx”</w:t>
-      </w:r>
-    </w:p>
-    <w:p>
-      <w:pPr>
-        <w:numPr>
-          <w:ilvl w:val="0"/>
-          <w:numId w:val="13"/>
-        </w:numPr>
-        <w:spacing w:before="0" w:line="360" w:lineRule="auto"/>
-        <w:ind w:left="1608" w:hanging="420"/>
-        <w:contextualSpacing/>
+          <w:b/>
+        </w:rPr>
+        <w:t>Directrices. – Documento de Directrices de la Gestión de la configurtación</w:t>
+      </w:r>
+    </w:p>
+    <w:p>
+      <w:pPr>
+        <w:spacing w:line="360" w:lineRule="auto"/>
+        <w:ind w:left="1077"/>
         <w:jc w:val="both"/>
-      </w:pPr>
-      <w:r>
-        <w:rPr>
-          <w:rFonts w:ascii="Times New Roman" w:eastAsia="Times New Roman" w:hAnsi="Times New Roman"/>
-        </w:rPr>
-        <w:t xml:space="preserve">Para los </w:t>
-      </w:r>
-      <w:proofErr w:type="spellStart"/>
-      <w:r>
-        <w:rPr>
-          <w:rFonts w:ascii="Times New Roman" w:eastAsia="Times New Roman" w:hAnsi="Times New Roman"/>
-        </w:rPr>
-        <w:t>items</w:t>
-      </w:r>
-      <w:proofErr w:type="spellEnd"/>
-      <w:r>
-        <w:rPr>
-          <w:rFonts w:ascii="Times New Roman" w:eastAsia="Times New Roman" w:hAnsi="Times New Roman"/>
-        </w:rPr>
-        <w:t xml:space="preserve"> de gestión de la configuración:</w:t>
-      </w:r>
-    </w:p>
-    <w:p>
-      <w:pPr>
-        <w:numPr>
-          <w:ilvl w:val="1"/>
-          <w:numId w:val="13"/>
-        </w:numPr>
-        <w:spacing w:before="0" w:line="360" w:lineRule="auto"/>
-        <w:ind w:left="2028" w:hanging="420"/>
-        <w:contextualSpacing/>
-        <w:jc w:val="both"/>
-      </w:pPr>
-      <w:r>
-        <w:rPr>
-          <w:rFonts w:ascii="Times New Roman" w:eastAsia="Times New Roman" w:hAnsi="Times New Roman"/>
-        </w:rPr>
-        <w:t xml:space="preserve">Los </w:t>
-      </w:r>
-      <w:proofErr w:type="spellStart"/>
-      <w:r>
-        <w:rPr>
-          <w:rFonts w:ascii="Times New Roman" w:eastAsia="Times New Roman" w:hAnsi="Times New Roman"/>
-        </w:rPr>
-        <w:t>items</w:t>
-      </w:r>
-      <w:proofErr w:type="spellEnd"/>
-      <w:r>
-        <w:rPr>
-          <w:rFonts w:ascii="Times New Roman" w:eastAsia="Times New Roman" w:hAnsi="Times New Roman"/>
-        </w:rPr>
-        <w:t xml:space="preserve"> deberán llevar el siguiente estándar de nombre:</w:t>
-      </w:r>
-    </w:p>
-    <w:p>
-      <w:pPr>
-        <w:spacing w:line="360" w:lineRule="auto"/>
-        <w:ind w:left="1083" w:firstLine="720"/>
-        <w:jc w:val="both"/>
-        <w:rPr>
-          <w:rFonts w:ascii="Times New Roman" w:eastAsia="Times New Roman" w:hAnsi="Times New Roman"/>
-        </w:rPr>
-      </w:pPr>
-      <w:r>
-        <w:rPr>
-          <w:rFonts w:ascii="Times New Roman" w:eastAsia="Times New Roman" w:hAnsi="Times New Roman"/>
-        </w:rPr>
-        <w:t>&lt;INICIALES DE LA EMPRESA&gt;_</w:t>
-      </w:r>
-      <w:r>
-        <w:rPr>
-          <w:rFonts w:ascii="Times New Roman" w:eastAsia="Times New Roman" w:hAnsi="Times New Roman"/>
-        </w:rPr>
-        <w:t>&lt;INICIALES DEL DOCUMENTO&gt;.*</w:t>
-      </w:r>
-    </w:p>
-    <w:p>
-      <w:pPr>
-        <w:spacing w:line="360" w:lineRule="auto"/>
-        <w:ind w:left="1083" w:firstLine="720"/>
-        <w:rPr>
-          <w:rFonts w:ascii="Times New Roman" w:eastAsia="Times New Roman" w:hAnsi="Times New Roman"/>
-        </w:rPr>
-      </w:pPr>
-      <w:proofErr w:type="spellStart"/>
-      <w:r>
-        <w:rPr>
-          <w:rFonts w:ascii="Times New Roman" w:eastAsia="Times New Roman" w:hAnsi="Times New Roman"/>
-        </w:rPr>
-        <w:t>Ejm</w:t>
-      </w:r>
-      <w:proofErr w:type="spellEnd"/>
-      <w:r>
-        <w:rPr>
-          <w:rFonts w:ascii="Times New Roman" w:eastAsia="Times New Roman" w:hAnsi="Times New Roman"/>
-        </w:rPr>
-        <w:t>: SLM</w:t>
-      </w:r>
-      <w:r>
-        <w:rPr>
-          <w:rFonts w:ascii="Times New Roman" w:eastAsia="Times New Roman" w:hAnsi="Times New Roman"/>
-        </w:rPr>
-        <w:t>_</w:t>
-      </w:r>
-      <w:r>
-        <w:rPr>
-          <w:rFonts w:ascii="Times New Roman" w:eastAsia="Times New Roman" w:hAnsi="Times New Roman"/>
-        </w:rPr>
-        <w:t xml:space="preserve"> </w:t>
-      </w:r>
-      <w:r>
-        <w:rPr>
-          <w:rFonts w:ascii="Times New Roman" w:eastAsia="Times New Roman" w:hAnsi="Times New Roman"/>
-        </w:rPr>
-        <w:t>SCMP</w:t>
-      </w:r>
-      <w:r>
-        <w:rPr>
-          <w:rFonts w:ascii="Times New Roman" w:eastAsia="Times New Roman" w:hAnsi="Times New Roman"/>
-        </w:rPr>
-        <w:t>.docx (Plan de gestión de la configuración)</w:t>
-      </w:r>
-    </w:p>
-    <w:p>
-      <w:pPr>
-        <w:numPr>
-          <w:ilvl w:val="0"/>
-          <w:numId w:val="13"/>
-        </w:numPr>
-        <w:spacing w:before="0" w:line="360" w:lineRule="auto"/>
-        <w:ind w:left="1608" w:hanging="420"/>
-        <w:contextualSpacing/>
-        <w:jc w:val="both"/>
-        <w:rPr>
-          <w:rFonts w:ascii="Arial" w:eastAsia="Arial" w:hAnsi="Arial" w:cs="Arial"/>
-        </w:rPr>
-      </w:pPr>
-      <w:r>
-        <w:rPr>
-          <w:rFonts w:ascii="Times New Roman" w:hAnsi="Times New Roman"/>
-          <w:lang w:val="es-ES"/>
-        </w:rPr>
-        <w:t xml:space="preserve">En caso dos </w:t>
-      </w:r>
-      <w:proofErr w:type="spellStart"/>
-      <w:r>
-        <w:rPr>
-          <w:rFonts w:ascii="Times New Roman" w:hAnsi="Times New Roman"/>
-        </w:rPr>
-        <w:t>items</w:t>
-      </w:r>
-      <w:proofErr w:type="spellEnd"/>
-      <w:r>
-        <w:rPr>
-          <w:rFonts w:ascii="Times New Roman" w:hAnsi="Times New Roman"/>
-        </w:rPr>
-        <w:t xml:space="preserve"> de gestión de la configuración llegasen a tener la misma nomenclatura, el ítem más reciente tendrá la nomenclatura:</w:t>
-      </w:r>
-    </w:p>
-    <w:p>
-      <w:pPr>
-        <w:numPr>
-          <w:ilvl w:val="1"/>
-          <w:numId w:val="13"/>
-        </w:numPr>
-        <w:spacing w:before="0" w:line="360" w:lineRule="auto"/>
-        <w:ind w:left="2028" w:hanging="420"/>
-        <w:contextualSpacing/>
-        <w:jc w:val="both"/>
-      </w:pPr>
-      <w:r>
-        <w:rPr>
-          <w:rFonts w:ascii="Times New Roman" w:hAnsi="Times New Roman"/>
-        </w:rPr>
-        <w:t>&lt;INICIALES DEL DOCUMENTO&gt;_&lt;TAG&gt;.*</w:t>
-      </w:r>
-    </w:p>
-    <w:p>
-      <w:pPr>
-        <w:spacing w:line="360" w:lineRule="auto"/>
-        <w:ind w:left="1608"/>
-        <w:contextualSpacing/>
-        <w:jc w:val="both"/>
-      </w:pPr>
-      <w:r>
-        <w:rPr>
-          <w:rFonts w:ascii="Times New Roman" w:hAnsi="Times New Roman"/>
-        </w:rPr>
-        <w:t>Donde &lt;TAG&gt; es un identificador para dar soporte a la identificación del documento más reciente.</w:t>
-      </w:r>
-    </w:p>
-    <w:p>
-      <w:pPr>
-        <w:numPr>
-          <w:ilvl w:val="0"/>
-          <w:numId w:val="13"/>
-        </w:numPr>
-        <w:spacing w:before="0" w:line="360" w:lineRule="auto"/>
-        <w:ind w:left="1608" w:hanging="420"/>
-        <w:contextualSpacing/>
-        <w:jc w:val="both"/>
-      </w:pPr>
-      <w:r>
-        <w:rPr>
-          <w:rFonts w:ascii="Times New Roman" w:eastAsia="Times New Roman" w:hAnsi="Times New Roman"/>
-        </w:rPr>
-        <w:t xml:space="preserve">Para los </w:t>
-      </w:r>
-      <w:proofErr w:type="spellStart"/>
-      <w:r>
-        <w:rPr>
-          <w:rFonts w:ascii="Times New Roman" w:eastAsia="Times New Roman" w:hAnsi="Times New Roman"/>
-        </w:rPr>
-        <w:t>items</w:t>
-      </w:r>
-      <w:proofErr w:type="spellEnd"/>
-      <w:r>
-        <w:rPr>
-          <w:rFonts w:ascii="Times New Roman" w:eastAsia="Times New Roman" w:hAnsi="Times New Roman"/>
-        </w:rPr>
-        <w:t xml:space="preserve"> de gestión de proyectos:</w:t>
-      </w:r>
-    </w:p>
-    <w:p>
-      <w:pPr>
-        <w:numPr>
-          <w:ilvl w:val="1"/>
-          <w:numId w:val="13"/>
-        </w:numPr>
-        <w:spacing w:before="0" w:line="360" w:lineRule="auto"/>
-        <w:ind w:left="2028" w:hanging="420"/>
-        <w:contextualSpacing/>
-        <w:jc w:val="both"/>
-      </w:pPr>
-      <w:r>
-        <w:rPr>
-          <w:rFonts w:ascii="Times New Roman" w:eastAsia="Times New Roman" w:hAnsi="Times New Roman"/>
-        </w:rPr>
-        <w:t xml:space="preserve">Los </w:t>
-      </w:r>
-      <w:proofErr w:type="spellStart"/>
-      <w:r>
-        <w:rPr>
-          <w:rFonts w:ascii="Times New Roman" w:eastAsia="Times New Roman" w:hAnsi="Times New Roman"/>
-        </w:rPr>
-        <w:t>items</w:t>
-      </w:r>
-      <w:proofErr w:type="spellEnd"/>
-      <w:r>
-        <w:rPr>
-          <w:rFonts w:ascii="Times New Roman" w:eastAsia="Times New Roman" w:hAnsi="Times New Roman"/>
-        </w:rPr>
-        <w:t xml:space="preserve"> deberán llevar el siguiente estándar de nombre:</w:t>
-      </w:r>
-    </w:p>
-    <w:p>
-      <w:pPr>
-        <w:spacing w:line="360" w:lineRule="auto"/>
-        <w:ind w:left="1083" w:firstLine="720"/>
-        <w:jc w:val="both"/>
-        <w:rPr>
-          <w:rFonts w:ascii="Times New Roman" w:eastAsia="Times New Roman" w:hAnsi="Times New Roman"/>
-        </w:rPr>
-      </w:pPr>
-      <w:r>
-        <w:rPr>
-          <w:rFonts w:ascii="Times New Roman" w:eastAsia="Times New Roman" w:hAnsi="Times New Roman"/>
-        </w:rPr>
-        <w:t>&lt;INICIALES DEL PROYECTO&gt;_&lt;INICIALES DEL DOCUMENTO&gt;.*</w:t>
-      </w:r>
-    </w:p>
-    <w:p>
-      <w:pPr>
-        <w:spacing w:line="360" w:lineRule="auto"/>
-        <w:ind w:left="1083" w:firstLine="720"/>
-        <w:rPr>
-          <w:rFonts w:ascii="Times New Roman" w:eastAsia="Times New Roman" w:hAnsi="Times New Roman"/>
-        </w:rPr>
-      </w:pPr>
-      <w:proofErr w:type="spellStart"/>
-      <w:r>
-        <w:rPr>
-          <w:rFonts w:ascii="Times New Roman" w:eastAsia="Times New Roman" w:hAnsi="Times New Roman"/>
-        </w:rPr>
-        <w:t>Ejm</w:t>
-      </w:r>
-      <w:proofErr w:type="spellEnd"/>
-      <w:r>
-        <w:rPr>
-          <w:rFonts w:ascii="Times New Roman" w:eastAsia="Times New Roman" w:hAnsi="Times New Roman"/>
-        </w:rPr>
-        <w:t xml:space="preserve">: </w:t>
-      </w:r>
-      <w:r>
-        <w:rPr>
-          <w:rFonts w:ascii="Times New Roman" w:eastAsia="Times New Roman" w:hAnsi="Times New Roman"/>
-        </w:rPr>
-        <w:t>SLM</w:t>
-      </w:r>
-      <w:r>
-        <w:rPr>
-          <w:rFonts w:ascii="Times New Roman" w:eastAsia="Times New Roman" w:hAnsi="Times New Roman"/>
-        </w:rPr>
-        <w:t>_</w:t>
-      </w:r>
-      <w:r>
-        <w:rPr>
-          <w:rFonts w:ascii="Times New Roman" w:eastAsia="Times New Roman" w:hAnsi="Times New Roman"/>
-        </w:rPr>
-        <w:t>PP</w:t>
-      </w:r>
-      <w:r>
-        <w:rPr>
-          <w:rFonts w:ascii="Times New Roman" w:eastAsia="Times New Roman" w:hAnsi="Times New Roman"/>
-        </w:rPr>
-        <w:t>.docx</w:t>
-      </w:r>
-    </w:p>
-    <w:p>
-      <w:pPr>
-        <w:spacing w:line="360" w:lineRule="auto"/>
-        <w:ind w:left="1083" w:firstLine="720"/>
         <w:rPr>
           <w:rFonts w:ascii="Times New Roman" w:eastAsia="Times New Roman" w:hAnsi="Times New Roman"/>
         </w:rPr>
@@ -3617,12 +3082,11 @@
         </w:numPr>
         <w:jc w:val="both"/>
       </w:pPr>
-      <w:bookmarkStart w:id="10" w:name="_Toc493177927"/>
-      <w:r>
-        <w:lastRenderedPageBreak/>
+      <w:bookmarkStart w:id="11" w:name="_Toc493177927"/>
+      <w:r>
         <w:t>Herramienta, entorno e infraestructura</w:t>
       </w:r>
-      <w:bookmarkEnd w:id="10"/>
+      <w:bookmarkEnd w:id="11"/>
     </w:p>
     <w:p>
       <w:pPr>
@@ -3651,21 +3115,7 @@
         <w:rPr>
           <w:rFonts w:ascii="Times New Roman" w:hAnsi="Times New Roman" w:cs="Times New Roman"/>
         </w:rPr>
-        <w:t xml:space="preserve">Esta gestión de acceso al servidor para la actualización se hará mediante la herramienta </w:t>
-      </w:r>
-      <w:proofErr w:type="spellStart"/>
-      <w:r>
-        <w:rPr>
-          <w:rFonts w:ascii="Times New Roman" w:hAnsi="Times New Roman" w:cs="Times New Roman"/>
-        </w:rPr>
-        <w:t>git</w:t>
-      </w:r>
-      <w:proofErr w:type="spellEnd"/>
-      <w:r>
-        <w:rPr>
-          <w:rFonts w:ascii="Times New Roman" w:hAnsi="Times New Roman" w:cs="Times New Roman"/>
-        </w:rPr>
-        <w:t xml:space="preserve"> para los documentos y el código fuente y se tendrá un control de “Ramas” para evitar incidentes dentro de la Rama principal o “Master”.</w:t>
+        <w:t>Esta gestión de acceso al servidor para la actualización se hará mediante la herramienta git para los documentos y el código fuente y se tendrá un control de “Ramas” para evitar incidentes dentro de la Rama principal o “Master”.</w:t>
       </w:r>
     </w:p>
     <w:p>
@@ -3695,6 +3145,7 @@
           <w:sz w:val="24"/>
           <w:lang w:val="es-PE" w:eastAsia="es-PE"/>
         </w:rPr>
+        <w:lastRenderedPageBreak/>
         <w:drawing>
           <wp:anchor distT="0" distB="0" distL="114300" distR="114300" simplePos="0" relativeHeight="251663360" behindDoc="1" locked="0" layoutInCell="1" allowOverlap="1">
             <wp:simplePos x="0" y="0"/>
@@ -3774,7 +3225,7 @@
       <w:pPr>
         <w:pStyle w:val="PSI-Normal"/>
       </w:pPr>
-      <w:bookmarkStart w:id="11" w:name="_Toc487231530"/>
+      <w:bookmarkStart w:id="12" w:name="_Toc487231530"/>
       <w:r>
         <w:t xml:space="preserve">Figura </w:t>
       </w:r>
@@ -3794,22 +3245,9 @@
         <w:fldChar w:fldCharType="end"/>
       </w:r>
       <w:r>
-        <w:t xml:space="preserve"> : Estructura del trabajo de </w:t>
-      </w:r>
-      <w:proofErr w:type="spellStart"/>
-      <w:r>
-        <w:t>github</w:t>
-      </w:r>
-      <w:proofErr w:type="spellEnd"/>
-      <w:r>
-        <w:t xml:space="preserve"> con las herramientas Sublime y </w:t>
-      </w:r>
-      <w:proofErr w:type="spellStart"/>
-      <w:r>
-        <w:t>PyCharm</w:t>
-      </w:r>
-      <w:bookmarkEnd w:id="11"/>
-      <w:proofErr w:type="spellEnd"/>
+        <w:t xml:space="preserve"> : Estructura del trabajo de github con las herramientas Sublime y PyCharm</w:t>
+      </w:r>
+      <w:bookmarkEnd w:id="12"/>
     </w:p>
     <w:p>
       <w:pPr>
@@ -3817,11 +3255,11 @@
         <w:ind w:left="1077" w:firstLine="363"/>
         <w:jc w:val="left"/>
       </w:pPr>
-      <w:bookmarkStart w:id="12" w:name="_Toc493177928"/>
+      <w:bookmarkStart w:id="13" w:name="_Toc493177928"/>
       <w:r>
         <w:t>Herramientas de control de versiones</w:t>
       </w:r>
-      <w:bookmarkEnd w:id="12"/>
+      <w:bookmarkEnd w:id="13"/>
     </w:p>
     <w:p>
       <w:pPr>
@@ -3841,43 +3279,21 @@
           <w:rFonts w:ascii="Times New Roman" w:hAnsi="Times New Roman" w:cs="Times New Roman"/>
         </w:rPr>
         <w:tab/>
-      </w:r>
-      <w:proofErr w:type="spellStart"/>
-      <w:r>
+        <w:t>Github</w:t>
+      </w:r>
+    </w:p>
+    <w:p>
+      <w:pPr>
+        <w:pStyle w:val="PSI-Normal"/>
         <w:rPr>
           <w:rFonts w:ascii="Times New Roman" w:hAnsi="Times New Roman" w:cs="Times New Roman"/>
         </w:rPr>
-        <w:t>Github</w:t>
-      </w:r>
-      <w:proofErr w:type="spellEnd"/>
-    </w:p>
-    <w:p>
-      <w:pPr>
-        <w:pStyle w:val="PSI-Normal"/>
+      </w:pPr>
+      <w:r>
         <w:rPr>
           <w:rFonts w:ascii="Times New Roman" w:hAnsi="Times New Roman" w:cs="Times New Roman"/>
         </w:rPr>
-      </w:pPr>
-      <w:r>
-        <w:rPr>
-          <w:rFonts w:ascii="Times New Roman" w:hAnsi="Times New Roman" w:cs="Times New Roman"/>
-        </w:rPr>
-        <w:lastRenderedPageBreak/>
-        <w:t xml:space="preserve">Un hosting online para nuestros repositorios que utiliza </w:t>
-      </w:r>
-      <w:proofErr w:type="spellStart"/>
-      <w:r>
-        <w:rPr>
-          <w:rFonts w:ascii="Times New Roman" w:hAnsi="Times New Roman" w:cs="Times New Roman"/>
-        </w:rPr>
-        <w:t>git</w:t>
-      </w:r>
-      <w:proofErr w:type="spellEnd"/>
-      <w:r>
-        <w:rPr>
-          <w:rFonts w:ascii="Times New Roman" w:hAnsi="Times New Roman" w:cs="Times New Roman"/>
-        </w:rPr>
-        <w:t xml:space="preserve"> para el mantenimiento y versionado del código fuente, añadiendo una serie de servicios extras para la gestión del proyecto y el código fuente. La parte gratuita de este hosting permite alojar nuestro código en repositorios públicos, si queremos repositorios privados entramos a la parte “premium”. En la actualidad ofrecen varias herramientas útiles para el trabajo en equipo, entre ellos cabe destacar </w:t>
+        <w:t xml:space="preserve">Un hosting online para nuestros repositorios que utiliza git para el mantenimiento y versionado del código fuente, añadiendo una serie de servicios extras para la gestión del proyecto y el código fuente. La parte gratuita de este hosting permite alojar nuestro código en repositorios públicos, si queremos repositorios privados entramos a la parte “premium”. En la actualidad ofrecen varias herramientas útiles para el trabajo en equipo, entre ellos cabe destacar </w:t>
       </w:r>
     </w:p>
     <w:p>
@@ -3954,6 +3370,7 @@
         <w:rPr>
           <w:rFonts w:ascii="Times New Roman" w:hAnsi="Times New Roman" w:cs="Times New Roman"/>
         </w:rPr>
+        <w:lastRenderedPageBreak/>
         <w:t>-</w:t>
       </w:r>
       <w:r>
@@ -3996,127 +3413,53 @@
         <w:rPr>
           <w:rFonts w:ascii="Times New Roman" w:hAnsi="Times New Roman" w:cs="Times New Roman"/>
         </w:rPr>
-        <w:t xml:space="preserve">Git es un sistema rápido, escalable, distribuido de control de versiones con un número muy grande de comandos que proporciona las </w:t>
-      </w:r>
-      <w:proofErr w:type="spellStart"/>
-      <w:r>
+        <w:t>Git es un sistema rápido, escalable, distribuido de control de versiones con un número muy grande de comandos que proporciona las operacione de alto nivel y acceso completo al nivel inferior. La herramienta a usar para el caso de proyectos Front-end y Back-end será Git CLI(Command Line).</w:t>
+      </w:r>
+    </w:p>
+    <w:p>
+      <w:pPr>
+        <w:pStyle w:val="PSI-Normal"/>
         <w:rPr>
           <w:rFonts w:ascii="Times New Roman" w:hAnsi="Times New Roman" w:cs="Times New Roman"/>
         </w:rPr>
-        <w:t>operacione</w:t>
-      </w:r>
-      <w:proofErr w:type="spellEnd"/>
+      </w:pPr>
       <w:r>
         <w:rPr>
           <w:rFonts w:ascii="Times New Roman" w:hAnsi="Times New Roman" w:cs="Times New Roman"/>
         </w:rPr>
-        <w:t xml:space="preserve"> de alto nivel y acceso completo al nivel inferior. La herramienta a usar para el caso de proyectos Front-</w:t>
-      </w:r>
-      <w:proofErr w:type="spellStart"/>
+        <w:t>●</w:t>
+      </w:r>
       <w:r>
         <w:rPr>
           <w:rFonts w:ascii="Times New Roman" w:hAnsi="Times New Roman" w:cs="Times New Roman"/>
         </w:rPr>
-        <w:t>end</w:t>
-      </w:r>
-      <w:proofErr w:type="spellEnd"/>
+        <w:tab/>
+      </w:r>
       <w:r>
         <w:rPr>
           <w:rFonts w:ascii="Times New Roman" w:hAnsi="Times New Roman" w:cs="Times New Roman"/>
         </w:rPr>
-        <w:t xml:space="preserve"> y Back-</w:t>
-      </w:r>
-      <w:proofErr w:type="spellStart"/>
+        <w:t>Pycharm</w:t>
+      </w:r>
       <w:r>
         <w:rPr>
           <w:rFonts w:ascii="Times New Roman" w:hAnsi="Times New Roman" w:cs="Times New Roman"/>
         </w:rPr>
-        <w:t>end</w:t>
-      </w:r>
-      <w:proofErr w:type="spellEnd"/>
-      <w:r>
+        <w:t xml:space="preserve"> Git</w:t>
+      </w:r>
+    </w:p>
+    <w:p>
+      <w:pPr>
+        <w:pStyle w:val="PSI-Normal"/>
         <w:rPr>
           <w:rFonts w:ascii="Times New Roman" w:hAnsi="Times New Roman" w:cs="Times New Roman"/>
         </w:rPr>
-        <w:t xml:space="preserve"> será Git </w:t>
-      </w:r>
-      <w:proofErr w:type="gramStart"/>
+      </w:pPr>
       <w:r>
         <w:rPr>
           <w:rFonts w:ascii="Times New Roman" w:hAnsi="Times New Roman" w:cs="Times New Roman"/>
         </w:rPr>
-        <w:t>CLI(</w:t>
-      </w:r>
-      <w:proofErr w:type="spellStart"/>
-      <w:proofErr w:type="gramEnd"/>
-      <w:r>
-        <w:rPr>
-          <w:rFonts w:ascii="Times New Roman" w:hAnsi="Times New Roman" w:cs="Times New Roman"/>
-        </w:rPr>
-        <w:t>Command</w:t>
-      </w:r>
-      <w:proofErr w:type="spellEnd"/>
-      <w:r>
-        <w:rPr>
-          <w:rFonts w:ascii="Times New Roman" w:hAnsi="Times New Roman" w:cs="Times New Roman"/>
-        </w:rPr>
-        <w:t xml:space="preserve"> Line).</w:t>
-      </w:r>
-    </w:p>
-    <w:p>
-      <w:pPr>
-        <w:pStyle w:val="PSI-Normal"/>
-        <w:rPr>
-          <w:rFonts w:ascii="Times New Roman" w:hAnsi="Times New Roman" w:cs="Times New Roman"/>
-        </w:rPr>
-      </w:pPr>
-      <w:r>
-        <w:rPr>
-          <w:rFonts w:ascii="Times New Roman" w:hAnsi="Times New Roman" w:cs="Times New Roman"/>
-        </w:rPr>
-        <w:t>●</w:t>
-      </w:r>
-      <w:r>
-        <w:rPr>
-          <w:rFonts w:ascii="Times New Roman" w:hAnsi="Times New Roman" w:cs="Times New Roman"/>
-        </w:rPr>
-        <w:tab/>
-      </w:r>
-      <w:proofErr w:type="spellStart"/>
-      <w:r>
-        <w:rPr>
-          <w:rFonts w:ascii="Times New Roman" w:hAnsi="Times New Roman" w:cs="Times New Roman"/>
-        </w:rPr>
-        <w:t>Pycharm</w:t>
-      </w:r>
-      <w:proofErr w:type="spellEnd"/>
-      <w:r>
-        <w:rPr>
-          <w:rFonts w:ascii="Times New Roman" w:hAnsi="Times New Roman" w:cs="Times New Roman"/>
-        </w:rPr>
-        <w:t xml:space="preserve"> Git</w:t>
-      </w:r>
-    </w:p>
-    <w:p>
-      <w:pPr>
-        <w:pStyle w:val="PSI-Normal"/>
-        <w:rPr>
-          <w:rFonts w:ascii="Times New Roman" w:hAnsi="Times New Roman" w:cs="Times New Roman"/>
-        </w:rPr>
-      </w:pPr>
-      <w:proofErr w:type="spellStart"/>
-      <w:r>
-        <w:rPr>
-          <w:rFonts w:ascii="Times New Roman" w:hAnsi="Times New Roman" w:cs="Times New Roman"/>
-        </w:rPr>
-        <w:t>PyCharm</w:t>
-      </w:r>
-      <w:proofErr w:type="spellEnd"/>
-      <w:r>
-        <w:rPr>
-          <w:rFonts w:ascii="Times New Roman" w:hAnsi="Times New Roman" w:cs="Times New Roman"/>
-        </w:rPr>
-        <w:t xml:space="preserve"> te permite consultar (en términos de Git</w:t>
+        <w:t>PyCharm te permite consultar (en términos de Git</w:t>
       </w:r>
       <w:r>
         <w:rPr>
@@ -4156,11 +3499,11 @@
         <w:ind w:left="1077" w:firstLine="363"/>
         <w:jc w:val="left"/>
       </w:pPr>
-      <w:bookmarkStart w:id="13" w:name="_Toc493177929"/>
+      <w:bookmarkStart w:id="14" w:name="_Toc493177929"/>
       <w:r>
         <w:t>Herramientas de entorno</w:t>
       </w:r>
-      <w:bookmarkEnd w:id="13"/>
+      <w:bookmarkEnd w:id="14"/>
     </w:p>
     <w:p>
       <w:pPr>
@@ -4191,35 +3534,33 @@
         <w:rPr>
           <w:rFonts w:ascii="Times New Roman" w:hAnsi="Times New Roman" w:cs="Times New Roman"/>
         </w:rPr>
-        <w:t>(</w:t>
-      </w:r>
-      <w:proofErr w:type="spellStart"/>
+        <w:t>(Backend</w:t>
+      </w:r>
       <w:r>
         <w:rPr>
           <w:rFonts w:ascii="Times New Roman" w:hAnsi="Times New Roman" w:cs="Times New Roman"/>
         </w:rPr>
-        <w:t>Backend</w:t>
-      </w:r>
-      <w:proofErr w:type="spellEnd"/>
+        <w:t xml:space="preserve"> and Frontend</w:t>
+      </w:r>
       <w:r>
         <w:rPr>
           <w:rFonts w:ascii="Times New Roman" w:hAnsi="Times New Roman" w:cs="Times New Roman"/>
         </w:rPr>
-        <w:t xml:space="preserve"> and </w:t>
-      </w:r>
-      <w:proofErr w:type="spellStart"/>
-      <w:r>
+        <w:t>)</w:t>
+      </w:r>
+    </w:p>
+    <w:p>
+      <w:pPr>
+        <w:pStyle w:val="PSI-Normal"/>
         <w:rPr>
           <w:rFonts w:ascii="Times New Roman" w:hAnsi="Times New Roman" w:cs="Times New Roman"/>
         </w:rPr>
-        <w:t>Frontend</w:t>
-      </w:r>
-      <w:proofErr w:type="spellEnd"/>
+      </w:pPr>
       <w:r>
         <w:rPr>
           <w:rFonts w:ascii="Times New Roman" w:hAnsi="Times New Roman" w:cs="Times New Roman"/>
         </w:rPr>
-        <w:t>)</w:t>
+        <w:t>Sublime Text es un editor de código multiplataforma, ligero y con pocas concesiones a las florituras. Es una herramienta concebida para programar sin distracciones. Su interfaz de color oscuro y la riqueza de coloreado de la sintaxis, centra nuestra atención completamente.</w:t>
       </w:r>
     </w:p>
     <w:p>
@@ -4233,133 +3574,7 @@
         <w:rPr>
           <w:rFonts w:ascii="Times New Roman" w:hAnsi="Times New Roman" w:cs="Times New Roman"/>
         </w:rPr>
-        <w:t>Sublime Text es un editor de código multiplataforma, ligero y con pocas concesiones a las florituras. Es una herramienta concebida para programar sin distracciones. Su interfaz de color oscuro y la riqueza de coloreado de la sintaxis, centra nuestra atención completamente.</w:t>
-      </w:r>
-    </w:p>
-    <w:p>
-      <w:pPr>
-        <w:pStyle w:val="PSI-Normal"/>
-        <w:rPr>
-          <w:rFonts w:ascii="Times New Roman" w:hAnsi="Times New Roman" w:cs="Times New Roman"/>
-        </w:rPr>
-      </w:pPr>
-      <w:r>
-        <w:rPr>
-          <w:rFonts w:ascii="Times New Roman" w:hAnsi="Times New Roman" w:cs="Times New Roman"/>
-        </w:rPr>
-        <w:t xml:space="preserve">El sistema de resaltado de sintaxis de Sublime Text soporta un gran número de lenguajes (C, C++, C#, CSS, D, </w:t>
-      </w:r>
-      <w:proofErr w:type="spellStart"/>
-      <w:r>
-        <w:rPr>
-          <w:rFonts w:ascii="Times New Roman" w:hAnsi="Times New Roman" w:cs="Times New Roman"/>
-        </w:rPr>
-        <w:t>Erlang</w:t>
-      </w:r>
-      <w:proofErr w:type="spellEnd"/>
-      <w:r>
-        <w:rPr>
-          <w:rFonts w:ascii="Times New Roman" w:hAnsi="Times New Roman" w:cs="Times New Roman"/>
-        </w:rPr>
-        <w:t xml:space="preserve">, HTML, </w:t>
-      </w:r>
-      <w:proofErr w:type="spellStart"/>
-      <w:r>
-        <w:rPr>
-          <w:rFonts w:ascii="Times New Roman" w:hAnsi="Times New Roman" w:cs="Times New Roman"/>
-        </w:rPr>
-        <w:t>Groovy</w:t>
-      </w:r>
-      <w:proofErr w:type="spellEnd"/>
-      <w:r>
-        <w:rPr>
-          <w:rFonts w:ascii="Times New Roman" w:hAnsi="Times New Roman" w:cs="Times New Roman"/>
-        </w:rPr>
-        <w:t xml:space="preserve">, </w:t>
-      </w:r>
-      <w:proofErr w:type="spellStart"/>
-      <w:r>
-        <w:rPr>
-          <w:rFonts w:ascii="Times New Roman" w:hAnsi="Times New Roman" w:cs="Times New Roman"/>
-        </w:rPr>
-        <w:t>Haskell</w:t>
-      </w:r>
-      <w:proofErr w:type="spellEnd"/>
-      <w:r>
-        <w:rPr>
-          <w:rFonts w:ascii="Times New Roman" w:hAnsi="Times New Roman" w:cs="Times New Roman"/>
-        </w:rPr>
-        <w:t xml:space="preserve">, HTML, Java, JavaScript, </w:t>
-      </w:r>
-      <w:proofErr w:type="spellStart"/>
-      <w:r>
-        <w:rPr>
-          <w:rFonts w:ascii="Times New Roman" w:hAnsi="Times New Roman" w:cs="Times New Roman"/>
-        </w:rPr>
-        <w:t>LaTeX</w:t>
-      </w:r>
-      <w:proofErr w:type="spellEnd"/>
-      <w:r>
-        <w:rPr>
-          <w:rFonts w:ascii="Times New Roman" w:hAnsi="Times New Roman" w:cs="Times New Roman"/>
-        </w:rPr>
-        <w:t xml:space="preserve">, Lisp, </w:t>
-      </w:r>
-      <w:proofErr w:type="spellStart"/>
-      <w:r>
-        <w:rPr>
-          <w:rFonts w:ascii="Times New Roman" w:hAnsi="Times New Roman" w:cs="Times New Roman"/>
-        </w:rPr>
-        <w:t>Lua</w:t>
-      </w:r>
-      <w:proofErr w:type="spellEnd"/>
-      <w:r>
-        <w:rPr>
-          <w:rFonts w:ascii="Times New Roman" w:hAnsi="Times New Roman" w:cs="Times New Roman"/>
-        </w:rPr>
-        <w:t xml:space="preserve">, </w:t>
-      </w:r>
-      <w:proofErr w:type="spellStart"/>
-      <w:r>
-        <w:rPr>
-          <w:rFonts w:ascii="Times New Roman" w:hAnsi="Times New Roman" w:cs="Times New Roman"/>
-        </w:rPr>
-        <w:t>Markdown</w:t>
-      </w:r>
-      <w:proofErr w:type="spellEnd"/>
-      <w:r>
-        <w:rPr>
-          <w:rFonts w:ascii="Times New Roman" w:hAnsi="Times New Roman" w:cs="Times New Roman"/>
-        </w:rPr>
-        <w:t xml:space="preserve">, Matlab, </w:t>
-      </w:r>
-      <w:proofErr w:type="spellStart"/>
-      <w:r>
-        <w:rPr>
-          <w:rFonts w:ascii="Times New Roman" w:hAnsi="Times New Roman" w:cs="Times New Roman"/>
-        </w:rPr>
-        <w:t>OCaml</w:t>
-      </w:r>
-      <w:proofErr w:type="spellEnd"/>
-      <w:r>
-        <w:rPr>
-          <w:rFonts w:ascii="Times New Roman" w:hAnsi="Times New Roman" w:cs="Times New Roman"/>
-        </w:rPr>
-        <w:t xml:space="preserve">, Perl, PHP, Python, R, Ruby, SQL, TCL, </w:t>
-      </w:r>
-      <w:proofErr w:type="spellStart"/>
-      <w:r>
-        <w:rPr>
-          <w:rFonts w:ascii="Times New Roman" w:hAnsi="Times New Roman" w:cs="Times New Roman"/>
-        </w:rPr>
-        <w:t>Textile</w:t>
-      </w:r>
-      <w:proofErr w:type="spellEnd"/>
-      <w:r>
-        <w:rPr>
-          <w:rFonts w:ascii="Times New Roman" w:hAnsi="Times New Roman" w:cs="Times New Roman"/>
-        </w:rPr>
-        <w:t xml:space="preserve"> and XML).</w:t>
+        <w:t>El sistema de resaltado de sintaxis de Sublime Text soporta un gran número de lenguajes (C, C++, C#, CSS, D, Erlang, HTML, Groovy, Haskell, HTML, Java, JavaScript, LaTeX, Lisp, Lua, Markdown, Matlab, OCaml, Perl, PHP, Python, R, Ruby, SQL, TCL, Textile and XML).</w:t>
       </w:r>
     </w:p>
     <w:p>
@@ -4371,12 +3586,11 @@
         </w:numPr>
         <w:jc w:val="both"/>
       </w:pPr>
-      <w:bookmarkStart w:id="14" w:name="_Toc493177930"/>
-      <w:r>
-        <w:lastRenderedPageBreak/>
+      <w:bookmarkStart w:id="15" w:name="_Toc493177930"/>
+      <w:r>
         <w:t>Calendario</w:t>
       </w:r>
-      <w:bookmarkEnd w:id="14"/>
+      <w:bookmarkEnd w:id="15"/>
     </w:p>
     <w:p>
       <w:pPr>
@@ -4412,8 +3626,8 @@
           <w:szCs w:val="24"/>
         </w:rPr>
       </w:pPr>
-      <w:bookmarkStart w:id="15" w:name="_Toc487232380"/>
-      <w:bookmarkStart w:id="16" w:name="_Toc487233613"/>
+      <w:bookmarkStart w:id="16" w:name="_Toc487232380"/>
+      <w:bookmarkStart w:id="17" w:name="_Toc487233613"/>
       <w:r>
         <w:rPr>
           <w:rFonts w:ascii="Times New Roman" w:hAnsi="Times New Roman"/>
@@ -4422,6 +3636,7 @@
           <w:sz w:val="24"/>
           <w:szCs w:val="24"/>
         </w:rPr>
+        <w:lastRenderedPageBreak/>
         <w:t xml:space="preserve">Tabla </w:t>
       </w:r>
       <w:r>
@@ -4495,14 +3710,14 @@
         </w:rPr>
         <w:t>Calendario del Plan de Gestión de la Configuración</w:t>
       </w:r>
-      <w:bookmarkEnd w:id="15"/>
       <w:bookmarkEnd w:id="16"/>
+      <w:bookmarkEnd w:id="17"/>
     </w:p>
     <w:tbl>
       <w:tblPr>
         <w:tblStyle w:val="Style13"/>
         <w:tblpPr w:leftFromText="142" w:rightFromText="142" w:vertAnchor="page" w:horzAnchor="margin" w:tblpXSpec="center" w:tblpY="3556"/>
-        <w:tblW w:w="9776" w:type="dxa"/>
+        <w:tblW w:w="7225" w:type="dxa"/>
         <w:tblInd w:w="0" w:type="dxa"/>
         <w:tblBorders>
           <w:top w:val="single" w:sz="4" w:space="0" w:color="F4B083"/>
@@ -4518,7 +3733,6 @@
       <w:tblGrid>
         <w:gridCol w:w="3539"/>
         <w:gridCol w:w="3686"/>
-        <w:gridCol w:w="2551"/>
       </w:tblGrid>
       <w:tr>
         <w:trPr>
@@ -4587,40 +3801,7 @@
                 <w:sz w:val="24"/>
                 <w:szCs w:val="24"/>
               </w:rPr>
-              <w:t>Actividad</w:t>
-            </w:r>
-          </w:p>
-        </w:tc>
-        <w:tc>
-          <w:tcPr>
-            <w:tcW w:w="2551" w:type="dxa"/>
-            <w:tcBorders>
-              <w:top w:val="single" w:sz="4" w:space="0" w:color="F4B083"/>
-              <w:left w:val="single" w:sz="4" w:space="0" w:color="F4B083"/>
-              <w:bottom w:val="single" w:sz="4" w:space="0" w:color="F4B083"/>
-              <w:right w:val="single" w:sz="4" w:space="0" w:color="F4B083"/>
-            </w:tcBorders>
-            <w:vAlign w:val="center"/>
-          </w:tcPr>
-          <w:p>
-            <w:pPr>
-              <w:spacing w:before="0"/>
-              <w:jc w:val="center"/>
-              <w:rPr>
-                <w:rFonts w:ascii="Times New Roman" w:eastAsia="Times New Roman" w:hAnsi="Times New Roman"/>
-                <w:b/>
-                <w:sz w:val="24"/>
-                <w:szCs w:val="24"/>
-              </w:rPr>
-            </w:pPr>
-            <w:r>
-              <w:rPr>
-                <w:rFonts w:ascii="Times New Roman" w:eastAsia="Times New Roman" w:hAnsi="Times New Roman"/>
-                <w:b/>
-                <w:sz w:val="24"/>
-                <w:szCs w:val="24"/>
-              </w:rPr>
-              <w:t>Actividad</w:t>
+              <w:t>Dependencia</w:t>
             </w:r>
           </w:p>
         </w:tc>
@@ -4691,53 +3872,6 @@
             </w:r>
           </w:p>
         </w:tc>
-        <w:tc>
-          <w:tcPr>
-            <w:tcW w:w="2551" w:type="dxa"/>
-            <w:tcBorders>
-              <w:top w:val="single" w:sz="4" w:space="0" w:color="F4B083"/>
-              <w:left w:val="single" w:sz="4" w:space="0" w:color="F4B083"/>
-              <w:bottom w:val="single" w:sz="4" w:space="0" w:color="F4B083"/>
-              <w:right w:val="single" w:sz="4" w:space="0" w:color="F4B083"/>
-            </w:tcBorders>
-            <w:vAlign w:val="center"/>
-          </w:tcPr>
-          <w:p>
-            <w:pPr>
-              <w:spacing w:before="0" w:line="360" w:lineRule="auto"/>
-              <w:jc w:val="center"/>
-              <w:rPr>
-                <w:rFonts w:ascii="Times New Roman" w:eastAsia="Times New Roman" w:hAnsi="Times New Roman"/>
-                <w:sz w:val="24"/>
-                <w:szCs w:val="24"/>
-              </w:rPr>
-            </w:pPr>
-            <w:r>
-              <w:rPr>
-                <w:rFonts w:ascii="Times New Roman" w:eastAsia="Times New Roman" w:hAnsi="Times New Roman"/>
-                <w:sz w:val="24"/>
-                <w:szCs w:val="24"/>
-              </w:rPr>
-              <w:t>2</w:t>
-            </w:r>
-            <w:r>
-              <w:rPr>
-                <w:rFonts w:ascii="Times New Roman" w:eastAsia="Times New Roman" w:hAnsi="Times New Roman"/>
-                <w:sz w:val="24"/>
-                <w:szCs w:val="24"/>
-              </w:rPr>
-              <w:t>2</w:t>
-            </w:r>
-            <w:r>
-              <w:rPr>
-                <w:rFonts w:ascii="Times New Roman" w:eastAsia="Times New Roman" w:hAnsi="Times New Roman"/>
-                <w:sz w:val="24"/>
-                <w:szCs w:val="24"/>
-              </w:rPr>
-              <w:t>/9/2017</w:t>
-            </w:r>
-          </w:p>
-        </w:tc>
       </w:tr>
       <w:tr>
         <w:trPr>
@@ -4862,45 +3996,6 @@
             </w:r>
           </w:p>
         </w:tc>
-        <w:tc>
-          <w:tcPr>
-            <w:tcW w:w="2551" w:type="dxa"/>
-            <w:tcBorders>
-              <w:top w:val="single" w:sz="4" w:space="0" w:color="F4B083"/>
-              <w:left w:val="single" w:sz="4" w:space="0" w:color="F4B083"/>
-              <w:bottom w:val="single" w:sz="4" w:space="0" w:color="F4B083"/>
-              <w:right w:val="single" w:sz="4" w:space="0" w:color="F4B083"/>
-            </w:tcBorders>
-            <w:vAlign w:val="center"/>
-          </w:tcPr>
-          <w:p>
-            <w:pPr>
-              <w:spacing w:before="0" w:line="360" w:lineRule="auto"/>
-              <w:jc w:val="center"/>
-              <w:rPr>
-                <w:rFonts w:ascii="Times New Roman" w:eastAsia="Times New Roman" w:hAnsi="Times New Roman"/>
-                <w:sz w:val="24"/>
-                <w:szCs w:val="24"/>
-              </w:rPr>
-            </w:pPr>
-            <w:r>
-              <w:rPr>
-                <w:rFonts w:ascii="Times New Roman" w:eastAsia="Times New Roman" w:hAnsi="Times New Roman"/>
-                <w:sz w:val="24"/>
-                <w:szCs w:val="24"/>
-              </w:rPr>
-              <w:t>22</w:t>
-            </w:r>
-            <w:r>
-              <w:rPr>
-                <w:rFonts w:ascii="Times New Roman" w:eastAsia="Times New Roman" w:hAnsi="Times New Roman"/>
-                <w:sz w:val="24"/>
-                <w:szCs w:val="24"/>
-              </w:rPr>
-              <w:t>/9/2017</w:t>
-            </w:r>
-          </w:p>
-        </w:tc>
       </w:tr>
       <w:tr>
         <w:tc>
@@ -4984,45 +4079,6 @@
             </w:r>
           </w:p>
         </w:tc>
-        <w:tc>
-          <w:tcPr>
-            <w:tcW w:w="2551" w:type="dxa"/>
-            <w:tcBorders>
-              <w:top w:val="single" w:sz="4" w:space="0" w:color="F4B083"/>
-              <w:left w:val="single" w:sz="4" w:space="0" w:color="F4B083"/>
-              <w:bottom w:val="single" w:sz="4" w:space="0" w:color="F4B083"/>
-              <w:right w:val="single" w:sz="4" w:space="0" w:color="F4B083"/>
-            </w:tcBorders>
-            <w:vAlign w:val="center"/>
-          </w:tcPr>
-          <w:p>
-            <w:pPr>
-              <w:spacing w:before="0" w:line="360" w:lineRule="auto"/>
-              <w:jc w:val="center"/>
-              <w:rPr>
-                <w:rFonts w:ascii="Times New Roman" w:eastAsia="Times New Roman" w:hAnsi="Times New Roman"/>
-                <w:sz w:val="24"/>
-                <w:szCs w:val="24"/>
-              </w:rPr>
-            </w:pPr>
-            <w:r>
-              <w:rPr>
-                <w:rFonts w:ascii="Times New Roman" w:eastAsia="Times New Roman" w:hAnsi="Times New Roman"/>
-                <w:sz w:val="24"/>
-                <w:szCs w:val="24"/>
-              </w:rPr>
-              <w:t>29</w:t>
-            </w:r>
-            <w:r>
-              <w:rPr>
-                <w:rFonts w:ascii="Times New Roman" w:eastAsia="Times New Roman" w:hAnsi="Times New Roman"/>
-                <w:sz w:val="24"/>
-                <w:szCs w:val="24"/>
-              </w:rPr>
-              <w:t>/9/2017</w:t>
-            </w:r>
-          </w:p>
-        </w:tc>
       </w:tr>
       <w:tr>
         <w:tc>
@@ -5087,61 +4143,6 @@
             </w:r>
           </w:p>
         </w:tc>
-        <w:tc>
-          <w:tcPr>
-            <w:tcW w:w="2551" w:type="dxa"/>
-            <w:tcBorders>
-              <w:top w:val="single" w:sz="4" w:space="0" w:color="F4B083"/>
-              <w:left w:val="single" w:sz="4" w:space="0" w:color="F4B083"/>
-              <w:bottom w:val="single" w:sz="4" w:space="0" w:color="F4B083"/>
-              <w:right w:val="single" w:sz="4" w:space="0" w:color="F4B083"/>
-            </w:tcBorders>
-            <w:vAlign w:val="center"/>
-          </w:tcPr>
-          <w:p>
-            <w:pPr>
-              <w:spacing w:before="0" w:line="360" w:lineRule="auto"/>
-              <w:jc w:val="center"/>
-              <w:rPr>
-                <w:rFonts w:ascii="Times New Roman" w:eastAsia="Times New Roman" w:hAnsi="Times New Roman"/>
-                <w:sz w:val="24"/>
-                <w:szCs w:val="24"/>
-              </w:rPr>
-            </w:pPr>
-            <w:r>
-              <w:rPr>
-                <w:rFonts w:ascii="Times New Roman" w:eastAsia="Times New Roman" w:hAnsi="Times New Roman"/>
-                <w:sz w:val="24"/>
-                <w:szCs w:val="24"/>
-              </w:rPr>
-              <w:t>6</w:t>
-            </w:r>
-            <w:r>
-              <w:rPr>
-                <w:rFonts w:ascii="Times New Roman" w:eastAsia="Times New Roman" w:hAnsi="Times New Roman"/>
-                <w:sz w:val="24"/>
-                <w:szCs w:val="24"/>
-              </w:rPr>
-              <w:t>/</w:t>
-            </w:r>
-            <w:r>
-              <w:rPr>
-                <w:rFonts w:ascii="Times New Roman" w:eastAsia="Times New Roman" w:hAnsi="Times New Roman"/>
-                <w:sz w:val="24"/>
-                <w:szCs w:val="24"/>
-              </w:rPr>
-              <w:t>10</w:t>
-            </w:r>
-            <w:r>
-              <w:rPr>
-                <w:rFonts w:ascii="Times New Roman" w:eastAsia="Times New Roman" w:hAnsi="Times New Roman"/>
-                <w:sz w:val="24"/>
-                <w:szCs w:val="24"/>
-              </w:rPr>
-              <w:t>/2017</w:t>
-            </w:r>
-          </w:p>
-        </w:tc>
       </w:tr>
       <w:tr>
         <w:tc>
@@ -5195,61 +4196,6 @@
             </w:r>
           </w:p>
         </w:tc>
-        <w:tc>
-          <w:tcPr>
-            <w:tcW w:w="2551" w:type="dxa"/>
-            <w:tcBorders>
-              <w:top w:val="single" w:sz="4" w:space="0" w:color="F4B083"/>
-              <w:left w:val="single" w:sz="4" w:space="0" w:color="F4B083"/>
-              <w:bottom w:val="single" w:sz="4" w:space="0" w:color="F4B083"/>
-              <w:right w:val="single" w:sz="4" w:space="0" w:color="F4B083"/>
-            </w:tcBorders>
-            <w:vAlign w:val="center"/>
-          </w:tcPr>
-          <w:p>
-            <w:pPr>
-              <w:spacing w:before="0" w:line="360" w:lineRule="auto"/>
-              <w:jc w:val="center"/>
-              <w:rPr>
-                <w:rFonts w:ascii="Times New Roman" w:eastAsia="Times New Roman" w:hAnsi="Times New Roman"/>
-                <w:sz w:val="24"/>
-                <w:szCs w:val="24"/>
-              </w:rPr>
-            </w:pPr>
-            <w:r>
-              <w:rPr>
-                <w:rFonts w:ascii="Times New Roman" w:eastAsia="Times New Roman" w:hAnsi="Times New Roman"/>
-                <w:sz w:val="24"/>
-                <w:szCs w:val="24"/>
-              </w:rPr>
-              <w:t>6</w:t>
-            </w:r>
-            <w:r>
-              <w:rPr>
-                <w:rFonts w:ascii="Times New Roman" w:eastAsia="Times New Roman" w:hAnsi="Times New Roman"/>
-                <w:sz w:val="24"/>
-                <w:szCs w:val="24"/>
-              </w:rPr>
-              <w:t>/</w:t>
-            </w:r>
-            <w:r>
-              <w:rPr>
-                <w:rFonts w:ascii="Times New Roman" w:eastAsia="Times New Roman" w:hAnsi="Times New Roman"/>
-                <w:sz w:val="24"/>
-                <w:szCs w:val="24"/>
-              </w:rPr>
-              <w:t>10</w:t>
-            </w:r>
-            <w:r>
-              <w:rPr>
-                <w:rFonts w:ascii="Times New Roman" w:eastAsia="Times New Roman" w:hAnsi="Times New Roman"/>
-                <w:sz w:val="24"/>
-                <w:szCs w:val="24"/>
-              </w:rPr>
-              <w:t>/2017</w:t>
-            </w:r>
-          </w:p>
-        </w:tc>
       </w:tr>
       <w:tr>
         <w:tc>
@@ -5273,13 +4219,8 @@
               <w:spacing w:before="0" w:line="360" w:lineRule="auto"/>
             </w:pPr>
             <w:r>
-              <w:t xml:space="preserve">Definición de la Nomenclatura de </w:t>
-            </w:r>
-            <w:proofErr w:type="spellStart"/>
-            <w:r>
-              <w:t>Item</w:t>
-            </w:r>
-            <w:proofErr w:type="spellEnd"/>
+              <w:t>Definición de la Nomenclatura de Item</w:t>
+            </w:r>
           </w:p>
         </w:tc>
         <w:tc>
@@ -5308,61 +4249,6 @@
             </w:r>
           </w:p>
         </w:tc>
-        <w:tc>
-          <w:tcPr>
-            <w:tcW w:w="2551" w:type="dxa"/>
-            <w:tcBorders>
-              <w:top w:val="single" w:sz="4" w:space="0" w:color="F4B083"/>
-              <w:left w:val="single" w:sz="4" w:space="0" w:color="F4B083"/>
-              <w:bottom w:val="single" w:sz="4" w:space="0" w:color="F4B083"/>
-              <w:right w:val="single" w:sz="4" w:space="0" w:color="F4B083"/>
-            </w:tcBorders>
-            <w:vAlign w:val="center"/>
-          </w:tcPr>
-          <w:p>
-            <w:pPr>
-              <w:spacing w:before="0" w:line="360" w:lineRule="auto"/>
-              <w:jc w:val="center"/>
-              <w:rPr>
-                <w:rFonts w:ascii="Times New Roman" w:eastAsia="Times New Roman" w:hAnsi="Times New Roman"/>
-                <w:sz w:val="24"/>
-                <w:szCs w:val="24"/>
-              </w:rPr>
-            </w:pPr>
-            <w:r>
-              <w:rPr>
-                <w:rFonts w:ascii="Times New Roman" w:eastAsia="Times New Roman" w:hAnsi="Times New Roman"/>
-                <w:sz w:val="24"/>
-                <w:szCs w:val="24"/>
-              </w:rPr>
-              <w:t>6</w:t>
-            </w:r>
-            <w:r>
-              <w:rPr>
-                <w:rFonts w:ascii="Times New Roman" w:eastAsia="Times New Roman" w:hAnsi="Times New Roman"/>
-                <w:sz w:val="24"/>
-                <w:szCs w:val="24"/>
-              </w:rPr>
-              <w:t>/</w:t>
-            </w:r>
-            <w:r>
-              <w:rPr>
-                <w:rFonts w:ascii="Times New Roman" w:eastAsia="Times New Roman" w:hAnsi="Times New Roman"/>
-                <w:sz w:val="24"/>
-                <w:szCs w:val="24"/>
-              </w:rPr>
-              <w:t>10</w:t>
-            </w:r>
-            <w:r>
-              <w:rPr>
-                <w:rFonts w:ascii="Times New Roman" w:eastAsia="Times New Roman" w:hAnsi="Times New Roman"/>
-                <w:sz w:val="24"/>
-                <w:szCs w:val="24"/>
-              </w:rPr>
-              <w:t>/2017</w:t>
-            </w:r>
-          </w:p>
-        </w:tc>
       </w:tr>
       <w:tr>
         <w:tc>
@@ -5386,15 +4272,7 @@
               <w:spacing w:before="0" w:line="360" w:lineRule="auto"/>
             </w:pPr>
             <w:r>
-              <w:t xml:space="preserve">Lista de </w:t>
-            </w:r>
-            <w:proofErr w:type="spellStart"/>
-            <w:r>
-              <w:t>Item</w:t>
-            </w:r>
-            <w:proofErr w:type="spellEnd"/>
-            <w:r>
-              <w:t xml:space="preserve"> con la nomenclatura</w:t>
+              <w:t>Lista de Item con la nomenclatura</w:t>
             </w:r>
           </w:p>
         </w:tc>
@@ -5424,61 +4302,6 @@
             </w:r>
           </w:p>
         </w:tc>
-        <w:tc>
-          <w:tcPr>
-            <w:tcW w:w="2551" w:type="dxa"/>
-            <w:tcBorders>
-              <w:top w:val="single" w:sz="4" w:space="0" w:color="F4B083"/>
-              <w:left w:val="single" w:sz="4" w:space="0" w:color="F4B083"/>
-              <w:bottom w:val="single" w:sz="4" w:space="0" w:color="F4B083"/>
-              <w:right w:val="single" w:sz="4" w:space="0" w:color="F4B083"/>
-            </w:tcBorders>
-            <w:vAlign w:val="center"/>
-          </w:tcPr>
-          <w:p>
-            <w:pPr>
-              <w:spacing w:before="0" w:line="360" w:lineRule="auto"/>
-              <w:jc w:val="center"/>
-              <w:rPr>
-                <w:rFonts w:ascii="Times New Roman" w:eastAsia="Times New Roman" w:hAnsi="Times New Roman"/>
-                <w:sz w:val="24"/>
-                <w:szCs w:val="24"/>
-              </w:rPr>
-            </w:pPr>
-            <w:r>
-              <w:rPr>
-                <w:rFonts w:ascii="Times New Roman" w:eastAsia="Times New Roman" w:hAnsi="Times New Roman"/>
-                <w:sz w:val="24"/>
-                <w:szCs w:val="24"/>
-              </w:rPr>
-              <w:t>6</w:t>
-            </w:r>
-            <w:r>
-              <w:rPr>
-                <w:rFonts w:ascii="Times New Roman" w:eastAsia="Times New Roman" w:hAnsi="Times New Roman"/>
-                <w:sz w:val="24"/>
-                <w:szCs w:val="24"/>
-              </w:rPr>
-              <w:t>/</w:t>
-            </w:r>
-            <w:r>
-              <w:rPr>
-                <w:rFonts w:ascii="Times New Roman" w:eastAsia="Times New Roman" w:hAnsi="Times New Roman"/>
-                <w:sz w:val="24"/>
-                <w:szCs w:val="24"/>
-              </w:rPr>
-              <w:t>10</w:t>
-            </w:r>
-            <w:r>
-              <w:rPr>
-                <w:rFonts w:ascii="Times New Roman" w:eastAsia="Times New Roman" w:hAnsi="Times New Roman"/>
-                <w:sz w:val="24"/>
-                <w:szCs w:val="24"/>
-              </w:rPr>
-              <w:t>/2017</w:t>
-            </w:r>
-          </w:p>
-        </w:tc>
       </w:tr>
       <w:tr>
         <w:tc>
@@ -5543,61 +4366,6 @@
             </w:r>
           </w:p>
         </w:tc>
-        <w:tc>
-          <w:tcPr>
-            <w:tcW w:w="2551" w:type="dxa"/>
-            <w:tcBorders>
-              <w:top w:val="single" w:sz="4" w:space="0" w:color="F4B083"/>
-              <w:left w:val="single" w:sz="4" w:space="0" w:color="F4B083"/>
-              <w:bottom w:val="single" w:sz="4" w:space="0" w:color="F4B083"/>
-              <w:right w:val="single" w:sz="4" w:space="0" w:color="F4B083"/>
-            </w:tcBorders>
-            <w:vAlign w:val="center"/>
-          </w:tcPr>
-          <w:p>
-            <w:pPr>
-              <w:spacing w:before="0" w:line="360" w:lineRule="auto"/>
-              <w:jc w:val="center"/>
-              <w:rPr>
-                <w:rFonts w:ascii="Times New Roman" w:eastAsia="Times New Roman" w:hAnsi="Times New Roman"/>
-                <w:sz w:val="24"/>
-                <w:szCs w:val="24"/>
-              </w:rPr>
-            </w:pPr>
-            <w:r>
-              <w:rPr>
-                <w:rFonts w:ascii="Times New Roman" w:eastAsia="Times New Roman" w:hAnsi="Times New Roman"/>
-                <w:sz w:val="24"/>
-                <w:szCs w:val="24"/>
-              </w:rPr>
-              <w:t>13</w:t>
-            </w:r>
-            <w:r>
-              <w:rPr>
-                <w:rFonts w:ascii="Times New Roman" w:eastAsia="Times New Roman" w:hAnsi="Times New Roman"/>
-                <w:sz w:val="24"/>
-                <w:szCs w:val="24"/>
-              </w:rPr>
-              <w:t>/</w:t>
-            </w:r>
-            <w:r>
-              <w:rPr>
-                <w:rFonts w:ascii="Times New Roman" w:eastAsia="Times New Roman" w:hAnsi="Times New Roman"/>
-                <w:sz w:val="24"/>
-                <w:szCs w:val="24"/>
-              </w:rPr>
-              <w:t>10</w:t>
-            </w:r>
-            <w:r>
-              <w:rPr>
-                <w:rFonts w:ascii="Times New Roman" w:eastAsia="Times New Roman" w:hAnsi="Times New Roman"/>
-                <w:sz w:val="24"/>
-                <w:szCs w:val="24"/>
-              </w:rPr>
-              <w:t>/2017</w:t>
-            </w:r>
-          </w:p>
-        </w:tc>
       </w:tr>
       <w:tr>
         <w:tc>
@@ -5662,61 +4430,6 @@
             </w:r>
           </w:p>
         </w:tc>
-        <w:tc>
-          <w:tcPr>
-            <w:tcW w:w="2551" w:type="dxa"/>
-            <w:tcBorders>
-              <w:top w:val="single" w:sz="4" w:space="0" w:color="F4B083"/>
-              <w:left w:val="single" w:sz="4" w:space="0" w:color="F4B083"/>
-              <w:bottom w:val="single" w:sz="4" w:space="0" w:color="F4B083"/>
-              <w:right w:val="single" w:sz="4" w:space="0" w:color="F4B083"/>
-            </w:tcBorders>
-            <w:vAlign w:val="center"/>
-          </w:tcPr>
-          <w:p>
-            <w:pPr>
-              <w:spacing w:before="0" w:line="360" w:lineRule="auto"/>
-              <w:jc w:val="center"/>
-              <w:rPr>
-                <w:rFonts w:ascii="Times New Roman" w:eastAsia="Times New Roman" w:hAnsi="Times New Roman"/>
-                <w:sz w:val="24"/>
-                <w:szCs w:val="24"/>
-              </w:rPr>
-            </w:pPr>
-            <w:r>
-              <w:rPr>
-                <w:rFonts w:ascii="Times New Roman" w:eastAsia="Times New Roman" w:hAnsi="Times New Roman"/>
-                <w:sz w:val="24"/>
-                <w:szCs w:val="24"/>
-              </w:rPr>
-              <w:t>20</w:t>
-            </w:r>
-            <w:r>
-              <w:rPr>
-                <w:rFonts w:ascii="Times New Roman" w:eastAsia="Times New Roman" w:hAnsi="Times New Roman"/>
-                <w:sz w:val="24"/>
-                <w:szCs w:val="24"/>
-              </w:rPr>
-              <w:t>/</w:t>
-            </w:r>
-            <w:r>
-              <w:rPr>
-                <w:rFonts w:ascii="Times New Roman" w:eastAsia="Times New Roman" w:hAnsi="Times New Roman"/>
-                <w:sz w:val="24"/>
-                <w:szCs w:val="24"/>
-              </w:rPr>
-              <w:t>10</w:t>
-            </w:r>
-            <w:r>
-              <w:rPr>
-                <w:rFonts w:ascii="Times New Roman" w:eastAsia="Times New Roman" w:hAnsi="Times New Roman"/>
-                <w:sz w:val="24"/>
-                <w:szCs w:val="24"/>
-              </w:rPr>
-              <w:t>/2017</w:t>
-            </w:r>
-          </w:p>
-        </w:tc>
       </w:tr>
       <w:tr>
         <w:tc>
@@ -5781,45 +4494,6 @@
             </w:r>
           </w:p>
         </w:tc>
-        <w:tc>
-          <w:tcPr>
-            <w:tcW w:w="2551" w:type="dxa"/>
-            <w:tcBorders>
-              <w:top w:val="single" w:sz="4" w:space="0" w:color="F4B083"/>
-              <w:left w:val="single" w:sz="4" w:space="0" w:color="F4B083"/>
-              <w:bottom w:val="single" w:sz="4" w:space="0" w:color="F4B083"/>
-              <w:right w:val="single" w:sz="4" w:space="0" w:color="F4B083"/>
-            </w:tcBorders>
-            <w:vAlign w:val="center"/>
-          </w:tcPr>
-          <w:p>
-            <w:pPr>
-              <w:spacing w:before="0"/>
-              <w:jc w:val="center"/>
-              <w:rPr>
-                <w:rFonts w:ascii="Times New Roman" w:eastAsia="Times New Roman" w:hAnsi="Times New Roman"/>
-                <w:sz w:val="24"/>
-                <w:szCs w:val="24"/>
-              </w:rPr>
-            </w:pPr>
-            <w:r>
-              <w:rPr>
-                <w:rFonts w:ascii="Times New Roman" w:eastAsia="Times New Roman" w:hAnsi="Times New Roman"/>
-                <w:sz w:val="24"/>
-                <w:szCs w:val="24"/>
-              </w:rPr>
-              <w:t>27/10</w:t>
-            </w:r>
-            <w:r>
-              <w:rPr>
-                <w:rFonts w:ascii="Times New Roman" w:eastAsia="Times New Roman" w:hAnsi="Times New Roman"/>
-                <w:sz w:val="24"/>
-                <w:szCs w:val="24"/>
-              </w:rPr>
-              <w:t>/2017</w:t>
-            </w:r>
-          </w:p>
-        </w:tc>
       </w:tr>
       <w:tr>
         <w:tc>
@@ -5882,45 +4556,6 @@
             </w:r>
           </w:p>
         </w:tc>
-        <w:tc>
-          <w:tcPr>
-            <w:tcW w:w="2551" w:type="dxa"/>
-            <w:tcBorders>
-              <w:top w:val="single" w:sz="4" w:space="0" w:color="F4B083"/>
-              <w:left w:val="single" w:sz="4" w:space="0" w:color="F4B083"/>
-              <w:bottom w:val="single" w:sz="4" w:space="0" w:color="F4B083"/>
-              <w:right w:val="single" w:sz="4" w:space="0" w:color="F4B083"/>
-            </w:tcBorders>
-            <w:vAlign w:val="center"/>
-          </w:tcPr>
-          <w:p>
-            <w:pPr>
-              <w:spacing w:before="0"/>
-              <w:jc w:val="center"/>
-              <w:rPr>
-                <w:rFonts w:ascii="Times New Roman" w:eastAsia="Times New Roman" w:hAnsi="Times New Roman"/>
-                <w:sz w:val="24"/>
-                <w:szCs w:val="24"/>
-              </w:rPr>
-            </w:pPr>
-            <w:r>
-              <w:rPr>
-                <w:rFonts w:ascii="Times New Roman" w:eastAsia="Times New Roman" w:hAnsi="Times New Roman"/>
-                <w:sz w:val="24"/>
-                <w:szCs w:val="24"/>
-              </w:rPr>
-              <w:t>3</w:t>
-            </w:r>
-            <w:r>
-              <w:rPr>
-                <w:rFonts w:ascii="Times New Roman" w:eastAsia="Times New Roman" w:hAnsi="Times New Roman"/>
-                <w:sz w:val="24"/>
-                <w:szCs w:val="24"/>
-              </w:rPr>
-              <w:t>/9/2017</w:t>
-            </w:r>
-          </w:p>
-        </w:tc>
       </w:tr>
       <w:tr>
         <w:tc>
@@ -5950,18 +4585,8 @@
                 <w:sz w:val="24"/>
                 <w:szCs w:val="24"/>
               </w:rPr>
-              <w:t xml:space="preserve">Realizar la gestión de </w:t>
-            </w:r>
-            <w:proofErr w:type="spellStart"/>
-            <w:r>
-              <w:rPr>
-                <w:rFonts w:ascii="Times New Roman" w:eastAsia="Times New Roman" w:hAnsi="Times New Roman"/>
-                <w:sz w:val="24"/>
-                <w:szCs w:val="24"/>
-              </w:rPr>
-              <w:t>release</w:t>
-            </w:r>
-            <w:proofErr w:type="spellEnd"/>
+              <w:t>Realizar la gestión de release</w:t>
+            </w:r>
           </w:p>
         </w:tc>
         <w:tc>
@@ -5993,45 +4618,6 @@
             </w:r>
           </w:p>
         </w:tc>
-        <w:tc>
-          <w:tcPr>
-            <w:tcW w:w="2551" w:type="dxa"/>
-            <w:tcBorders>
-              <w:top w:val="single" w:sz="4" w:space="0" w:color="F4B083"/>
-              <w:left w:val="single" w:sz="4" w:space="0" w:color="F4B083"/>
-              <w:bottom w:val="single" w:sz="4" w:space="0" w:color="F4B083"/>
-              <w:right w:val="single" w:sz="4" w:space="0" w:color="F4B083"/>
-            </w:tcBorders>
-            <w:vAlign w:val="center"/>
-          </w:tcPr>
-          <w:p>
-            <w:pPr>
-              <w:spacing w:before="0"/>
-              <w:jc w:val="center"/>
-              <w:rPr>
-                <w:rFonts w:ascii="Times New Roman" w:eastAsia="Times New Roman" w:hAnsi="Times New Roman"/>
-                <w:sz w:val="24"/>
-                <w:szCs w:val="24"/>
-              </w:rPr>
-            </w:pPr>
-            <w:r>
-              <w:rPr>
-                <w:rFonts w:ascii="Times New Roman" w:eastAsia="Times New Roman" w:hAnsi="Times New Roman"/>
-                <w:sz w:val="24"/>
-                <w:szCs w:val="24"/>
-              </w:rPr>
-              <w:t>10</w:t>
-            </w:r>
-            <w:r>
-              <w:rPr>
-                <w:rFonts w:ascii="Times New Roman" w:eastAsia="Times New Roman" w:hAnsi="Times New Roman"/>
-                <w:sz w:val="24"/>
-                <w:szCs w:val="24"/>
-              </w:rPr>
-              <w:t>/9/2017</w:t>
-            </w:r>
-          </w:p>
-        </w:tc>
       </w:tr>
     </w:tbl>
     <w:p>
@@ -6070,11 +4656,11 @@
         </w:numPr>
         <w:jc w:val="both"/>
       </w:pPr>
-      <w:bookmarkStart w:id="17" w:name="_Toc487252870"/>
+      <w:bookmarkStart w:id="18" w:name="_Toc487252870"/>
       <w:r>
         <w:t>Ítems de configuración:</w:t>
       </w:r>
-      <w:bookmarkEnd w:id="17"/>
+      <w:bookmarkEnd w:id="18"/>
     </w:p>
     <w:p>
       <w:pPr>
@@ -6104,8 +4690,8 @@
           <w:lang w:val="es-PE" w:eastAsia="es-PE"/>
         </w:rPr>
       </w:pPr>
-      <w:bookmarkStart w:id="18" w:name="_Toc487233614"/>
-      <w:bookmarkStart w:id="19" w:name="_Toc487232381"/>
+      <w:bookmarkStart w:id="19" w:name="_Toc487233614"/>
+      <w:bookmarkStart w:id="20" w:name="_Toc487232381"/>
       <w:r>
         <w:rPr>
           <w:rFonts w:ascii="Times New Roman" w:hAnsi="Times New Roman"/>
@@ -6162,8 +4748,8 @@
         </w:rPr>
         <w:t>Ítems a realizar en el proyecto según su clasificación</w:t>
       </w:r>
-      <w:bookmarkEnd w:id="18"/>
       <w:bookmarkEnd w:id="19"/>
+      <w:bookmarkEnd w:id="20"/>
     </w:p>
     <w:tbl>
       <w:tblPr>
@@ -6199,16 +4785,8 @@
               <w:rPr>
                 <w:color w:val="FFFFFF" w:themeColor="background1"/>
               </w:rPr>
-              <w:t xml:space="preserve">Tipo de </w:t>
-            </w:r>
-            <w:proofErr w:type="spellStart"/>
-            <w:r>
-              <w:rPr>
-                <w:color w:val="FFFFFF" w:themeColor="background1"/>
-              </w:rPr>
-              <w:t>item</w:t>
-            </w:r>
-            <w:proofErr w:type="spellEnd"/>
+              <w:t>Tipo de item</w:t>
+            </w:r>
           </w:p>
         </w:tc>
         <w:tc>
@@ -7104,11 +5682,9 @@
               <w:ind w:left="0" w:firstLine="0"/>
               <w:jc w:val="center"/>
             </w:pPr>
-            <w:proofErr w:type="spellStart"/>
             <w:r>
               <w:t>Laravel</w:t>
             </w:r>
-            <w:proofErr w:type="spellEnd"/>
           </w:p>
         </w:tc>
         <w:tc>
@@ -7138,6 +5714,9 @@
               <w:ind w:left="0" w:firstLine="0"/>
               <w:jc w:val="center"/>
             </w:pPr>
+            <w:r>
+              <w:t>PHP</w:t>
+            </w:r>
           </w:p>
         </w:tc>
         <w:tc>
@@ -7233,6 +5812,9 @@
               <w:ind w:left="0" w:firstLine="0"/>
               <w:jc w:val="center"/>
             </w:pPr>
+            <w:r>
+              <w:t>JS</w:t>
+            </w:r>
           </w:p>
         </w:tc>
         <w:tc>
@@ -7291,13 +5873,8 @@
               <w:jc w:val="center"/>
             </w:pPr>
             <w:r>
-              <w:t xml:space="preserve">Sublime </w:t>
-            </w:r>
-            <w:proofErr w:type="spellStart"/>
-            <w:r>
-              <w:t>text</w:t>
-            </w:r>
-            <w:proofErr w:type="spellEnd"/>
+              <w:t>Sublime text</w:t>
+            </w:r>
           </w:p>
         </w:tc>
         <w:tc>
@@ -7333,6 +5910,14 @@
               <w:ind w:left="0" w:firstLine="0"/>
               <w:jc w:val="center"/>
             </w:pPr>
+            <w:r>
+              <w:t>EX</w:t>
+            </w:r>
+            <w:bookmarkStart w:id="21" w:name="_GoBack"/>
+            <w:bookmarkEnd w:id="21"/>
+            <w:r>
+              <w:t>E</w:t>
+            </w:r>
           </w:p>
         </w:tc>
         <w:tc>
@@ -7635,21 +6220,7 @@
         <w:rPr>
           <w:rFonts w:ascii="Times New Roman" w:eastAsia="Cardo" w:hAnsi="Times New Roman"/>
         </w:rPr>
-        <w:t>Iniciales del documento</w:t>
-      </w:r>
-      <w:proofErr w:type="gramStart"/>
-      <w:r>
-        <w:rPr>
-          <w:rFonts w:ascii="Times New Roman" w:eastAsia="Cardo" w:hAnsi="Times New Roman"/>
-        </w:rPr>
-        <w:t>].[</w:t>
-      </w:r>
-      <w:proofErr w:type="gramEnd"/>
-      <w:r>
-        <w:rPr>
-          <w:rFonts w:ascii="Times New Roman" w:eastAsia="Cardo" w:hAnsi="Times New Roman"/>
-        </w:rPr>
-        <w:t>docx|*]</w:t>
+        <w:t>Iniciales del documento].[docx|*]</w:t>
       </w:r>
     </w:p>
     <w:p>
@@ -7682,21 +6253,7 @@
         <w:rPr>
           <w:rFonts w:ascii="Times New Roman" w:eastAsia="Cardo" w:hAnsi="Times New Roman"/>
         </w:rPr>
-        <w:t xml:space="preserve"> [Iniciales del proyecto]</w:t>
-      </w:r>
-      <w:proofErr w:type="gramStart"/>
-      <w:r>
-        <w:rPr>
-          <w:rFonts w:ascii="Times New Roman" w:eastAsia="Cardo" w:hAnsi="Times New Roman"/>
-        </w:rPr>
-        <w:t>_[</w:t>
-      </w:r>
-      <w:proofErr w:type="gramEnd"/>
-      <w:r>
-        <w:rPr>
-          <w:rFonts w:ascii="Times New Roman" w:eastAsia="Cardo" w:hAnsi="Times New Roman"/>
-        </w:rPr>
-        <w:t>Iniciales del documento].[docx|*]</w:t>
+        <w:t xml:space="preserve"> [Iniciales del proyecto]_[Iniciales del documento].[docx|*]</w:t>
       </w:r>
     </w:p>
     <w:p>
@@ -7736,35 +6293,7 @@
         <w:rPr>
           <w:rFonts w:ascii="Times New Roman" w:eastAsia="Times New Roman" w:hAnsi="Times New Roman"/>
         </w:rPr>
-        <w:t xml:space="preserve">Para los </w:t>
-      </w:r>
-      <w:proofErr w:type="spellStart"/>
-      <w:r>
-        <w:rPr>
-          <w:rFonts w:ascii="Times New Roman" w:eastAsia="Times New Roman" w:hAnsi="Times New Roman"/>
-        </w:rPr>
-        <w:t>items</w:t>
-      </w:r>
-      <w:proofErr w:type="spellEnd"/>
-      <w:r>
-        <w:rPr>
-          <w:rFonts w:ascii="Times New Roman" w:eastAsia="Times New Roman" w:hAnsi="Times New Roman"/>
-        </w:rPr>
-        <w:t xml:space="preserve"> de desarrollo de proyectos </w:t>
-      </w:r>
-      <w:proofErr w:type="spellStart"/>
-      <w:r>
-        <w:rPr>
-          <w:rFonts w:ascii="Times New Roman" w:eastAsia="Times New Roman" w:hAnsi="Times New Roman"/>
-        </w:rPr>
-        <w:t>FrontEnd</w:t>
-      </w:r>
-      <w:proofErr w:type="spellEnd"/>
-      <w:r>
-        <w:rPr>
-          <w:rFonts w:ascii="Times New Roman" w:eastAsia="Times New Roman" w:hAnsi="Times New Roman"/>
-        </w:rPr>
-        <w:t>:</w:t>
+        <w:t>Para los items de desarrollo de proyectos FrontEnd:</w:t>
       </w:r>
     </w:p>
     <w:p>
@@ -7782,35 +6311,7 @@
         <w:rPr>
           <w:rFonts w:ascii="Times New Roman" w:eastAsia="Times New Roman" w:hAnsi="Times New Roman"/>
         </w:rPr>
-        <w:t xml:space="preserve">Todo </w:t>
-      </w:r>
-      <w:proofErr w:type="spellStart"/>
-      <w:r>
-        <w:rPr>
-          <w:rFonts w:ascii="Times New Roman" w:eastAsia="Times New Roman" w:hAnsi="Times New Roman"/>
-        </w:rPr>
-        <w:t>item</w:t>
-      </w:r>
-      <w:proofErr w:type="spellEnd"/>
-      <w:r>
-        <w:rPr>
-          <w:rFonts w:ascii="Times New Roman" w:eastAsia="Times New Roman" w:hAnsi="Times New Roman"/>
-        </w:rPr>
-        <w:t xml:space="preserve"> que cuente con más de 2 palabras, deberá ser nombrado en </w:t>
-      </w:r>
-      <w:proofErr w:type="spellStart"/>
-      <w:r>
-        <w:rPr>
-          <w:rFonts w:ascii="Times New Roman" w:eastAsia="Times New Roman" w:hAnsi="Times New Roman"/>
-        </w:rPr>
-        <w:t>Kebab_case</w:t>
-      </w:r>
-      <w:proofErr w:type="spellEnd"/>
-      <w:r>
-        <w:rPr>
-          <w:rFonts w:ascii="Times New Roman" w:eastAsia="Times New Roman" w:hAnsi="Times New Roman"/>
-        </w:rPr>
-        <w:t>.</w:t>
+        <w:t>Todo item que cuente con más de 2 palabras, deberá ser nombrado en Kebab_case.</w:t>
       </w:r>
     </w:p>
     <w:p>
@@ -7846,21 +6347,7 @@
         <w:rPr>
           <w:rFonts w:ascii="Times New Roman" w:eastAsia="Times New Roman" w:hAnsi="Times New Roman"/>
         </w:rPr>
-        <w:t xml:space="preserve">Las vistas o </w:t>
-      </w:r>
-      <w:proofErr w:type="spellStart"/>
-      <w:r>
-        <w:rPr>
-          <w:rFonts w:ascii="Times New Roman" w:eastAsia="Times New Roman" w:hAnsi="Times New Roman"/>
-        </w:rPr>
-        <w:t>templates</w:t>
-      </w:r>
-      <w:proofErr w:type="spellEnd"/>
-      <w:r>
-        <w:rPr>
-          <w:rFonts w:ascii="Times New Roman" w:eastAsia="Times New Roman" w:hAnsi="Times New Roman"/>
-        </w:rPr>
-        <w:t>:  &lt;NOMBRE DEL COMPONENT O FEATURE&gt;.template.html</w:t>
+        <w:t>Las vistas o templates:  &lt;NOMBRE DEL COMPONENT O FEATURE&gt;.template.html</w:t>
       </w:r>
     </w:p>
     <w:p>
@@ -7896,21 +6383,7 @@
         <w:rPr>
           <w:rFonts w:ascii="Times New Roman" w:eastAsia="Times New Roman" w:hAnsi="Times New Roman"/>
         </w:rPr>
-        <w:t xml:space="preserve">Los </w:t>
-      </w:r>
-      <w:proofErr w:type="spellStart"/>
-      <w:r>
-        <w:rPr>
-          <w:rFonts w:ascii="Times New Roman" w:eastAsia="Times New Roman" w:hAnsi="Times New Roman"/>
-        </w:rPr>
-        <w:t>services</w:t>
-      </w:r>
-      <w:proofErr w:type="spellEnd"/>
-      <w:r>
-        <w:rPr>
-          <w:rFonts w:ascii="Times New Roman" w:eastAsia="Times New Roman" w:hAnsi="Times New Roman"/>
-        </w:rPr>
-        <w:t>(servicios) &lt;NOMBRE DEL SERVICIO&gt;.service.js</w:t>
+        <w:t>Los services(servicios) &lt;NOMBRE DEL SERVICIO&gt;.service.js</w:t>
       </w:r>
     </w:p>
     <w:p>
@@ -7928,35 +6401,7 @@
         <w:rPr>
           <w:rFonts w:ascii="Times New Roman" w:eastAsia="Times New Roman" w:hAnsi="Times New Roman"/>
         </w:rPr>
-        <w:t xml:space="preserve">Para los </w:t>
-      </w:r>
-      <w:proofErr w:type="spellStart"/>
-      <w:r>
-        <w:rPr>
-          <w:rFonts w:ascii="Times New Roman" w:eastAsia="Times New Roman" w:hAnsi="Times New Roman"/>
-        </w:rPr>
-        <w:t>items</w:t>
-      </w:r>
-      <w:proofErr w:type="spellEnd"/>
-      <w:r>
-        <w:rPr>
-          <w:rFonts w:ascii="Times New Roman" w:eastAsia="Times New Roman" w:hAnsi="Times New Roman"/>
-        </w:rPr>
-        <w:t xml:space="preserve"> de proyectos </w:t>
-      </w:r>
-      <w:proofErr w:type="spellStart"/>
-      <w:r>
-        <w:rPr>
-          <w:rFonts w:ascii="Times New Roman" w:eastAsia="Times New Roman" w:hAnsi="Times New Roman"/>
-        </w:rPr>
-        <w:t>BackEnd</w:t>
-      </w:r>
-      <w:proofErr w:type="spellEnd"/>
-      <w:r>
-        <w:rPr>
-          <w:rFonts w:ascii="Times New Roman" w:eastAsia="Times New Roman" w:hAnsi="Times New Roman"/>
-        </w:rPr>
-        <w:t>:</w:t>
+        <w:t>Para los items de proyectos BackEnd:</w:t>
       </w:r>
     </w:p>
     <w:p>
@@ -7971,30 +6416,14 @@
         <w:jc w:val="both"/>
       </w:pPr>
       <w:r>
-        <w:t xml:space="preserve">Lenguaje de </w:t>
-      </w:r>
-      <w:proofErr w:type="spellStart"/>
-      <w:r>
-        <w:t>desarroll</w:t>
-      </w:r>
-      <w:proofErr w:type="spellEnd"/>
-      <w:r>
-        <w:t xml:space="preserve"> Python y sus ítems serán nombrados: </w:t>
+        <w:t xml:space="preserve">Lenguaje de desarroll Python y sus ítems serán nombrados: </w:t>
       </w:r>
       <w:r>
         <w:rPr>
           <w:rFonts w:ascii="Times New Roman" w:eastAsia="Times New Roman" w:hAnsi="Times New Roman"/>
         </w:rPr>
-        <w:t>[nombre del ítem en kebab-case].</w:t>
-      </w:r>
-      <w:proofErr w:type="spellStart"/>
-      <w:r>
-        <w:rPr>
-          <w:rFonts w:ascii="Times New Roman" w:eastAsia="Times New Roman" w:hAnsi="Times New Roman"/>
-        </w:rPr>
-        <w:t>py</w:t>
-      </w:r>
-      <w:proofErr w:type="spellEnd"/>
+        <w:t>[nombre del ítem en kebab-case].py</w:t>
+      </w:r>
     </w:p>
     <w:p>
       <w:pPr>
@@ -8011,41 +6440,19 @@
         <w:rPr>
           <w:rFonts w:ascii="Times New Roman" w:eastAsia="Times New Roman" w:hAnsi="Times New Roman"/>
         </w:rPr>
-        <w:t xml:space="preserve">Todo </w:t>
-      </w:r>
-      <w:proofErr w:type="spellStart"/>
+        <w:t>Todo item con más de dos palabras deberá ser nombrado: [nombre del ítem en kebab-case</w:t>
+      </w:r>
       <w:r>
         <w:rPr>
           <w:rFonts w:ascii="Times New Roman" w:eastAsia="Times New Roman" w:hAnsi="Times New Roman"/>
         </w:rPr>
-        <w:t>item</w:t>
-      </w:r>
-      <w:proofErr w:type="spellEnd"/>
+        <w:t>]. {</w:t>
+      </w:r>
       <w:r>
         <w:rPr>
           <w:rFonts w:ascii="Times New Roman" w:eastAsia="Times New Roman" w:hAnsi="Times New Roman"/>
         </w:rPr>
-        <w:t xml:space="preserve"> con más de dos palabras deberá ser nombrado: [nombre del ítem en kebab-case</w:t>
-      </w:r>
-      <w:r>
-        <w:rPr>
-          <w:rFonts w:ascii="Times New Roman" w:eastAsia="Times New Roman" w:hAnsi="Times New Roman"/>
-        </w:rPr>
-        <w:t>]. {</w:t>
-      </w:r>
-      <w:proofErr w:type="spellStart"/>
-      <w:r>
-        <w:rPr>
-          <w:rFonts w:ascii="Times New Roman" w:eastAsia="Times New Roman" w:hAnsi="Times New Roman"/>
-        </w:rPr>
-        <w:t>js|json</w:t>
-      </w:r>
-      <w:proofErr w:type="spellEnd"/>
-      <w:r>
-        <w:rPr>
-          <w:rFonts w:ascii="Times New Roman" w:eastAsia="Times New Roman" w:hAnsi="Times New Roman"/>
-        </w:rPr>
-        <w:t>}</w:t>
+        <w:t>js|json}</w:t>
       </w:r>
     </w:p>
     <w:p>
@@ -8090,69 +6497,17 @@
         </w:rPr>
         <w:t>Para los proyectos de Front-</w:t>
       </w:r>
-      <w:proofErr w:type="spellStart"/>
       <w:r>
         <w:rPr>
           <w:rFonts w:ascii="Times New Roman" w:eastAsia="Times New Roman" w:hAnsi="Times New Roman"/>
         </w:rPr>
-        <w:t>end</w:t>
-      </w:r>
-      <w:proofErr w:type="spellEnd"/>
+        <w:t>end, Back</w:t>
+      </w:r>
       <w:r>
         <w:rPr>
           <w:rFonts w:ascii="Times New Roman" w:eastAsia="Times New Roman" w:hAnsi="Times New Roman"/>
         </w:rPr>
-        <w:t>, Back</w:t>
-      </w:r>
-      <w:r>
-        <w:rPr>
-          <w:rFonts w:ascii="Times New Roman" w:eastAsia="Times New Roman" w:hAnsi="Times New Roman"/>
-        </w:rPr>
-        <w:t>-</w:t>
-      </w:r>
-      <w:proofErr w:type="spellStart"/>
-      <w:r>
-        <w:rPr>
-          <w:rFonts w:ascii="Times New Roman" w:eastAsia="Times New Roman" w:hAnsi="Times New Roman"/>
-        </w:rPr>
-        <w:t>end</w:t>
-      </w:r>
-      <w:proofErr w:type="spellEnd"/>
-      <w:r>
-        <w:rPr>
-          <w:rFonts w:ascii="Times New Roman" w:eastAsia="Times New Roman" w:hAnsi="Times New Roman"/>
-        </w:rPr>
-        <w:t xml:space="preserve"> y </w:t>
-      </w:r>
-      <w:proofErr w:type="spellStart"/>
-      <w:proofErr w:type="gramStart"/>
-      <w:r>
-        <w:rPr>
-          <w:rFonts w:ascii="Times New Roman" w:eastAsia="Times New Roman" w:hAnsi="Times New Roman"/>
-        </w:rPr>
-        <w:t>Android,los</w:t>
-      </w:r>
-      <w:proofErr w:type="spellEnd"/>
-      <w:proofErr w:type="gramEnd"/>
-      <w:r>
-        <w:rPr>
-          <w:rFonts w:ascii="Times New Roman" w:eastAsia="Times New Roman" w:hAnsi="Times New Roman"/>
-        </w:rPr>
-        <w:t xml:space="preserve"> archivos de configuración serán nombrados: [nombre del archivo en kebab-case].[</w:t>
-      </w:r>
-      <w:proofErr w:type="spellStart"/>
-      <w:r>
-        <w:rPr>
-          <w:rFonts w:ascii="Times New Roman" w:eastAsia="Times New Roman" w:hAnsi="Times New Roman"/>
-        </w:rPr>
-        <w:t>extesion</w:t>
-      </w:r>
-      <w:proofErr w:type="spellEnd"/>
-      <w:r>
-        <w:rPr>
-          <w:rFonts w:ascii="Times New Roman" w:eastAsia="Times New Roman" w:hAnsi="Times New Roman"/>
-        </w:rPr>
-        <w:t>]</w:t>
+        <w:t>-end y Android,los archivos de configuración serán nombrados: [nombre del archivo en kebab-case].[extesion]</w:t>
       </w:r>
     </w:p>
     <w:p>
@@ -8421,8 +6776,8 @@
           <w:szCs w:val="24"/>
         </w:rPr>
       </w:pPr>
-      <w:bookmarkStart w:id="20" w:name="_Toc487233615"/>
-      <w:bookmarkStart w:id="21" w:name="_Toc487232382"/>
+      <w:bookmarkStart w:id="22" w:name="_Toc487233615"/>
+      <w:bookmarkStart w:id="23" w:name="_Toc487232382"/>
       <w:r>
         <w:rPr>
           <w:rFonts w:ascii="Times New Roman" w:hAnsi="Times New Roman"/>
@@ -8479,8 +6834,8 @@
         </w:rPr>
         <w:t>: Nomenclatura de ítems durante el ciclo de vida del software</w:t>
       </w:r>
-      <w:bookmarkEnd w:id="20"/>
-      <w:bookmarkEnd w:id="21"/>
+      <w:bookmarkEnd w:id="22"/>
+      <w:bookmarkEnd w:id="23"/>
     </w:p>
     <w:tbl>
       <w:tblPr>
@@ -8812,8 +7167,6 @@
       <w:r>
         <w:t>Control de los ítems de la configuración</w:t>
       </w:r>
-      <w:bookmarkStart w:id="22" w:name="_GoBack"/>
-      <w:bookmarkEnd w:id="22"/>
     </w:p>
     <w:p>
       <w:pPr>
@@ -8837,7 +7190,7 @@
 </file>
 
 <file path=word/endnotes.xml><?xml version="1.0" encoding="utf-8"?>
-<w:endnotes xmlns:wpc="http://schemas.microsoft.com/office/word/2010/wordprocessingCanvas" xmlns:cx="http://schemas.microsoft.com/office/drawing/2014/chartex" xmlns:cx1="http://schemas.microsoft.com/office/drawing/2015/9/8/chartex" xmlns:cx2="http://schemas.microsoft.com/office/drawing/2015/10/21/chartex" xmlns:cx3="http://schemas.microsoft.com/office/drawing/2016/5/9/chartex" xmlns:cx4="http://schemas.microsoft.com/office/drawing/2016/5/10/chartex" xmlns:cx5="http://schemas.microsoft.com/office/drawing/2016/5/11/chartex" xmlns:cx6="http://schemas.microsoft.com/office/drawing/2016/5/12/chartex" xmlns:cx7="http://schemas.microsoft.com/office/drawing/2016/5/13/chartex" xmlns:cx8="http://schemas.microsoft.com/office/drawing/2016/5/14/chartex" xmlns:mc="http://schemas.openxmlformats.org/markup-compatibility/2006" xmlns:aink="http://schemas.microsoft.com/office/drawing/2016/ink" xmlns:am3d="http://schemas.microsoft.com/office/drawing/2017/model3d" xmlns:o="urn:schemas-microsoft-com:office:office" xmlns:r="http://schemas.openxmlformats.org/officeDocument/2006/relationships" xmlns:m="http://schemas.openxmlformats.org/officeDocument/2006/math" xmlns:v="urn:schemas-microsoft-com:vml" xmlns:wp14="http://schemas.microsoft.com/office/word/2010/wordprocessingDrawing" xmlns:wp="http://schemas.openxmlformats.org/drawingml/2006/wordprocessingDrawing" xmlns:w10="urn:schemas-microsoft-com:office:word" xmlns:w="http://schemas.openxmlformats.org/wordprocessingml/2006/main" xmlns:w14="http://schemas.microsoft.com/office/word/2010/wordml" xmlns:w15="http://schemas.microsoft.com/office/word/2012/wordml" xmlns:w16cid="http://schemas.microsoft.com/office/word/2016/wordml/cid" xmlns:w16se="http://schemas.microsoft.com/office/word/2015/wordml/symex" xmlns:wpg="http://schemas.microsoft.com/office/word/2010/wordprocessingGroup" xmlns:wpi="http://schemas.microsoft.com/office/word/2010/wordprocessingInk" xmlns:wne="http://schemas.microsoft.com/office/word/2006/wordml" xmlns:wps="http://schemas.microsoft.com/office/word/2010/wordprocessingShape" mc:Ignorable="w14 w15 w16se w16cid wp14">
+<w:endnotes xmlns:wpc="http://schemas.microsoft.com/office/word/2010/wordprocessingCanvas" xmlns:mc="http://schemas.openxmlformats.org/markup-compatibility/2006" xmlns:o="urn:schemas-microsoft-com:office:office" xmlns:r="http://schemas.openxmlformats.org/officeDocument/2006/relationships" xmlns:m="http://schemas.openxmlformats.org/officeDocument/2006/math" xmlns:v="urn:schemas-microsoft-com:vml" xmlns:wp14="http://schemas.microsoft.com/office/word/2010/wordprocessingDrawing" xmlns:wp="http://schemas.openxmlformats.org/drawingml/2006/wordprocessingDrawing" xmlns:w10="urn:schemas-microsoft-com:office:word" xmlns:w="http://schemas.openxmlformats.org/wordprocessingml/2006/main" xmlns:w14="http://schemas.microsoft.com/office/word/2010/wordml" xmlns:w15="http://schemas.microsoft.com/office/word/2012/wordml" xmlns:wpg="http://schemas.microsoft.com/office/word/2010/wordprocessingGroup" xmlns:wpi="http://schemas.microsoft.com/office/word/2010/wordprocessingInk" xmlns:wne="http://schemas.microsoft.com/office/word/2006/wordml" xmlns:wps="http://schemas.microsoft.com/office/word/2010/wordprocessingShape" mc:Ignorable="w14 w15 wp14">
   <w:endnote w:type="separator" w:id="-1">
     <w:p>
       <w:r>
@@ -8856,7 +7209,7 @@
 </file>
 
 <file path=word/footer1.xml><?xml version="1.0" encoding="utf-8"?>
-<w:ftr xmlns:wpc="http://schemas.microsoft.com/office/word/2010/wordprocessingCanvas" xmlns:cx="http://schemas.microsoft.com/office/drawing/2014/chartex" xmlns:cx1="http://schemas.microsoft.com/office/drawing/2015/9/8/chartex" xmlns:cx2="http://schemas.microsoft.com/office/drawing/2015/10/21/chartex" xmlns:cx3="http://schemas.microsoft.com/office/drawing/2016/5/9/chartex" xmlns:cx4="http://schemas.microsoft.com/office/drawing/2016/5/10/chartex" xmlns:cx5="http://schemas.microsoft.com/office/drawing/2016/5/11/chartex" xmlns:cx6="http://schemas.microsoft.com/office/drawing/2016/5/12/chartex" xmlns:cx7="http://schemas.microsoft.com/office/drawing/2016/5/13/chartex" xmlns:cx8="http://schemas.microsoft.com/office/drawing/2016/5/14/chartex" xmlns:mc="http://schemas.openxmlformats.org/markup-compatibility/2006" xmlns:aink="http://schemas.microsoft.com/office/drawing/2016/ink" xmlns:am3d="http://schemas.microsoft.com/office/drawing/2017/model3d" xmlns:o="urn:schemas-microsoft-com:office:office" xmlns:r="http://schemas.openxmlformats.org/officeDocument/2006/relationships" xmlns:m="http://schemas.openxmlformats.org/officeDocument/2006/math" xmlns:v="urn:schemas-microsoft-com:vml" xmlns:wp14="http://schemas.microsoft.com/office/word/2010/wordprocessingDrawing" xmlns:wp="http://schemas.openxmlformats.org/drawingml/2006/wordprocessingDrawing" xmlns:w10="urn:schemas-microsoft-com:office:word" xmlns:w="http://schemas.openxmlformats.org/wordprocessingml/2006/main" xmlns:w14="http://schemas.microsoft.com/office/word/2010/wordml" xmlns:w15="http://schemas.microsoft.com/office/word/2012/wordml" xmlns:w16cid="http://schemas.microsoft.com/office/word/2016/wordml/cid" xmlns:w16se="http://schemas.microsoft.com/office/word/2015/wordml/symex" xmlns:wpg="http://schemas.microsoft.com/office/word/2010/wordprocessingGroup" xmlns:wpi="http://schemas.microsoft.com/office/word/2010/wordprocessingInk" xmlns:wne="http://schemas.microsoft.com/office/word/2006/wordml" xmlns:wps="http://schemas.microsoft.com/office/word/2010/wordprocessingShape" mc:Ignorable="w14 w15 w16se w16cid wp14">
+<w:ftr xmlns:wpc="http://schemas.microsoft.com/office/word/2010/wordprocessingCanvas" xmlns:mc="http://schemas.openxmlformats.org/markup-compatibility/2006" xmlns:o="urn:schemas-microsoft-com:office:office" xmlns:r="http://schemas.openxmlformats.org/officeDocument/2006/relationships" xmlns:m="http://schemas.openxmlformats.org/officeDocument/2006/math" xmlns:v="urn:schemas-microsoft-com:vml" xmlns:wp14="http://schemas.microsoft.com/office/word/2010/wordprocessingDrawing" xmlns:wp="http://schemas.openxmlformats.org/drawingml/2006/wordprocessingDrawing" xmlns:w10="urn:schemas-microsoft-com:office:word" xmlns:w="http://schemas.openxmlformats.org/wordprocessingml/2006/main" xmlns:w14="http://schemas.microsoft.com/office/word/2010/wordml" xmlns:w15="http://schemas.microsoft.com/office/word/2012/wordml" xmlns:wpg="http://schemas.microsoft.com/office/word/2010/wordprocessingGroup" xmlns:wpi="http://schemas.microsoft.com/office/word/2010/wordprocessingInk" xmlns:wne="http://schemas.microsoft.com/office/word/2006/wordml" xmlns:wps="http://schemas.microsoft.com/office/word/2010/wordprocessingShape" mc:Ignorable="w14 w15 wp14">
   <w:tbl>
     <w:tblPr>
       <w:tblW w:w="5528" w:type="pct"/>
@@ -9054,7 +7407,7 @@
               <w:szCs w:val="18"/>
               <w:lang w:val="es-ES"/>
             </w:rPr>
-            <w:t>12</w:t>
+            <w:t>10</w:t>
           </w:r>
           <w:r>
             <w:rPr>
@@ -9148,7 +7501,7 @@
 </file>
 
 <file path=word/footnotes.xml><?xml version="1.0" encoding="utf-8"?>
-<w:footnotes xmlns:wpc="http://schemas.microsoft.com/office/word/2010/wordprocessingCanvas" xmlns:cx="http://schemas.microsoft.com/office/drawing/2014/chartex" xmlns:cx1="http://schemas.microsoft.com/office/drawing/2015/9/8/chartex" xmlns:cx2="http://schemas.microsoft.com/office/drawing/2015/10/21/chartex" xmlns:cx3="http://schemas.microsoft.com/office/drawing/2016/5/9/chartex" xmlns:cx4="http://schemas.microsoft.com/office/drawing/2016/5/10/chartex" xmlns:cx5="http://schemas.microsoft.com/office/drawing/2016/5/11/chartex" xmlns:cx6="http://schemas.microsoft.com/office/drawing/2016/5/12/chartex" xmlns:cx7="http://schemas.microsoft.com/office/drawing/2016/5/13/chartex" xmlns:cx8="http://schemas.microsoft.com/office/drawing/2016/5/14/chartex" xmlns:mc="http://schemas.openxmlformats.org/markup-compatibility/2006" xmlns:aink="http://schemas.microsoft.com/office/drawing/2016/ink" xmlns:am3d="http://schemas.microsoft.com/office/drawing/2017/model3d" xmlns:o="urn:schemas-microsoft-com:office:office" xmlns:r="http://schemas.openxmlformats.org/officeDocument/2006/relationships" xmlns:m="http://schemas.openxmlformats.org/officeDocument/2006/math" xmlns:v="urn:schemas-microsoft-com:vml" xmlns:wp14="http://schemas.microsoft.com/office/word/2010/wordprocessingDrawing" xmlns:wp="http://schemas.openxmlformats.org/drawingml/2006/wordprocessingDrawing" xmlns:w10="urn:schemas-microsoft-com:office:word" xmlns:w="http://schemas.openxmlformats.org/wordprocessingml/2006/main" xmlns:w14="http://schemas.microsoft.com/office/word/2010/wordml" xmlns:w15="http://schemas.microsoft.com/office/word/2012/wordml" xmlns:w16cid="http://schemas.microsoft.com/office/word/2016/wordml/cid" xmlns:w16se="http://schemas.microsoft.com/office/word/2015/wordml/symex" xmlns:wpg="http://schemas.microsoft.com/office/word/2010/wordprocessingGroup" xmlns:wpi="http://schemas.microsoft.com/office/word/2010/wordprocessingInk" xmlns:wne="http://schemas.microsoft.com/office/word/2006/wordml" xmlns:wps="http://schemas.microsoft.com/office/word/2010/wordprocessingShape" mc:Ignorable="w14 w15 w16se w16cid wp14">
+<w:footnotes xmlns:wpc="http://schemas.microsoft.com/office/word/2010/wordprocessingCanvas" xmlns:mc="http://schemas.openxmlformats.org/markup-compatibility/2006" xmlns:o="urn:schemas-microsoft-com:office:office" xmlns:r="http://schemas.openxmlformats.org/officeDocument/2006/relationships" xmlns:m="http://schemas.openxmlformats.org/officeDocument/2006/math" xmlns:v="urn:schemas-microsoft-com:vml" xmlns:wp14="http://schemas.microsoft.com/office/word/2010/wordprocessingDrawing" xmlns:wp="http://schemas.openxmlformats.org/drawingml/2006/wordprocessingDrawing" xmlns:w10="urn:schemas-microsoft-com:office:word" xmlns:w="http://schemas.openxmlformats.org/wordprocessingml/2006/main" xmlns:w14="http://schemas.microsoft.com/office/word/2010/wordml" xmlns:w15="http://schemas.microsoft.com/office/word/2012/wordml" xmlns:wpg="http://schemas.microsoft.com/office/word/2010/wordprocessingGroup" xmlns:wpi="http://schemas.microsoft.com/office/word/2010/wordprocessingInk" xmlns:wne="http://schemas.microsoft.com/office/word/2006/wordml" xmlns:wps="http://schemas.microsoft.com/office/word/2010/wordprocessingShape" mc:Ignorable="w14 w15 wp14">
   <w:footnote w:type="separator" w:id="-1">
     <w:p>
       <w:r>
@@ -9167,7 +7520,7 @@
 </file>
 
 <file path=word/header1.xml><?xml version="1.0" encoding="utf-8"?>
-<w:hdr xmlns:wpc="http://schemas.microsoft.com/office/word/2010/wordprocessingCanvas" xmlns:cx="http://schemas.microsoft.com/office/drawing/2014/chartex" xmlns:cx1="http://schemas.microsoft.com/office/drawing/2015/9/8/chartex" xmlns:cx2="http://schemas.microsoft.com/office/drawing/2015/10/21/chartex" xmlns:cx3="http://schemas.microsoft.com/office/drawing/2016/5/9/chartex" xmlns:cx4="http://schemas.microsoft.com/office/drawing/2016/5/10/chartex" xmlns:cx5="http://schemas.microsoft.com/office/drawing/2016/5/11/chartex" xmlns:cx6="http://schemas.microsoft.com/office/drawing/2016/5/12/chartex" xmlns:cx7="http://schemas.microsoft.com/office/drawing/2016/5/13/chartex" xmlns:cx8="http://schemas.microsoft.com/office/drawing/2016/5/14/chartex" xmlns:mc="http://schemas.openxmlformats.org/markup-compatibility/2006" xmlns:aink="http://schemas.microsoft.com/office/drawing/2016/ink" xmlns:am3d="http://schemas.microsoft.com/office/drawing/2017/model3d" xmlns:o="urn:schemas-microsoft-com:office:office" xmlns:r="http://schemas.openxmlformats.org/officeDocument/2006/relationships" xmlns:m="http://schemas.openxmlformats.org/officeDocument/2006/math" xmlns:v="urn:schemas-microsoft-com:vml" xmlns:wp14="http://schemas.microsoft.com/office/word/2010/wordprocessingDrawing" xmlns:wp="http://schemas.openxmlformats.org/drawingml/2006/wordprocessingDrawing" xmlns:w10="urn:schemas-microsoft-com:office:word" xmlns:w="http://schemas.openxmlformats.org/wordprocessingml/2006/main" xmlns:w14="http://schemas.microsoft.com/office/word/2010/wordml" xmlns:w15="http://schemas.microsoft.com/office/word/2012/wordml" xmlns:w16cid="http://schemas.microsoft.com/office/word/2016/wordml/cid" xmlns:w16se="http://schemas.microsoft.com/office/word/2015/wordml/symex" xmlns:wpg="http://schemas.microsoft.com/office/word/2010/wordprocessingGroup" xmlns:wpi="http://schemas.microsoft.com/office/word/2010/wordprocessingInk" xmlns:wne="http://schemas.microsoft.com/office/word/2006/wordml" xmlns:wps="http://schemas.microsoft.com/office/word/2010/wordprocessingShape" mc:Ignorable="w14 w15 w16se w16cid wp14">
+<w:hdr xmlns:wpc="http://schemas.microsoft.com/office/word/2010/wordprocessingCanvas" xmlns:mc="http://schemas.openxmlformats.org/markup-compatibility/2006" xmlns:o="urn:schemas-microsoft-com:office:office" xmlns:r="http://schemas.openxmlformats.org/officeDocument/2006/relationships" xmlns:m="http://schemas.openxmlformats.org/officeDocument/2006/math" xmlns:v="urn:schemas-microsoft-com:vml" xmlns:wp14="http://schemas.microsoft.com/office/word/2010/wordprocessingDrawing" xmlns:wp="http://schemas.openxmlformats.org/drawingml/2006/wordprocessingDrawing" xmlns:w10="urn:schemas-microsoft-com:office:word" xmlns:w="http://schemas.openxmlformats.org/wordprocessingml/2006/main" xmlns:w14="http://schemas.microsoft.com/office/word/2010/wordml" xmlns:w15="http://schemas.microsoft.com/office/word/2012/wordml" xmlns:wpg="http://schemas.microsoft.com/office/word/2010/wordprocessingGroup" xmlns:wpi="http://schemas.microsoft.com/office/word/2010/wordprocessingInk" xmlns:wne="http://schemas.microsoft.com/office/word/2006/wordml" xmlns:wps="http://schemas.microsoft.com/office/word/2010/wordprocessingShape" mc:Ignorable="w14 w15 wp14">
   <w:p>
     <w:pPr>
       <w:pStyle w:val="Encabezado"/>
@@ -9240,7 +7593,7 @@
             </wp:anchor>
           </w:drawing>
         </mc:Choice>
-        <mc:Fallback>
+        <mc:Fallback xmlns:w16se="http://schemas.microsoft.com/office/word/2015/wordml/symex" xmlns:w16cid="http://schemas.microsoft.com/office/word/2016/wordml/cid" xmlns:am3d="http://schemas.microsoft.com/office/drawing/2017/model3d" xmlns:aink="http://schemas.microsoft.com/office/drawing/2016/ink" xmlns:cx8="http://schemas.microsoft.com/office/drawing/2016/5/14/chartex" xmlns:cx7="http://schemas.microsoft.com/office/drawing/2016/5/13/chartex" xmlns:cx6="http://schemas.microsoft.com/office/drawing/2016/5/12/chartex" xmlns:cx5="http://schemas.microsoft.com/office/drawing/2016/5/11/chartex" xmlns:cx4="http://schemas.microsoft.com/office/drawing/2016/5/10/chartex" xmlns:cx3="http://schemas.microsoft.com/office/drawing/2016/5/9/chartex" xmlns:cx2="http://schemas.microsoft.com/office/drawing/2015/10/21/chartex" xmlns:cx1="http://schemas.microsoft.com/office/drawing/2015/9/8/chartex" xmlns:cx="http://schemas.microsoft.com/office/drawing/2014/chartex">
           <w:pict>
             <v:rect w14:anchorId="7BDF7437" id="Rectángulo 2" o:spid="_x0000_s1026" style="position:absolute;margin-left:-1in;margin-top:-34.5pt;width:618.75pt;height:55.5pt;z-index:251661312;visibility:visible;mso-wrap-style:square;mso-height-percent:0;mso-wrap-distance-left:9pt;mso-wrap-distance-top:0;mso-wrap-distance-right:9pt;mso-wrap-distance-bottom:0;mso-position-horizontal:absolute;mso-position-horizontal-relative:text;mso-position-vertical:absolute;mso-position-vertical-relative:text;mso-height-percent:0;mso-height-relative:margin;v-text-anchor:middle" o:gfxdata="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" fillcolor="red" strokecolor="#0d5571 [1604]" strokeweight="1pt"/>
           </w:pict>
@@ -9252,7 +7605,7 @@
 </file>
 
 <file path=word/numbering.xml><?xml version="1.0" encoding="utf-8"?>
-<w:numbering xmlns:wpc="http://schemas.microsoft.com/office/word/2010/wordprocessingCanvas" xmlns:cx="http://schemas.microsoft.com/office/drawing/2014/chartex" xmlns:cx1="http://schemas.microsoft.com/office/drawing/2015/9/8/chartex" xmlns:cx2="http://schemas.microsoft.com/office/drawing/2015/10/21/chartex" xmlns:cx3="http://schemas.microsoft.com/office/drawing/2016/5/9/chartex" xmlns:cx4="http://schemas.microsoft.com/office/drawing/2016/5/10/chartex" xmlns:cx5="http://schemas.microsoft.com/office/drawing/2016/5/11/chartex" xmlns:cx6="http://schemas.microsoft.com/office/drawing/2016/5/12/chartex" xmlns:cx7="http://schemas.microsoft.com/office/drawing/2016/5/13/chartex" xmlns:cx8="http://schemas.microsoft.com/office/drawing/2016/5/14/chartex" xmlns:mc="http://schemas.openxmlformats.org/markup-compatibility/2006" xmlns:aink="http://schemas.microsoft.com/office/drawing/2016/ink" xmlns:am3d="http://schemas.microsoft.com/office/drawing/2017/model3d" xmlns:o="urn:schemas-microsoft-com:office:office" xmlns:r="http://schemas.openxmlformats.org/officeDocument/2006/relationships" xmlns:m="http://schemas.openxmlformats.org/officeDocument/2006/math" xmlns:v="urn:schemas-microsoft-com:vml" xmlns:wp14="http://schemas.microsoft.com/office/word/2010/wordprocessingDrawing" xmlns:wp="http://schemas.openxmlformats.org/drawingml/2006/wordprocessingDrawing" xmlns:w10="urn:schemas-microsoft-com:office:word" xmlns:w="http://schemas.openxmlformats.org/wordprocessingml/2006/main" xmlns:w14="http://schemas.microsoft.com/office/word/2010/wordml" xmlns:w15="http://schemas.microsoft.com/office/word/2012/wordml" xmlns:w16cid="http://schemas.microsoft.com/office/word/2016/wordml/cid" xmlns:w16se="http://schemas.microsoft.com/office/word/2015/wordml/symex" xmlns:wpg="http://schemas.microsoft.com/office/word/2010/wordprocessingGroup" xmlns:wpi="http://schemas.microsoft.com/office/word/2010/wordprocessingInk" xmlns:wne="http://schemas.microsoft.com/office/word/2006/wordml" xmlns:wps="http://schemas.microsoft.com/office/word/2010/wordprocessingShape" mc:Ignorable="w14 w15 w16se w16cid wp14">
+<w:numbering xmlns:wpc="http://schemas.microsoft.com/office/word/2010/wordprocessingCanvas" xmlns:mc="http://schemas.openxmlformats.org/markup-compatibility/2006" xmlns:o="urn:schemas-microsoft-com:office:office" xmlns:r="http://schemas.openxmlformats.org/officeDocument/2006/relationships" xmlns:m="http://schemas.openxmlformats.org/officeDocument/2006/math" xmlns:v="urn:schemas-microsoft-com:vml" xmlns:wp14="http://schemas.microsoft.com/office/word/2010/wordprocessingDrawing" xmlns:wp="http://schemas.openxmlformats.org/drawingml/2006/wordprocessingDrawing" xmlns:w10="urn:schemas-microsoft-com:office:word" xmlns:w="http://schemas.openxmlformats.org/wordprocessingml/2006/main" xmlns:w14="http://schemas.microsoft.com/office/word/2010/wordml" xmlns:w15="http://schemas.microsoft.com/office/word/2012/wordml" xmlns:wpg="http://schemas.microsoft.com/office/word/2010/wordprocessingGroup" xmlns:wpi="http://schemas.microsoft.com/office/word/2010/wordprocessingInk" xmlns:wne="http://schemas.microsoft.com/office/word/2006/wordml" xmlns:wps="http://schemas.microsoft.com/office/word/2010/wordprocessingShape" mc:Ignorable="w14 w15 wp14">
   <w:abstractNum w:abstractNumId="0" w15:restartNumberingAfterBreak="0">
     <w:nsid w:val="0618013F"/>
     <w:multiLevelType w:val="multilevel"/>
@@ -11133,15 +9486,6 @@
   </w:num>
   <w:num w:numId="22">
     <w:abstractNumId w:val="14"/>
-    <w:lvlOverride w:ilvl="0"/>
-    <w:lvlOverride w:ilvl="1"/>
-    <w:lvlOverride w:ilvl="2"/>
-    <w:lvlOverride w:ilvl="3"/>
-    <w:lvlOverride w:ilvl="4"/>
-    <w:lvlOverride w:ilvl="5"/>
-    <w:lvlOverride w:ilvl="6"/>
-    <w:lvlOverride w:ilvl="7"/>
-    <w:lvlOverride w:ilvl="8"/>
   </w:num>
   <w:num w:numId="23">
     <w:abstractNumId w:val="10"/>
@@ -11150,7 +9494,7 @@
 </file>
 
 <file path=word/styles.xml><?xml version="1.0" encoding="utf-8"?>
-<w:styles xmlns:mc="http://schemas.openxmlformats.org/markup-compatibility/2006" xmlns:r="http://schemas.openxmlformats.org/officeDocument/2006/relationships" xmlns:w="http://schemas.openxmlformats.org/wordprocessingml/2006/main" xmlns:w14="http://schemas.microsoft.com/office/word/2010/wordml" xmlns:w15="http://schemas.microsoft.com/office/word/2012/wordml" xmlns:w16cid="http://schemas.microsoft.com/office/word/2016/wordml/cid" xmlns:w16se="http://schemas.microsoft.com/office/word/2015/wordml/symex" mc:Ignorable="w14 w15 w16se w16cid">
+<w:styles xmlns:mc="http://schemas.openxmlformats.org/markup-compatibility/2006" xmlns:r="http://schemas.openxmlformats.org/officeDocument/2006/relationships" xmlns:w="http://schemas.openxmlformats.org/wordprocessingml/2006/main" xmlns:w14="http://schemas.microsoft.com/office/word/2010/wordml" xmlns:w15="http://schemas.microsoft.com/office/word/2012/wordml" mc:Ignorable="w14 w15">
   <w:docDefaults>
     <w:rPrDefault>
       <w:rPr>
@@ -11167,7 +9511,7 @@
       </w:pPr>
     </w:pPrDefault>
   </w:docDefaults>
-  <w:latentStyles w:defLockedState="0" w:defUIPriority="99" w:defSemiHidden="0" w:defUnhideWhenUsed="0" w:defQFormat="0" w:count="375">
+  <w:latentStyles w:defLockedState="0" w:defUIPriority="99" w:defSemiHidden="0" w:defUnhideWhenUsed="0" w:defQFormat="0" w:count="371">
     <w:lsdException w:name="Normal" w:uiPriority="0" w:qFormat="1"/>
     <w:lsdException w:name="heading 1" w:uiPriority="9" w:qFormat="1"/>
     <w:lsdException w:name="heading 2" w:semiHidden="1" w:uiPriority="9" w:unhideWhenUsed="1" w:qFormat="1"/>
@@ -11273,6 +9617,7 @@
     <w:lsdException w:name="HTML Sample" w:semiHidden="1" w:unhideWhenUsed="1"/>
     <w:lsdException w:name="HTML Typewriter" w:semiHidden="1" w:unhideWhenUsed="1"/>
     <w:lsdException w:name="HTML Variable" w:semiHidden="1" w:unhideWhenUsed="1"/>
+    <w:lsdException w:name="Normal Table" w:semiHidden="1" w:unhideWhenUsed="1"/>
     <w:lsdException w:name="annotation subject" w:semiHidden="1" w:unhideWhenUsed="1"/>
     <w:lsdException w:name="No List" w:semiHidden="1" w:unhideWhenUsed="1"/>
     <w:lsdException w:name="Outline List 1" w:semiHidden="1" w:unhideWhenUsed="1"/>
@@ -11316,8 +9661,10 @@
     <w:lsdException w:name="Table Elegant" w:semiHidden="1" w:unhideWhenUsed="1"/>
     <w:lsdException w:name="Table Professional" w:semiHidden="1" w:unhideWhenUsed="1"/>
     <w:lsdException w:name="Table Subtle 1" w:semiHidden="1" w:unhideWhenUsed="1"/>
+    <w:lsdException w:name="Table Subtle 2" w:semiHidden="1" w:unhideWhenUsed="1"/>
     <w:lsdException w:name="Table Web 1" w:semiHidden="1" w:unhideWhenUsed="1"/>
     <w:lsdException w:name="Table Web 2" w:semiHidden="1" w:unhideWhenUsed="1"/>
+    <w:lsdException w:name="Table Web 3" w:semiHidden="1" w:unhideWhenUsed="1"/>
     <w:lsdException w:name="Balloon Text" w:semiHidden="1" w:unhideWhenUsed="1"/>
     <w:lsdException w:name="Table Grid" w:uiPriority="39"/>
     <w:lsdException w:name="Table Theme" w:semiHidden="1" w:unhideWhenUsed="1"/>
@@ -11536,10 +9883,6 @@
     <w:lsdException w:name="List Table 5 Dark Accent 6" w:uiPriority="50"/>
     <w:lsdException w:name="List Table 6 Colorful Accent 6" w:uiPriority="51"/>
     <w:lsdException w:name="List Table 7 Colorful Accent 6" w:uiPriority="52"/>
-    <w:lsdException w:name="Mention" w:semiHidden="1" w:unhideWhenUsed="1"/>
-    <w:lsdException w:name="Smart Hyperlink" w:semiHidden="1" w:unhideWhenUsed="1"/>
-    <w:lsdException w:name="Hashtag" w:semiHidden="1" w:unhideWhenUsed="1"/>
-    <w:lsdException w:name="Unresolved Mention" w:semiHidden="1" w:unhideWhenUsed="1"/>
   </w:latentStyles>
   <w:style w:type="paragraph" w:default="1" w:styleId="Normal">
     <w:name w:val="Normal"/>
@@ -11892,11 +10235,11 @@
       <w:color w:val="595959" w:themeColor="text1" w:themeTint="A6"/>
     </w:rPr>
   </w:style>
-  <w:style w:type="paragraph" w:styleId="Ttulo">
+  <w:style w:type="paragraph" w:styleId="Puesto">
     <w:name w:val="Title"/>
     <w:basedOn w:val="Normal"/>
     <w:next w:val="Normal"/>
-    <w:link w:val="TtuloCar"/>
+    <w:link w:val="PuestoCar"/>
     <w:uiPriority w:val="10"/>
     <w:qFormat/>
     <w:pPr>
@@ -11911,10 +10254,10 @@
       <w:szCs w:val="56"/>
     </w:rPr>
   </w:style>
-  <w:style w:type="character" w:customStyle="1" w:styleId="TtuloCar">
-    <w:name w:val="Título Car"/>
+  <w:style w:type="character" w:customStyle="1" w:styleId="PuestoCar">
+    <w:name w:val="Puesto Car"/>
     <w:basedOn w:val="Fuentedeprrafopredeter"/>
-    <w:link w:val="Ttulo"/>
+    <w:link w:val="Puesto"/>
     <w:uiPriority w:val="10"/>
     <w:rPr>
       <w:rFonts w:asciiTheme="majorHAnsi" w:eastAsiaTheme="majorEastAsia" w:hAnsiTheme="majorHAnsi" w:cstheme="majorBidi"/>
@@ -12131,7 +10474,7 @@
       <w:bCs/>
     </w:rPr>
   </w:style>
-  <w:style w:type="paragraph" w:styleId="TtuloTDC">
+  <w:style w:type="paragraph" w:styleId="TtulodeTDC">
     <w:name w:val="TOC Heading"/>
     <w:basedOn w:val="Ttulo1"/>
     <w:next w:val="Normal"/>
@@ -12188,7 +10531,7 @@
   </w:style>
   <w:style w:type="paragraph" w:customStyle="1" w:styleId="PSI-Ttulo">
     <w:name w:val="PSI - Título"/>
-    <w:basedOn w:val="Ttulo"/>
+    <w:basedOn w:val="Puesto"/>
     <w:autoRedefine/>
     <w:qFormat/>
     <w:rsid w:val="007179C2"/>
@@ -12546,7 +10889,7 @@
 </file>
 
 <file path=word/glossary/document.xml><?xml version="1.0" encoding="utf-8"?>
-<w:glossaryDocument xmlns:wpc="http://schemas.microsoft.com/office/word/2010/wordprocessingCanvas" xmlns:cx="http://schemas.microsoft.com/office/drawing/2014/chartex" xmlns:cx1="http://schemas.microsoft.com/office/drawing/2015/9/8/chartex" xmlns:cx2="http://schemas.microsoft.com/office/drawing/2015/10/21/chartex" xmlns:cx3="http://schemas.microsoft.com/office/drawing/2016/5/9/chartex" xmlns:cx4="http://schemas.microsoft.com/office/drawing/2016/5/10/chartex" xmlns:cx5="http://schemas.microsoft.com/office/drawing/2016/5/11/chartex" xmlns:cx6="http://schemas.microsoft.com/office/drawing/2016/5/12/chartex" xmlns:cx7="http://schemas.microsoft.com/office/drawing/2016/5/13/chartex" xmlns:cx8="http://schemas.microsoft.com/office/drawing/2016/5/14/chartex" xmlns:mc="http://schemas.openxmlformats.org/markup-compatibility/2006" xmlns:aink="http://schemas.microsoft.com/office/drawing/2016/ink" xmlns:am3d="http://schemas.microsoft.com/office/drawing/2017/model3d" xmlns:o="urn:schemas-microsoft-com:office:office" xmlns:r="http://schemas.openxmlformats.org/officeDocument/2006/relationships" xmlns:m="http://schemas.openxmlformats.org/officeDocument/2006/math" xmlns:v="urn:schemas-microsoft-com:vml" xmlns:wp14="http://schemas.microsoft.com/office/word/2010/wordprocessingDrawing" xmlns:wp="http://schemas.openxmlformats.org/drawingml/2006/wordprocessingDrawing" xmlns:w10="urn:schemas-microsoft-com:office:word" xmlns:w="http://schemas.openxmlformats.org/wordprocessingml/2006/main" xmlns:w14="http://schemas.microsoft.com/office/word/2010/wordml" xmlns:w15="http://schemas.microsoft.com/office/word/2012/wordml" xmlns:w16cid="http://schemas.microsoft.com/office/word/2016/wordml/cid" xmlns:w16se="http://schemas.microsoft.com/office/word/2015/wordml/symex" xmlns:wpg="http://schemas.microsoft.com/office/word/2010/wordprocessingGroup" xmlns:wpi="http://schemas.microsoft.com/office/word/2010/wordprocessingInk" xmlns:wne="http://schemas.microsoft.com/office/word/2006/wordml" xmlns:wps="http://schemas.microsoft.com/office/word/2010/wordprocessingShape" mc:Ignorable="w14 w15 w16se w16cid wp14">
+<w:glossaryDocument xmlns:wpc="http://schemas.microsoft.com/office/word/2010/wordprocessingCanvas" xmlns:mc="http://schemas.openxmlformats.org/markup-compatibility/2006" xmlns:o="urn:schemas-microsoft-com:office:office" xmlns:r="http://schemas.openxmlformats.org/officeDocument/2006/relationships" xmlns:m="http://schemas.openxmlformats.org/officeDocument/2006/math" xmlns:v="urn:schemas-microsoft-com:vml" xmlns:wp14="http://schemas.microsoft.com/office/word/2010/wordprocessingDrawing" xmlns:wp="http://schemas.openxmlformats.org/drawingml/2006/wordprocessingDrawing" xmlns:w10="urn:schemas-microsoft-com:office:word" xmlns:w="http://schemas.openxmlformats.org/wordprocessingml/2006/main" xmlns:w14="http://schemas.microsoft.com/office/word/2010/wordml" xmlns:w15="http://schemas.microsoft.com/office/word/2012/wordml" xmlns:wpg="http://schemas.microsoft.com/office/word/2010/wordprocessingGroup" xmlns:wpi="http://schemas.microsoft.com/office/word/2010/wordprocessingInk" xmlns:wne="http://schemas.microsoft.com/office/word/2006/wordml" xmlns:wps="http://schemas.microsoft.com/office/word/2010/wordprocessingShape" mc:Ignorable="w14 w15 wp14">
   <w:docParts>
     <w:docPart>
       <w:docPartPr>
@@ -12619,7 +10962,7 @@
 </file>
 
 <file path=word/glossary/fontTable.xml><?xml version="1.0" encoding="utf-8"?>
-<w:fonts xmlns:mc="http://schemas.openxmlformats.org/markup-compatibility/2006" xmlns:r="http://schemas.openxmlformats.org/officeDocument/2006/relationships" xmlns:w="http://schemas.openxmlformats.org/wordprocessingml/2006/main" xmlns:w14="http://schemas.microsoft.com/office/word/2010/wordml" xmlns:w15="http://schemas.microsoft.com/office/word/2012/wordml" xmlns:w16cid="http://schemas.microsoft.com/office/word/2016/wordml/cid" xmlns:w16se="http://schemas.microsoft.com/office/word/2015/wordml/symex" mc:Ignorable="w14 w15 w16se w16cid">
+<w:fonts xmlns:mc="http://schemas.openxmlformats.org/markup-compatibility/2006" xmlns:r="http://schemas.openxmlformats.org/officeDocument/2006/relationships" xmlns:w="http://schemas.openxmlformats.org/wordprocessingml/2006/main" xmlns:w14="http://schemas.microsoft.com/office/word/2010/wordml" xmlns:w15="http://schemas.microsoft.com/office/word/2012/wordml" mc:Ignorable="w14 w15">
   <w:font w:name="Times New Roman">
     <w:panose1 w:val="02020603050405020304"/>
     <w:charset w:val="00"/>
@@ -12714,7 +11057,7 @@
 </file>
 
 <file path=word/glossary/settings.xml><?xml version="1.0" encoding="utf-8"?>
-<w:settings xmlns:mc="http://schemas.openxmlformats.org/markup-compatibility/2006" xmlns:o="urn:schemas-microsoft-com:office:office" xmlns:r="http://schemas.openxmlformats.org/officeDocument/2006/relationships" xmlns:m="http://schemas.openxmlformats.org/officeDocument/2006/math" xmlns:v="urn:schemas-microsoft-com:vml" xmlns:w10="urn:schemas-microsoft-com:office:word" xmlns:w="http://schemas.openxmlformats.org/wordprocessingml/2006/main" xmlns:w14="http://schemas.microsoft.com/office/word/2010/wordml" xmlns:w15="http://schemas.microsoft.com/office/word/2012/wordml" xmlns:w16cid="http://schemas.microsoft.com/office/word/2016/wordml/cid" xmlns:w16se="http://schemas.microsoft.com/office/word/2015/wordml/symex" xmlns:sl="http://schemas.openxmlformats.org/schemaLibrary/2006/main" mc:Ignorable="w14 w15 w16se w16cid">
+<w:settings xmlns:mc="http://schemas.openxmlformats.org/markup-compatibility/2006" xmlns:o="urn:schemas-microsoft-com:office:office" xmlns:r="http://schemas.openxmlformats.org/officeDocument/2006/relationships" xmlns:m="http://schemas.openxmlformats.org/officeDocument/2006/math" xmlns:v="urn:schemas-microsoft-com:vml" xmlns:w10="urn:schemas-microsoft-com:office:word" xmlns:w="http://schemas.openxmlformats.org/wordprocessingml/2006/main" xmlns:w14="http://schemas.microsoft.com/office/word/2010/wordml" xmlns:w15="http://schemas.microsoft.com/office/word/2012/wordml" xmlns:sl="http://schemas.openxmlformats.org/schemaLibrary/2006/main" mc:Ignorable="w14 w15">
   <w:view w:val="normal"/>
   <w:defaultTabStop w:val="708"/>
   <w:hyphenationZone w:val="425"/>
@@ -12732,6 +11075,7 @@
     <w:rsid w:val="000D1D41"/>
     <w:rsid w:val="002A3AE5"/>
     <w:rsid w:val="00337252"/>
+    <w:rsid w:val="00342EC9"/>
     <w:rsid w:val="003A71DD"/>
     <w:rsid w:val="0073030E"/>
     <w:rsid w:val="0078797C"/>
@@ -12744,6 +11088,7 @@
     <w:rsid w:val="00D13415"/>
     <w:rsid w:val="00E404E8"/>
     <w:rsid w:val="00F138AB"/>
+    <w:rsid w:val="00F139B9"/>
   </w:rsids>
   <m:mathPr>
     <m:mathFont m:val="Cambria Math"/>
@@ -12760,14 +11105,14 @@
   </m:mathPr>
   <w:themeFontLang w:val="es-PE"/>
   <w:clrSchemeMapping w:bg1="light1" w:t1="dark1" w:bg2="light2" w:t2="dark2" w:accent1="accent1" w:accent2="accent2" w:accent3="accent3" w:accent4="accent4" w:accent5="accent5" w:accent6="accent6" w:hyperlink="hyperlink" w:followedHyperlink="followedHyperlink"/>
-  <w:decimalSymbol w:val="."/>
+  <w:decimalSymbol w:val=","/>
   <w:listSeparator w:val=";"/>
   <w15:chartTrackingRefBased/>
 </w:settings>
 </file>
 
 <file path=word/glossary/styles.xml><?xml version="1.0" encoding="utf-8"?>
-<w:styles xmlns:mc="http://schemas.openxmlformats.org/markup-compatibility/2006" xmlns:r="http://schemas.openxmlformats.org/officeDocument/2006/relationships" xmlns:w="http://schemas.openxmlformats.org/wordprocessingml/2006/main" xmlns:w14="http://schemas.microsoft.com/office/word/2010/wordml" xmlns:w15="http://schemas.microsoft.com/office/word/2012/wordml" xmlns:w16cid="http://schemas.microsoft.com/office/word/2016/wordml/cid" xmlns:w16se="http://schemas.microsoft.com/office/word/2015/wordml/symex" mc:Ignorable="w14 w15 w16se w16cid">
+<w:styles xmlns:mc="http://schemas.openxmlformats.org/markup-compatibility/2006" xmlns:r="http://schemas.openxmlformats.org/officeDocument/2006/relationships" xmlns:w="http://schemas.openxmlformats.org/wordprocessingml/2006/main" xmlns:w14="http://schemas.microsoft.com/office/word/2010/wordml" xmlns:w15="http://schemas.microsoft.com/office/word/2012/wordml" mc:Ignorable="w14 w15">
   <w:docDefaults>
     <w:rPrDefault>
       <w:rPr>
@@ -12783,7 +11128,7 @@
       </w:pPr>
     </w:pPrDefault>
   </w:docDefaults>
-  <w:latentStyles w:defLockedState="0" w:defUIPriority="99" w:defSemiHidden="0" w:defUnhideWhenUsed="0" w:defQFormat="0" w:count="375">
+  <w:latentStyles w:defLockedState="0" w:defUIPriority="99" w:defSemiHidden="0" w:defUnhideWhenUsed="0" w:defQFormat="0" w:count="371">
     <w:lsdException w:name="Normal" w:uiPriority="0" w:qFormat="1"/>
     <w:lsdException w:name="heading 1" w:uiPriority="9" w:qFormat="1"/>
     <w:lsdException w:name="heading 2" w:semiHidden="1" w:uiPriority="9" w:unhideWhenUsed="1" w:qFormat="1"/>
@@ -12889,6 +11234,7 @@
     <w:lsdException w:name="HTML Sample" w:semiHidden="1" w:unhideWhenUsed="1"/>
     <w:lsdException w:name="HTML Typewriter" w:semiHidden="1" w:unhideWhenUsed="1"/>
     <w:lsdException w:name="HTML Variable" w:semiHidden="1" w:unhideWhenUsed="1"/>
+    <w:lsdException w:name="Normal Table" w:semiHidden="1" w:unhideWhenUsed="1"/>
     <w:lsdException w:name="annotation subject" w:semiHidden="1" w:unhideWhenUsed="1"/>
     <w:lsdException w:name="No List" w:semiHidden="1" w:unhideWhenUsed="1"/>
     <w:lsdException w:name="Outline List 1" w:semiHidden="1" w:unhideWhenUsed="1"/>
@@ -12932,8 +11278,10 @@
     <w:lsdException w:name="Table Elegant" w:semiHidden="1" w:unhideWhenUsed="1"/>
     <w:lsdException w:name="Table Professional" w:semiHidden="1" w:unhideWhenUsed="1"/>
     <w:lsdException w:name="Table Subtle 1" w:semiHidden="1" w:unhideWhenUsed="1"/>
+    <w:lsdException w:name="Table Subtle 2" w:semiHidden="1" w:unhideWhenUsed="1"/>
     <w:lsdException w:name="Table Web 1" w:semiHidden="1" w:unhideWhenUsed="1"/>
     <w:lsdException w:name="Table Web 2" w:semiHidden="1" w:unhideWhenUsed="1"/>
+    <w:lsdException w:name="Table Web 3" w:semiHidden="1" w:unhideWhenUsed="1"/>
     <w:lsdException w:name="Balloon Text" w:semiHidden="1" w:unhideWhenUsed="1"/>
     <w:lsdException w:name="Table Grid" w:uiPriority="39"/>
     <w:lsdException w:name="Table Theme" w:semiHidden="1" w:unhideWhenUsed="1"/>
@@ -13152,10 +11500,6 @@
     <w:lsdException w:name="List Table 5 Dark Accent 6" w:uiPriority="50"/>
     <w:lsdException w:name="List Table 6 Colorful Accent 6" w:uiPriority="51"/>
     <w:lsdException w:name="List Table 7 Colorful Accent 6" w:uiPriority="52"/>
-    <w:lsdException w:name="Mention" w:semiHidden="1" w:unhideWhenUsed="1"/>
-    <w:lsdException w:name="Smart Hyperlink" w:semiHidden="1" w:unhideWhenUsed="1"/>
-    <w:lsdException w:name="Hashtag" w:semiHidden="1" w:unhideWhenUsed="1"/>
-    <w:lsdException w:name="Unresolved Mention" w:semiHidden="1" w:unhideWhenUsed="1"/>
   </w:latentStyles>
   <w:style w:type="paragraph" w:default="1" w:styleId="Normal">
     <w:name w:val="Normal"/>
@@ -13220,7 +11564,7 @@
 </file>
 
 <file path=word/glossary/webSettings.xml><?xml version="1.0" encoding="utf-8"?>
-<w:webSettings xmlns:mc="http://schemas.openxmlformats.org/markup-compatibility/2006" xmlns:r="http://schemas.openxmlformats.org/officeDocument/2006/relationships" xmlns:w="http://schemas.openxmlformats.org/wordprocessingml/2006/main" xmlns:w14="http://schemas.microsoft.com/office/word/2010/wordml" xmlns:w15="http://schemas.microsoft.com/office/word/2012/wordml" xmlns:w16cid="http://schemas.microsoft.com/office/word/2016/wordml/cid" xmlns:w16se="http://schemas.microsoft.com/office/word/2015/wordml/symex" mc:Ignorable="w14 w15 w16se w16cid">
+<w:webSettings xmlns:mc="http://schemas.openxmlformats.org/markup-compatibility/2006" xmlns:r="http://schemas.openxmlformats.org/officeDocument/2006/relationships" xmlns:w="http://schemas.openxmlformats.org/wordprocessingml/2006/main" xmlns:w14="http://schemas.microsoft.com/office/word/2010/wordml" xmlns:w15="http://schemas.microsoft.com/office/word/2012/wordml" mc:Ignorable="w14 w15">
   <w:optimizeForBrowser/>
   <w:allowPNG/>
 </w:webSettings>
@@ -13528,7 +11872,7 @@
 </file>
 
 <file path=customXml/itemProps3.xml><?xml version="1.0" encoding="utf-8"?>
-<ds:datastoreItem xmlns:ds="http://schemas.openxmlformats.org/officeDocument/2006/customXml" ds:itemID="{3BFFB123-5E4C-499A-8978-9CCB14E61719}">
+<ds:datastoreItem xmlns:ds="http://schemas.openxmlformats.org/officeDocument/2006/customXml" ds:itemID="{72AD7FC1-A3C1-4818-9FEC-F8C1AC34923A}">
   <ds:schemaRefs>
     <ds:schemaRef ds:uri="http://schemas.openxmlformats.org/officeDocument/2006/bibliography"/>
   </ds:schemaRefs>

</xml_diff>

<commit_message>
Agregacion de politicas, procedimientos y directrices
</commit_message>
<xml_diff>
--- a/Documentos/SLM_PGC.docx
+++ b/Documentos/SLM_PGC.docx
@@ -81,7 +81,7 @@
               </wp:anchor>
             </w:drawing>
           </mc:Choice>
-          <mc:Fallback xmlns:w16se="http://schemas.microsoft.com/office/word/2015/wordml/symex" xmlns:w16cid="http://schemas.microsoft.com/office/word/2016/wordml/cid" xmlns:am3d="http://schemas.microsoft.com/office/drawing/2017/model3d" xmlns:aink="http://schemas.microsoft.com/office/drawing/2016/ink" xmlns:cx8="http://schemas.microsoft.com/office/drawing/2016/5/14/chartex" xmlns:cx7="http://schemas.microsoft.com/office/drawing/2016/5/13/chartex" xmlns:cx6="http://schemas.microsoft.com/office/drawing/2016/5/12/chartex" xmlns:cx5="http://schemas.microsoft.com/office/drawing/2016/5/11/chartex" xmlns:cx4="http://schemas.microsoft.com/office/drawing/2016/5/10/chartex" xmlns:cx3="http://schemas.microsoft.com/office/drawing/2016/5/9/chartex" xmlns:cx2="http://schemas.microsoft.com/office/drawing/2015/10/21/chartex" xmlns:cx1="http://schemas.microsoft.com/office/drawing/2015/9/8/chartex" xmlns:cx="http://schemas.microsoft.com/office/drawing/2014/chartex">
+          <mc:Fallback xmlns:cx="http://schemas.microsoft.com/office/drawing/2014/chartex" xmlns:cx1="http://schemas.microsoft.com/office/drawing/2015/9/8/chartex" xmlns:cx2="http://schemas.microsoft.com/office/drawing/2015/10/21/chartex" xmlns:cx3="http://schemas.microsoft.com/office/drawing/2016/5/9/chartex" xmlns:cx4="http://schemas.microsoft.com/office/drawing/2016/5/10/chartex" xmlns:cx5="http://schemas.microsoft.com/office/drawing/2016/5/11/chartex" xmlns:cx6="http://schemas.microsoft.com/office/drawing/2016/5/12/chartex" xmlns:cx7="http://schemas.microsoft.com/office/drawing/2016/5/13/chartex" xmlns:cx8="http://schemas.microsoft.com/office/drawing/2016/5/14/chartex" xmlns:aink="http://schemas.microsoft.com/office/drawing/2016/ink" xmlns:am3d="http://schemas.microsoft.com/office/drawing/2017/model3d" xmlns:w16cid="http://schemas.microsoft.com/office/word/2016/wordml/cid" xmlns:w16se="http://schemas.microsoft.com/office/word/2015/wordml/symex">
             <w:pict>
               <v:rect w14:anchorId="3921CDED" id="Rectángulo 4" o:spid="_x0000_s1026" style="position:absolute;margin-left:572.25pt;margin-top:1.5pt;width:7.15pt;height:726pt;z-index:251661312;visibility:visible;mso-wrap-style:square;mso-width-percent:0;mso-height-percent:0;mso-wrap-distance-left:9pt;mso-wrap-distance-top:0;mso-wrap-distance-right:9pt;mso-wrap-distance-bottom:0;mso-position-horizontal:absolute;mso-position-horizontal-relative:page;mso-position-vertical:absolute;mso-position-vertical-relative:page;mso-width-percent:0;mso-height-percent:0;mso-width-relative:page;mso-height-relative:page;v-text-anchor:top" o:gfxdata="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" o:allowincell="f" strokecolor="#31849b">
                 <w10:wrap anchorx="page" anchory="page"/>
@@ -254,7 +254,7 @@
               </wp:anchor>
             </w:drawing>
           </mc:Choice>
-          <mc:Fallback xmlns:w16se="http://schemas.microsoft.com/office/word/2015/wordml/symex" xmlns:w16cid="http://schemas.microsoft.com/office/word/2016/wordml/cid" xmlns:am3d="http://schemas.microsoft.com/office/drawing/2017/model3d" xmlns:aink="http://schemas.microsoft.com/office/drawing/2016/ink" xmlns:cx8="http://schemas.microsoft.com/office/drawing/2016/5/14/chartex" xmlns:cx7="http://schemas.microsoft.com/office/drawing/2016/5/13/chartex" xmlns:cx6="http://schemas.microsoft.com/office/drawing/2016/5/12/chartex" xmlns:cx5="http://schemas.microsoft.com/office/drawing/2016/5/11/chartex" xmlns:cx4="http://schemas.microsoft.com/office/drawing/2016/5/10/chartex" xmlns:cx3="http://schemas.microsoft.com/office/drawing/2016/5/9/chartex" xmlns:cx2="http://schemas.microsoft.com/office/drawing/2015/10/21/chartex" xmlns:cx1="http://schemas.microsoft.com/office/drawing/2015/9/8/chartex" xmlns:cx="http://schemas.microsoft.com/office/drawing/2014/chartex">
+          <mc:Fallback xmlns:cx="http://schemas.microsoft.com/office/drawing/2014/chartex" xmlns:cx1="http://schemas.microsoft.com/office/drawing/2015/9/8/chartex" xmlns:cx2="http://schemas.microsoft.com/office/drawing/2015/10/21/chartex" xmlns:cx3="http://schemas.microsoft.com/office/drawing/2016/5/9/chartex" xmlns:cx4="http://schemas.microsoft.com/office/drawing/2016/5/10/chartex" xmlns:cx5="http://schemas.microsoft.com/office/drawing/2016/5/11/chartex" xmlns:cx6="http://schemas.microsoft.com/office/drawing/2016/5/12/chartex" xmlns:cx7="http://schemas.microsoft.com/office/drawing/2016/5/13/chartex" xmlns:cx8="http://schemas.microsoft.com/office/drawing/2016/5/14/chartex" xmlns:aink="http://schemas.microsoft.com/office/drawing/2016/ink" xmlns:am3d="http://schemas.microsoft.com/office/drawing/2017/model3d" xmlns:w16cid="http://schemas.microsoft.com/office/word/2016/wordml/cid" xmlns:w16se="http://schemas.microsoft.com/office/word/2015/wordml/symex">
             <w:pict>
               <v:rect w14:anchorId="38FDB386" id="Rectángulo 3" o:spid="_x0000_s1026" style="position:absolute;margin-left:37.5pt;margin-top:1.5pt;width:7.15pt;height:726pt;z-index:251659264;visibility:visible;mso-wrap-style:square;mso-width-percent:0;mso-height-percent:0;mso-wrap-distance-left:9pt;mso-wrap-distance-top:0;mso-wrap-distance-right:9pt;mso-wrap-distance-bottom:0;mso-position-horizontal:absolute;mso-position-horizontal-relative:page;mso-position-vertical:absolute;mso-position-vertical-relative:page;mso-width-percent:0;mso-height-percent:0;mso-width-relative:page;mso-height-relative:page;v-text-anchor:top" o:gfxdata="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" o:allowincell="f" strokecolor="#31849b">
                 <w10:wrap anchorx="page" anchory="page"/>
@@ -1614,7 +1614,35 @@
         <w:rPr>
           <w:rFonts w:ascii="Times New Roman" w:hAnsi="Times New Roman" w:cs="Times New Roman"/>
         </w:rPr>
-        <w:t xml:space="preserve">, Front-end, Back-end. </w:t>
+        <w:t>, Front-</w:t>
+      </w:r>
+      <w:proofErr w:type="spellStart"/>
+      <w:r>
+        <w:rPr>
+          <w:rFonts w:ascii="Times New Roman" w:hAnsi="Times New Roman" w:cs="Times New Roman"/>
+        </w:rPr>
+        <w:t>end</w:t>
+      </w:r>
+      <w:proofErr w:type="spellEnd"/>
+      <w:r>
+        <w:rPr>
+          <w:rFonts w:ascii="Times New Roman" w:hAnsi="Times New Roman" w:cs="Times New Roman"/>
+        </w:rPr>
+        <w:t>, Back-</w:t>
+      </w:r>
+      <w:proofErr w:type="spellStart"/>
+      <w:r>
+        <w:rPr>
+          <w:rFonts w:ascii="Times New Roman" w:hAnsi="Times New Roman" w:cs="Times New Roman"/>
+        </w:rPr>
+        <w:t>end</w:t>
+      </w:r>
+      <w:proofErr w:type="spellEnd"/>
+      <w:r>
+        <w:rPr>
+          <w:rFonts w:ascii="Times New Roman" w:hAnsi="Times New Roman" w:cs="Times New Roman"/>
+        </w:rPr>
+        <w:t xml:space="preserve">. </w:t>
       </w:r>
       <w:r>
         <w:rPr>
@@ -2696,6 +2724,7 @@
         </w:rPr>
         <w:t xml:space="preserve">Encargado de respaldar con las tareas de almacenamiento de los </w:t>
       </w:r>
+      <w:proofErr w:type="spellStart"/>
       <w:r>
         <w:rPr>
           <w:rFonts w:ascii="Times New Roman" w:eastAsia="Times New Roman" w:hAnsi="Times New Roman"/>
@@ -2703,12 +2732,14 @@
         </w:rPr>
         <w:t>baselines</w:t>
       </w:r>
+      <w:proofErr w:type="spellEnd"/>
       <w:r>
         <w:rPr>
           <w:rFonts w:ascii="Times New Roman" w:eastAsia="Times New Roman" w:hAnsi="Times New Roman"/>
         </w:rPr>
         <w:t xml:space="preserve">. Un </w:t>
       </w:r>
+      <w:proofErr w:type="spellStart"/>
       <w:r>
         <w:rPr>
           <w:rFonts w:ascii="Times New Roman" w:eastAsia="Times New Roman" w:hAnsi="Times New Roman"/>
@@ -2716,11 +2747,26 @@
         </w:rPr>
         <w:t>baseline</w:t>
       </w:r>
-      <w:r>
-        <w:rPr>
-          <w:rFonts w:ascii="Times New Roman" w:eastAsia="Times New Roman" w:hAnsi="Times New Roman"/>
-        </w:rPr>
-        <w:t xml:space="preserve"> o línea base es uno o más documentos formalmente diseñados y corregidos en un tiempo específico del ciclo de vida de los ítems de configuración, estos a su vez, son el conjunto de versiones de un item aceptado por el cliente.</w:t>
+      <w:proofErr w:type="spellEnd"/>
+      <w:r>
+        <w:rPr>
+          <w:rFonts w:ascii="Times New Roman" w:eastAsia="Times New Roman" w:hAnsi="Times New Roman"/>
+        </w:rPr>
+        <w:t xml:space="preserve"> o línea base es uno o más documentos formalmente diseñados y corregidos en un tiempo específico del ciclo de vida de los ítems de configuración, estos a su vez, son el conjunto de versiones de un </w:t>
+      </w:r>
+      <w:proofErr w:type="spellStart"/>
+      <w:r>
+        <w:rPr>
+          <w:rFonts w:ascii="Times New Roman" w:eastAsia="Times New Roman" w:hAnsi="Times New Roman"/>
+        </w:rPr>
+        <w:t>item</w:t>
+      </w:r>
+      <w:proofErr w:type="spellEnd"/>
+      <w:r>
+        <w:rPr>
+          <w:rFonts w:ascii="Times New Roman" w:eastAsia="Times New Roman" w:hAnsi="Times New Roman"/>
+        </w:rPr>
+        <w:t xml:space="preserve"> aceptado por el cliente.</w:t>
       </w:r>
     </w:p>
     <w:p>
@@ -2928,65 +2974,6 @@
     <w:p>
       <w:pPr>
         <w:spacing w:line="360" w:lineRule="auto"/>
-        <w:ind w:left="851" w:firstLine="0"/>
-        <w:jc w:val="both"/>
-        <w:rPr>
-          <w:rFonts w:ascii="Times New Roman" w:eastAsia="Times New Roman" w:hAnsi="Times New Roman"/>
-          <w:lang w:val="es-PE" w:eastAsia="es-PE"/>
-        </w:rPr>
-      </w:pPr>
-      <w:r>
-        <w:rPr>
-          <w:rFonts w:ascii="Times New Roman" w:eastAsia="Times New Roman" w:hAnsi="Times New Roman"/>
-        </w:rPr>
-        <w:t xml:space="preserve">Respecto a los documentos en el repositorio de </w:t>
-      </w:r>
-      <w:r>
-        <w:rPr>
-          <w:rFonts w:ascii="Times New Roman" w:eastAsia="Times New Roman" w:hAnsi="Times New Roman"/>
-        </w:rPr>
-        <w:t>G</w:t>
-      </w:r>
-      <w:r>
-        <w:rPr>
-          <w:rFonts w:ascii="Times New Roman" w:eastAsia="Times New Roman" w:hAnsi="Times New Roman"/>
-        </w:rPr>
-        <w:t>it</w:t>
-      </w:r>
-      <w:r>
-        <w:rPr>
-          <w:rFonts w:ascii="Times New Roman" w:eastAsia="Times New Roman" w:hAnsi="Times New Roman"/>
-        </w:rPr>
-        <w:t>H</w:t>
-      </w:r>
-      <w:r>
-        <w:rPr>
-          <w:rFonts w:ascii="Times New Roman" w:eastAsia="Times New Roman" w:hAnsi="Times New Roman"/>
-        </w:rPr>
-        <w:t xml:space="preserve">ub, todos tienen derechos de administrador, </w:t>
-      </w:r>
-      <w:r>
-        <w:rPr>
-          <w:rFonts w:ascii="Times New Roman" w:eastAsia="Times New Roman" w:hAnsi="Times New Roman"/>
-        </w:rPr>
-        <w:t xml:space="preserve">en </w:t>
-      </w:r>
-      <w:r>
-        <w:rPr>
-          <w:rFonts w:ascii="Times New Roman" w:eastAsia="Times New Roman" w:hAnsi="Times New Roman"/>
-        </w:rPr>
-        <w:t>otras palabras</w:t>
-      </w:r>
-      <w:r>
-        <w:rPr>
-          <w:rFonts w:ascii="Times New Roman" w:eastAsia="Times New Roman" w:hAnsi="Times New Roman"/>
-        </w:rPr>
-        <w:t xml:space="preserve">, permiso de lectura, escritura y creación de nuevos documentos. Se tiene como política la total confianza en todos los integrantes del equipo. </w:t>
-      </w:r>
-    </w:p>
-    <w:p>
-      <w:pPr>
-        <w:spacing w:line="360" w:lineRule="auto"/>
         <w:ind w:left="1077"/>
         <w:jc w:val="both"/>
         <w:rPr>
@@ -2999,21 +2986,148 @@
           <w:rFonts w:ascii="Times New Roman" w:eastAsia="Times New Roman" w:hAnsi="Times New Roman"/>
           <w:b/>
         </w:rPr>
-        <w:t xml:space="preserve">Políticas. </w:t>
-      </w:r>
-      <w:r>
+        <w:t>Políticas</w:t>
+      </w:r>
+    </w:p>
+    <w:p>
+      <w:pPr>
+        <w:pStyle w:val="Prrafodelista"/>
+        <w:numPr>
+          <w:ilvl w:val="0"/>
+          <w:numId w:val="24"/>
+        </w:numPr>
+        <w:spacing w:line="360" w:lineRule="auto"/>
+        <w:jc w:val="both"/>
         <w:rPr>
           <w:rFonts w:ascii="Times New Roman" w:eastAsia="Times New Roman" w:hAnsi="Times New Roman"/>
           <w:b/>
         </w:rPr>
-        <w:t>– Documento Políticas de la Gestión de la Configuración</w:t>
-      </w:r>
-      <w:r>
+      </w:pPr>
+      <w:r>
+        <w:rPr>
+          <w:rFonts w:ascii="Times New Roman" w:eastAsia="Times New Roman" w:hAnsi="Times New Roman"/>
+        </w:rPr>
+        <w:t>Políticas</w:t>
+      </w:r>
+      <w:r>
+        <w:rPr>
+          <w:rFonts w:ascii="Times New Roman" w:eastAsia="Times New Roman" w:hAnsi="Times New Roman"/>
+        </w:rPr>
+        <w:t xml:space="preserve"> de seguridad en el servidor de base de datos</w:t>
+      </w:r>
+    </w:p>
+    <w:p>
+      <w:pPr>
+        <w:pStyle w:val="Prrafodelista"/>
+        <w:numPr>
+          <w:ilvl w:val="0"/>
+          <w:numId w:val="24"/>
+        </w:numPr>
+        <w:spacing w:line="360" w:lineRule="auto"/>
+        <w:jc w:val="both"/>
         <w:rPr>
           <w:rFonts w:ascii="Times New Roman" w:eastAsia="Times New Roman" w:hAnsi="Times New Roman"/>
           <w:b/>
         </w:rPr>
-        <w:t xml:space="preserve"> </w:t>
+      </w:pPr>
+      <w:r>
+        <w:rPr>
+          <w:rFonts w:ascii="Times New Roman" w:eastAsia="Times New Roman" w:hAnsi="Times New Roman"/>
+        </w:rPr>
+        <w:t>Políticas</w:t>
+      </w:r>
+      <w:r>
+        <w:rPr>
+          <w:rFonts w:ascii="Times New Roman" w:eastAsia="Times New Roman" w:hAnsi="Times New Roman"/>
+        </w:rPr>
+        <w:t xml:space="preserve"> de seguridad en el acceso remoto de servidores</w:t>
+      </w:r>
+    </w:p>
+    <w:p>
+      <w:pPr>
+        <w:pStyle w:val="Prrafodelista"/>
+        <w:numPr>
+          <w:ilvl w:val="0"/>
+          <w:numId w:val="24"/>
+        </w:numPr>
+        <w:spacing w:line="360" w:lineRule="auto"/>
+        <w:jc w:val="both"/>
+        <w:rPr>
+          <w:rFonts w:ascii="Times New Roman" w:eastAsia="Times New Roman" w:hAnsi="Times New Roman"/>
+          <w:b/>
+        </w:rPr>
+      </w:pPr>
+      <w:r>
+        <w:rPr>
+          <w:rFonts w:ascii="Times New Roman" w:eastAsia="Times New Roman" w:hAnsi="Times New Roman"/>
+        </w:rPr>
+        <w:t>Políticas</w:t>
+      </w:r>
+      <w:r>
+        <w:rPr>
+          <w:rFonts w:ascii="Times New Roman" w:eastAsia="Times New Roman" w:hAnsi="Times New Roman"/>
+        </w:rPr>
+        <w:t xml:space="preserve"> de seguridad de redes en el área de informática</w:t>
+      </w:r>
+    </w:p>
+    <w:p>
+      <w:pPr>
+        <w:pStyle w:val="Prrafodelista"/>
+        <w:numPr>
+          <w:ilvl w:val="0"/>
+          <w:numId w:val="24"/>
+        </w:numPr>
+        <w:spacing w:line="360" w:lineRule="auto"/>
+        <w:jc w:val="both"/>
+        <w:rPr>
+          <w:rFonts w:ascii="Times New Roman" w:eastAsia="Times New Roman" w:hAnsi="Times New Roman"/>
+          <w:b/>
+        </w:rPr>
+      </w:pPr>
+      <w:r>
+        <w:rPr>
+          <w:rFonts w:ascii="Times New Roman" w:eastAsia="Times New Roman" w:hAnsi="Times New Roman"/>
+        </w:rPr>
+        <w:t>Políticas</w:t>
+      </w:r>
+      <w:r>
+        <w:rPr>
+          <w:rFonts w:ascii="Times New Roman" w:eastAsia="Times New Roman" w:hAnsi="Times New Roman"/>
+        </w:rPr>
+        <w:t xml:space="preserve"> de control en los repositorios de calidad</w:t>
+      </w:r>
+    </w:p>
+    <w:p>
+      <w:pPr>
+        <w:pStyle w:val="Prrafodelista"/>
+        <w:numPr>
+          <w:ilvl w:val="0"/>
+          <w:numId w:val="24"/>
+        </w:numPr>
+        <w:spacing w:line="360" w:lineRule="auto"/>
+        <w:jc w:val="both"/>
+        <w:rPr>
+          <w:rFonts w:ascii="Times New Roman" w:eastAsia="Times New Roman" w:hAnsi="Times New Roman"/>
+          <w:b/>
+        </w:rPr>
+      </w:pPr>
+      <w:r>
+        <w:rPr>
+          <w:rFonts w:ascii="Times New Roman" w:eastAsia="Times New Roman" w:hAnsi="Times New Roman"/>
+        </w:rPr>
+        <w:t>Políticas</w:t>
+      </w:r>
+      <w:r>
+        <w:rPr>
+          <w:rFonts w:ascii="Times New Roman" w:eastAsia="Times New Roman" w:hAnsi="Times New Roman"/>
+        </w:rPr>
+        <w:t xml:space="preserve"> de control en los repositorios de </w:t>
+      </w:r>
+      <w:r>
+        <w:rPr>
+          <w:rFonts w:ascii="Times New Roman" w:eastAsia="Times New Roman" w:hAnsi="Times New Roman"/>
+        </w:rPr>
+        <w:t>producción</w:t>
       </w:r>
     </w:p>
     <w:p>
@@ -3024,24 +3138,180 @@
         <w:rPr>
           <w:rFonts w:ascii="Times New Roman" w:eastAsia="Times New Roman" w:hAnsi="Times New Roman"/>
           <w:b/>
+        </w:rPr>
+      </w:pPr>
+      <w:r>
+        <w:rPr>
+          <w:rFonts w:ascii="Times New Roman" w:eastAsia="Times New Roman" w:hAnsi="Times New Roman"/>
+          <w:b/>
+        </w:rPr>
+        <w:t>Procedimientos</w:t>
+      </w:r>
+    </w:p>
+    <w:p>
+      <w:pPr>
+        <w:pStyle w:val="Prrafodelista"/>
+        <w:numPr>
+          <w:ilvl w:val="0"/>
+          <w:numId w:val="25"/>
+        </w:numPr>
+        <w:spacing w:line="360" w:lineRule="auto"/>
+        <w:jc w:val="both"/>
+        <w:rPr>
+          <w:rFonts w:ascii="Times New Roman" w:eastAsia="Times New Roman" w:hAnsi="Times New Roman"/>
+          <w:b/>
           <w:lang w:val="es-PE" w:eastAsia="es-PE"/>
         </w:rPr>
       </w:pPr>
-      <w:bookmarkStart w:id="10" w:name="_Hlk494318858"/>
-      <w:r>
+      <w:r>
+        <w:rPr>
+          <w:rFonts w:ascii="Times New Roman" w:eastAsia="Times New Roman" w:hAnsi="Times New Roman"/>
+          <w:lang w:val="es-PE" w:eastAsia="es-PE"/>
+        </w:rPr>
+        <w:t>Procedimiento para realizar un pase de cambios</w:t>
+      </w:r>
+      <w:r>
+        <w:rPr>
+          <w:rFonts w:ascii="Times New Roman" w:eastAsia="Times New Roman" w:hAnsi="Times New Roman"/>
+          <w:lang w:val="es-PE" w:eastAsia="es-PE"/>
+        </w:rPr>
+        <w:t xml:space="preserve"> en</w:t>
+      </w:r>
+      <w:r>
+        <w:rPr>
+          <w:rFonts w:ascii="Times New Roman" w:eastAsia="Times New Roman" w:hAnsi="Times New Roman"/>
+          <w:lang w:val="es-PE" w:eastAsia="es-PE"/>
+        </w:rPr>
+        <w:t xml:space="preserve"> repositorio de desarrollo a</w:t>
+      </w:r>
+      <w:r>
+        <w:rPr>
+          <w:rFonts w:ascii="Times New Roman" w:eastAsia="Times New Roman" w:hAnsi="Times New Roman"/>
+          <w:lang w:val="es-PE" w:eastAsia="es-PE"/>
+        </w:rPr>
+        <w:t xml:space="preserve"> calidad</w:t>
+      </w:r>
+      <w:r>
+        <w:rPr>
+          <w:rFonts w:ascii="Times New Roman" w:eastAsia="Times New Roman" w:hAnsi="Times New Roman"/>
+          <w:lang w:val="es-PE" w:eastAsia="es-PE"/>
+        </w:rPr>
+        <w:t xml:space="preserve">  </w:t>
+      </w:r>
+    </w:p>
+    <w:p>
+      <w:pPr>
+        <w:pStyle w:val="Prrafodelista"/>
+        <w:numPr>
+          <w:ilvl w:val="0"/>
+          <w:numId w:val="25"/>
+        </w:numPr>
+        <w:spacing w:line="360" w:lineRule="auto"/>
+        <w:jc w:val="both"/>
         <w:rPr>
           <w:rFonts w:ascii="Times New Roman" w:eastAsia="Times New Roman" w:hAnsi="Times New Roman"/>
           <w:b/>
-        </w:rPr>
-        <w:t>Directrices</w:t>
-      </w:r>
-      <w:bookmarkEnd w:id="10"/>
-      <w:r>
+          <w:lang w:val="es-PE" w:eastAsia="es-PE"/>
+        </w:rPr>
+      </w:pPr>
+      <w:r>
+        <w:rPr>
+          <w:rFonts w:ascii="Times New Roman" w:eastAsia="Times New Roman" w:hAnsi="Times New Roman"/>
+          <w:lang w:val="es-PE" w:eastAsia="es-PE"/>
+        </w:rPr>
+        <w:t xml:space="preserve">Procedimiento para realizar copias y </w:t>
+      </w:r>
+      <w:proofErr w:type="spellStart"/>
+      <w:r>
+        <w:rPr>
+          <w:rFonts w:ascii="Times New Roman" w:eastAsia="Times New Roman" w:hAnsi="Times New Roman"/>
+          <w:lang w:val="es-PE" w:eastAsia="es-PE"/>
+        </w:rPr>
+        <w:t>backups</w:t>
+      </w:r>
+      <w:proofErr w:type="spellEnd"/>
+      <w:r>
+        <w:rPr>
+          <w:rFonts w:ascii="Times New Roman" w:eastAsia="Times New Roman" w:hAnsi="Times New Roman"/>
+          <w:lang w:val="es-PE" w:eastAsia="es-PE"/>
+        </w:rPr>
+        <w:t xml:space="preserve"> de base de datos de desarrollo, calidad y producción</w:t>
+      </w:r>
+    </w:p>
+    <w:p>
+      <w:pPr>
+        <w:pStyle w:val="Prrafodelista"/>
+        <w:numPr>
+          <w:ilvl w:val="0"/>
+          <w:numId w:val="25"/>
+        </w:numPr>
+        <w:spacing w:line="360" w:lineRule="auto"/>
+        <w:jc w:val="both"/>
         <w:rPr>
           <w:rFonts w:ascii="Times New Roman" w:eastAsia="Times New Roman" w:hAnsi="Times New Roman"/>
           <w:b/>
-        </w:rPr>
-        <w:t>. – Documento de Directrices de la Gestión de la configurtación</w:t>
+          <w:lang w:val="es-PE" w:eastAsia="es-PE"/>
+        </w:rPr>
+      </w:pPr>
+      <w:r>
+        <w:rPr>
+          <w:rFonts w:ascii="Times New Roman" w:eastAsia="Times New Roman" w:hAnsi="Times New Roman"/>
+          <w:lang w:val="es-PE" w:eastAsia="es-PE"/>
+        </w:rPr>
+        <w:t>Procedimiento para desplegar un prototipo de aplicación móvil para el área de calidad</w:t>
+      </w:r>
+    </w:p>
+    <w:p>
+      <w:pPr>
+        <w:pStyle w:val="Prrafodelista"/>
+        <w:numPr>
+          <w:ilvl w:val="0"/>
+          <w:numId w:val="25"/>
+        </w:numPr>
+        <w:spacing w:line="360" w:lineRule="auto"/>
+        <w:jc w:val="both"/>
+        <w:rPr>
+          <w:rFonts w:ascii="Times New Roman" w:eastAsia="Times New Roman" w:hAnsi="Times New Roman"/>
+          <w:b/>
+          <w:lang w:val="es-PE" w:eastAsia="es-PE"/>
+        </w:rPr>
+      </w:pPr>
+      <w:r>
+        <w:rPr>
+          <w:rFonts w:ascii="Times New Roman" w:eastAsia="Times New Roman" w:hAnsi="Times New Roman"/>
+          <w:lang w:val="es-PE" w:eastAsia="es-PE"/>
+        </w:rPr>
+        <w:t>Procedimiento para desplegar una versión final de aplicación móvil para el área de producción</w:t>
+      </w:r>
+    </w:p>
+    <w:p>
+      <w:pPr>
+        <w:pStyle w:val="Prrafodelista"/>
+        <w:numPr>
+          <w:ilvl w:val="0"/>
+          <w:numId w:val="25"/>
+        </w:numPr>
+        <w:spacing w:line="360" w:lineRule="auto"/>
+        <w:jc w:val="both"/>
+        <w:rPr>
+          <w:rFonts w:ascii="Times New Roman" w:eastAsia="Times New Roman" w:hAnsi="Times New Roman"/>
+          <w:b/>
+          <w:lang w:val="es-PE" w:eastAsia="es-PE"/>
+        </w:rPr>
+      </w:pPr>
+      <w:r>
+        <w:rPr>
+          <w:rFonts w:ascii="Times New Roman" w:eastAsia="Times New Roman" w:hAnsi="Times New Roman"/>
+          <w:lang w:val="es-PE" w:eastAsia="es-PE"/>
+        </w:rPr>
+        <w:t>Procedimiento para ejecutar una solución de un sistema web para el área de desarrollo</w:t>
+      </w:r>
+      <w:r>
+        <w:rPr>
+          <w:rFonts w:ascii="Times New Roman" w:eastAsia="Times New Roman" w:hAnsi="Times New Roman"/>
+          <w:lang w:val="es-PE" w:eastAsia="es-PE"/>
+        </w:rPr>
+        <w:t xml:space="preserve"> </w:t>
       </w:r>
     </w:p>
     <w:p>
@@ -3052,15 +3322,120 @@
         <w:rPr>
           <w:rFonts w:ascii="Times New Roman" w:eastAsia="Times New Roman" w:hAnsi="Times New Roman"/>
           <w:b/>
+        </w:rPr>
+      </w:pPr>
+      <w:r>
+        <w:rPr>
+          <w:rFonts w:ascii="Times New Roman" w:eastAsia="Times New Roman" w:hAnsi="Times New Roman"/>
+          <w:b/>
+        </w:rPr>
+        <w:t>Directrice</w:t>
+      </w:r>
+      <w:r>
+        <w:rPr>
+          <w:rFonts w:ascii="Times New Roman" w:eastAsia="Times New Roman" w:hAnsi="Times New Roman"/>
+          <w:b/>
+        </w:rPr>
+        <w:t>s</w:t>
+      </w:r>
+    </w:p>
+    <w:p>
+      <w:pPr>
+        <w:pStyle w:val="Prrafodelista"/>
+        <w:numPr>
+          <w:ilvl w:val="0"/>
+          <w:numId w:val="26"/>
+        </w:numPr>
+        <w:spacing w:line="360" w:lineRule="auto"/>
+        <w:jc w:val="both"/>
+        <w:rPr>
+          <w:rFonts w:ascii="Times New Roman" w:eastAsia="Times New Roman" w:hAnsi="Times New Roman"/>
+          <w:b/>
           <w:lang w:val="es-PE" w:eastAsia="es-PE"/>
         </w:rPr>
       </w:pPr>
       <w:r>
         <w:rPr>
           <w:rFonts w:ascii="Times New Roman" w:eastAsia="Times New Roman" w:hAnsi="Times New Roman"/>
+          <w:lang w:val="es-PE" w:eastAsia="es-PE"/>
+        </w:rPr>
+        <w:t>Directriz para la programación orientada a objetos</w:t>
+      </w:r>
+    </w:p>
+    <w:p>
+      <w:pPr>
+        <w:pStyle w:val="Prrafodelista"/>
+        <w:numPr>
+          <w:ilvl w:val="0"/>
+          <w:numId w:val="26"/>
+        </w:numPr>
+        <w:spacing w:line="360" w:lineRule="auto"/>
+        <w:jc w:val="both"/>
+        <w:rPr>
+          <w:rFonts w:ascii="Times New Roman" w:eastAsia="Times New Roman" w:hAnsi="Times New Roman"/>
           <w:b/>
-        </w:rPr>
-        <w:t>Directrices. – Documento de Directrices de la Gestión de la configurtación</w:t>
+          <w:lang w:val="es-PE" w:eastAsia="es-PE"/>
+        </w:rPr>
+      </w:pPr>
+      <w:r>
+        <w:rPr>
+          <w:rFonts w:ascii="Times New Roman" w:eastAsia="Times New Roman" w:hAnsi="Times New Roman"/>
+          <w:lang w:val="es-PE" w:eastAsia="es-PE"/>
+        </w:rPr>
+        <w:t xml:space="preserve">Directriz </w:t>
+      </w:r>
+      <w:r>
+        <w:rPr>
+          <w:rFonts w:ascii="Times New Roman" w:eastAsia="Times New Roman" w:hAnsi="Times New Roman"/>
+          <w:lang w:val="es-PE" w:eastAsia="es-PE"/>
+        </w:rPr>
+        <w:t>para creación y construcción de tablas en las bases de datos</w:t>
+      </w:r>
+    </w:p>
+    <w:p>
+      <w:pPr>
+        <w:pStyle w:val="Prrafodelista"/>
+        <w:numPr>
+          <w:ilvl w:val="0"/>
+          <w:numId w:val="26"/>
+        </w:numPr>
+        <w:spacing w:line="360" w:lineRule="auto"/>
+        <w:jc w:val="both"/>
+        <w:rPr>
+          <w:rFonts w:ascii="Times New Roman" w:eastAsia="Times New Roman" w:hAnsi="Times New Roman"/>
+          <w:b/>
+          <w:lang w:val="es-PE" w:eastAsia="es-PE"/>
+        </w:rPr>
+      </w:pPr>
+      <w:r>
+        <w:rPr>
+          <w:rFonts w:ascii="Times New Roman" w:eastAsia="Times New Roman" w:hAnsi="Times New Roman"/>
+          <w:lang w:val="es-PE" w:eastAsia="es-PE"/>
+        </w:rPr>
+        <w:t>Directriz para la programación de servicios REST</w:t>
+      </w:r>
+    </w:p>
+    <w:p>
+      <w:pPr>
+        <w:pStyle w:val="Prrafodelista"/>
+        <w:numPr>
+          <w:ilvl w:val="0"/>
+          <w:numId w:val="26"/>
+        </w:numPr>
+        <w:spacing w:line="360" w:lineRule="auto"/>
+        <w:jc w:val="both"/>
+        <w:rPr>
+          <w:rFonts w:ascii="Times New Roman" w:eastAsia="Times New Roman" w:hAnsi="Times New Roman"/>
+          <w:b/>
+          <w:lang w:val="es-PE" w:eastAsia="es-PE"/>
+        </w:rPr>
+      </w:pPr>
+      <w:r>
+        <w:rPr>
+          <w:rFonts w:ascii="Times New Roman" w:eastAsia="Times New Roman" w:hAnsi="Times New Roman"/>
+          <w:lang w:val="es-PE" w:eastAsia="es-PE"/>
+        </w:rPr>
+        <w:t>Directriz para el uso correcto de comandos en el repositorio</w:t>
       </w:r>
     </w:p>
     <w:p>
@@ -3082,11 +3457,11 @@
         </w:numPr>
         <w:jc w:val="both"/>
       </w:pPr>
-      <w:bookmarkStart w:id="11" w:name="_Toc493177927"/>
+      <w:bookmarkStart w:id="10" w:name="_Toc493177927"/>
       <w:r>
         <w:t>Herramienta, entorno e infraestructura</w:t>
       </w:r>
-      <w:bookmarkEnd w:id="11"/>
+      <w:bookmarkEnd w:id="10"/>
     </w:p>
     <w:p>
       <w:pPr>
@@ -3100,7 +3475,21 @@
         <w:rPr>
           <w:rFonts w:ascii="Times New Roman" w:hAnsi="Times New Roman" w:cs="Times New Roman"/>
         </w:rPr>
-        <w:t xml:space="preserve">Durante el proceso de gestión de configuración se utilizará la herramienta GitHub para el control de versiones del producto. Cuando algún miembro haga una modificación en el proyecto, deberá acceder al repositorio donde   está   alojada   esta   aplicación para   almacenar   la parte modificada   en él, teniendo el resto del equipo de desarrollo la última versión actualizada en dicho servidor. </w:t>
+        <w:t xml:space="preserve">Durante el proceso de gestión de configuración se utilizará la herramienta </w:t>
+      </w:r>
+      <w:proofErr w:type="spellStart"/>
+      <w:r>
+        <w:rPr>
+          <w:rFonts w:ascii="Times New Roman" w:hAnsi="Times New Roman" w:cs="Times New Roman"/>
+        </w:rPr>
+        <w:t>GitHub</w:t>
+      </w:r>
+      <w:proofErr w:type="spellEnd"/>
+      <w:r>
+        <w:rPr>
+          <w:rFonts w:ascii="Times New Roman" w:hAnsi="Times New Roman" w:cs="Times New Roman"/>
+        </w:rPr>
+        <w:t xml:space="preserve"> para el control de versiones del producto. Cuando algún miembro haga una modificación en el proyecto, deberá acceder al repositorio donde   está   alojada   esta   aplicación para   almacenar   la parte modificada   en él, teniendo el resto del equipo de desarrollo la última versión actualizada en dicho servidor. </w:t>
       </w:r>
     </w:p>
     <w:p>
@@ -3115,7 +3504,22 @@
         <w:rPr>
           <w:rFonts w:ascii="Times New Roman" w:hAnsi="Times New Roman" w:cs="Times New Roman"/>
         </w:rPr>
-        <w:t>Esta gestión de acceso al servidor para la actualización se hará mediante la herramienta git para los documentos y el código fuente y se tendrá un control de “Ramas” para evitar incidentes dentro de la Rama principal o “Master”.</w:t>
+        <w:lastRenderedPageBreak/>
+        <w:t xml:space="preserve">Esta gestión de acceso al servidor para la actualización se hará mediante la herramienta </w:t>
+      </w:r>
+      <w:proofErr w:type="spellStart"/>
+      <w:r>
+        <w:rPr>
+          <w:rFonts w:ascii="Times New Roman" w:hAnsi="Times New Roman" w:cs="Times New Roman"/>
+        </w:rPr>
+        <w:t>git</w:t>
+      </w:r>
+      <w:proofErr w:type="spellEnd"/>
+      <w:r>
+        <w:rPr>
+          <w:rFonts w:ascii="Times New Roman" w:hAnsi="Times New Roman" w:cs="Times New Roman"/>
+        </w:rPr>
+        <w:t xml:space="preserve"> para los documentos y el código fuente y se tendrá un control de “Ramas” para evitar incidentes dentro de la Rama principal o “Master”.</w:t>
       </w:r>
     </w:p>
     <w:p>
@@ -3145,7 +3549,6 @@
           <w:sz w:val="24"/>
           <w:lang w:val="es-PE" w:eastAsia="es-PE"/>
         </w:rPr>
-        <w:lastRenderedPageBreak/>
         <w:drawing>
           <wp:anchor distT="0" distB="0" distL="114300" distR="114300" simplePos="0" relativeHeight="251663360" behindDoc="1" locked="0" layoutInCell="1" allowOverlap="1">
             <wp:simplePos x="0" y="0"/>
@@ -3225,7 +3628,7 @@
       <w:pPr>
         <w:pStyle w:val="PSI-Normal"/>
       </w:pPr>
-      <w:bookmarkStart w:id="12" w:name="_Toc487231530"/>
+      <w:bookmarkStart w:id="11" w:name="_Toc487231530"/>
       <w:r>
         <w:t xml:space="preserve">Figura </w:t>
       </w:r>
@@ -3245,9 +3648,22 @@
         <w:fldChar w:fldCharType="end"/>
       </w:r>
       <w:r>
-        <w:t xml:space="preserve"> : Estructura del trabajo de github con las herramientas Sublime y PyCharm</w:t>
-      </w:r>
-      <w:bookmarkEnd w:id="12"/>
+        <w:t xml:space="preserve"> : Estructura del trabajo de </w:t>
+      </w:r>
+      <w:proofErr w:type="spellStart"/>
+      <w:r>
+        <w:t>github</w:t>
+      </w:r>
+      <w:proofErr w:type="spellEnd"/>
+      <w:r>
+        <w:t xml:space="preserve"> con las herramientas Sublime y </w:t>
+      </w:r>
+      <w:proofErr w:type="spellStart"/>
+      <w:r>
+        <w:t>PyCharm</w:t>
+      </w:r>
+      <w:bookmarkEnd w:id="11"/>
+      <w:proofErr w:type="spellEnd"/>
     </w:p>
     <w:p>
       <w:pPr>
@@ -3255,11 +3671,11 @@
         <w:ind w:left="1077" w:firstLine="363"/>
         <w:jc w:val="left"/>
       </w:pPr>
-      <w:bookmarkStart w:id="13" w:name="_Toc493177928"/>
+      <w:bookmarkStart w:id="12" w:name="_Toc493177928"/>
       <w:r>
         <w:t>Herramientas de control de versiones</w:t>
       </w:r>
-      <w:bookmarkEnd w:id="13"/>
+      <w:bookmarkEnd w:id="12"/>
     </w:p>
     <w:p>
       <w:pPr>
@@ -3279,8 +3695,15 @@
           <w:rFonts w:ascii="Times New Roman" w:hAnsi="Times New Roman" w:cs="Times New Roman"/>
         </w:rPr>
         <w:tab/>
+      </w:r>
+      <w:proofErr w:type="spellStart"/>
+      <w:r>
+        <w:rPr>
+          <w:rFonts w:ascii="Times New Roman" w:hAnsi="Times New Roman" w:cs="Times New Roman"/>
+        </w:rPr>
         <w:t>Github</w:t>
       </w:r>
+      <w:proofErr w:type="spellEnd"/>
     </w:p>
     <w:p>
       <w:pPr>
@@ -3293,7 +3716,35 @@
         <w:rPr>
           <w:rFonts w:ascii="Times New Roman" w:hAnsi="Times New Roman" w:cs="Times New Roman"/>
         </w:rPr>
-        <w:t xml:space="preserve">Un hosting online para nuestros repositorios que utiliza git para el mantenimiento y versionado del código fuente, añadiendo una serie de servicios extras para la gestión del proyecto y el código fuente. La parte gratuita de este hosting permite alojar nuestro código en repositorios públicos, si queremos repositorios privados entramos a la parte “premium”. En la actualidad ofrecen varias herramientas útiles para el trabajo en equipo, entre ellos cabe destacar </w:t>
+        <w:t xml:space="preserve">Un hosting online para nuestros repositorios que utiliza </w:t>
+      </w:r>
+      <w:proofErr w:type="spellStart"/>
+      <w:r>
+        <w:rPr>
+          <w:rFonts w:ascii="Times New Roman" w:hAnsi="Times New Roman" w:cs="Times New Roman"/>
+        </w:rPr>
+        <w:t>git</w:t>
+      </w:r>
+      <w:proofErr w:type="spellEnd"/>
+      <w:r>
+        <w:rPr>
+          <w:rFonts w:ascii="Times New Roman" w:hAnsi="Times New Roman" w:cs="Times New Roman"/>
+        </w:rPr>
+        <w:t xml:space="preserve"> para el mantenimiento y versionado del código fuente, añadiendo una serie de servicios extras para la gestión del proyecto y el código fuente. La parte gratuita de este hosting permite alojar nuestro código en repositorios públicos, si queremos repositorios privados entramos a la parte “</w:t>
+      </w:r>
+      <w:proofErr w:type="spellStart"/>
+      <w:r>
+        <w:rPr>
+          <w:rFonts w:ascii="Times New Roman" w:hAnsi="Times New Roman" w:cs="Times New Roman"/>
+        </w:rPr>
+        <w:t>premium</w:t>
+      </w:r>
+      <w:proofErr w:type="spellEnd"/>
+      <w:r>
+        <w:rPr>
+          <w:rFonts w:ascii="Times New Roman" w:hAnsi="Times New Roman" w:cs="Times New Roman"/>
+        </w:rPr>
+        <w:t xml:space="preserve">”. En la actualidad ofrecen varias herramientas útiles para el trabajo en equipo, entre ellos cabe destacar </w:t>
       </w:r>
     </w:p>
     <w:p>
@@ -3307,6 +3758,7 @@
         <w:rPr>
           <w:rFonts w:ascii="Times New Roman" w:hAnsi="Times New Roman" w:cs="Times New Roman"/>
         </w:rPr>
+        <w:lastRenderedPageBreak/>
         <w:t>-</w:t>
       </w:r>
       <w:r>
@@ -3370,7 +3822,6 @@
         <w:rPr>
           <w:rFonts w:ascii="Times New Roman" w:hAnsi="Times New Roman" w:cs="Times New Roman"/>
         </w:rPr>
-        <w:lastRenderedPageBreak/>
         <w:t>-</w:t>
       </w:r>
       <w:r>
@@ -3399,7 +3850,20 @@
           <w:rFonts w:ascii="Times New Roman" w:hAnsi="Times New Roman" w:cs="Times New Roman"/>
         </w:rPr>
         <w:tab/>
-        <w:t>Git CLI</w:t>
+      </w:r>
+      <w:proofErr w:type="spellStart"/>
+      <w:r>
+        <w:rPr>
+          <w:rFonts w:ascii="Times New Roman" w:hAnsi="Times New Roman" w:cs="Times New Roman"/>
+        </w:rPr>
+        <w:t>Git</w:t>
+      </w:r>
+      <w:proofErr w:type="spellEnd"/>
+      <w:r>
+        <w:rPr>
+          <w:rFonts w:ascii="Times New Roman" w:hAnsi="Times New Roman" w:cs="Times New Roman"/>
+        </w:rPr>
+        <w:t xml:space="preserve"> CLI</w:t>
       </w:r>
     </w:p>
     <w:p>
@@ -3409,11 +3873,97 @@
           <w:rFonts w:ascii="Times New Roman" w:hAnsi="Times New Roman" w:cs="Times New Roman"/>
         </w:rPr>
       </w:pPr>
-      <w:r>
-        <w:rPr>
-          <w:rFonts w:ascii="Times New Roman" w:hAnsi="Times New Roman" w:cs="Times New Roman"/>
-        </w:rPr>
-        <w:t>Git es un sistema rápido, escalable, distribuido de control de versiones con un número muy grande de comandos que proporciona las operacione de alto nivel y acceso completo al nivel inferior. La herramienta a usar para el caso de proyectos Front-end y Back-end será Git CLI(Command Line).</w:t>
+      <w:proofErr w:type="spellStart"/>
+      <w:r>
+        <w:rPr>
+          <w:rFonts w:ascii="Times New Roman" w:hAnsi="Times New Roman" w:cs="Times New Roman"/>
+        </w:rPr>
+        <w:t>Git</w:t>
+      </w:r>
+      <w:proofErr w:type="spellEnd"/>
+      <w:r>
+        <w:rPr>
+          <w:rFonts w:ascii="Times New Roman" w:hAnsi="Times New Roman" w:cs="Times New Roman"/>
+        </w:rPr>
+        <w:t xml:space="preserve"> es un sistema rápido, escalable, distribuido de control de versiones con un número muy grande de comandos que proporciona las </w:t>
+      </w:r>
+      <w:proofErr w:type="spellStart"/>
+      <w:r>
+        <w:rPr>
+          <w:rFonts w:ascii="Times New Roman" w:hAnsi="Times New Roman" w:cs="Times New Roman"/>
+        </w:rPr>
+        <w:t>operacione</w:t>
+      </w:r>
+      <w:proofErr w:type="spellEnd"/>
+      <w:r>
+        <w:rPr>
+          <w:rFonts w:ascii="Times New Roman" w:hAnsi="Times New Roman" w:cs="Times New Roman"/>
+        </w:rPr>
+        <w:t xml:space="preserve"> de alto nivel y acceso completo al nivel inferior. La herramienta a usar para el caso de proyectos Front-</w:t>
+      </w:r>
+      <w:proofErr w:type="spellStart"/>
+      <w:r>
+        <w:rPr>
+          <w:rFonts w:ascii="Times New Roman" w:hAnsi="Times New Roman" w:cs="Times New Roman"/>
+        </w:rPr>
+        <w:t>end</w:t>
+      </w:r>
+      <w:proofErr w:type="spellEnd"/>
+      <w:r>
+        <w:rPr>
+          <w:rFonts w:ascii="Times New Roman" w:hAnsi="Times New Roman" w:cs="Times New Roman"/>
+        </w:rPr>
+        <w:t xml:space="preserve"> y Back-</w:t>
+      </w:r>
+      <w:proofErr w:type="spellStart"/>
+      <w:r>
+        <w:rPr>
+          <w:rFonts w:ascii="Times New Roman" w:hAnsi="Times New Roman" w:cs="Times New Roman"/>
+        </w:rPr>
+        <w:t>end</w:t>
+      </w:r>
+      <w:proofErr w:type="spellEnd"/>
+      <w:r>
+        <w:rPr>
+          <w:rFonts w:ascii="Times New Roman" w:hAnsi="Times New Roman" w:cs="Times New Roman"/>
+        </w:rPr>
+        <w:t xml:space="preserve"> será </w:t>
+      </w:r>
+      <w:proofErr w:type="spellStart"/>
+      <w:r>
+        <w:rPr>
+          <w:rFonts w:ascii="Times New Roman" w:hAnsi="Times New Roman" w:cs="Times New Roman"/>
+        </w:rPr>
+        <w:t>Git</w:t>
+      </w:r>
+      <w:proofErr w:type="spellEnd"/>
+      <w:r>
+        <w:rPr>
+          <w:rFonts w:ascii="Times New Roman" w:hAnsi="Times New Roman" w:cs="Times New Roman"/>
+        </w:rPr>
+        <w:t xml:space="preserve"> </w:t>
+      </w:r>
+      <w:proofErr w:type="gramStart"/>
+      <w:r>
+        <w:rPr>
+          <w:rFonts w:ascii="Times New Roman" w:hAnsi="Times New Roman" w:cs="Times New Roman"/>
+        </w:rPr>
+        <w:t>CLI(</w:t>
+      </w:r>
+      <w:proofErr w:type="spellStart"/>
+      <w:proofErr w:type="gramEnd"/>
+      <w:r>
+        <w:rPr>
+          <w:rFonts w:ascii="Times New Roman" w:hAnsi="Times New Roman" w:cs="Times New Roman"/>
+        </w:rPr>
+        <w:t>Command</w:t>
+      </w:r>
+      <w:proofErr w:type="spellEnd"/>
+      <w:r>
+        <w:rPr>
+          <w:rFonts w:ascii="Times New Roman" w:hAnsi="Times New Roman" w:cs="Times New Roman"/>
+        </w:rPr>
+        <w:t xml:space="preserve"> Line).</w:t>
       </w:r>
     </w:p>
     <w:p>
@@ -3435,18 +3985,28 @@
         </w:rPr>
         <w:tab/>
       </w:r>
+      <w:proofErr w:type="spellStart"/>
       <w:r>
         <w:rPr>
           <w:rFonts w:ascii="Times New Roman" w:hAnsi="Times New Roman" w:cs="Times New Roman"/>
         </w:rPr>
         <w:t>Pycharm</w:t>
       </w:r>
-      <w:r>
-        <w:rPr>
-          <w:rFonts w:ascii="Times New Roman" w:hAnsi="Times New Roman" w:cs="Times New Roman"/>
-        </w:rPr>
-        <w:t xml:space="preserve"> Git</w:t>
-      </w:r>
+      <w:proofErr w:type="spellEnd"/>
+      <w:r>
+        <w:rPr>
+          <w:rFonts w:ascii="Times New Roman" w:hAnsi="Times New Roman" w:cs="Times New Roman"/>
+        </w:rPr>
+        <w:t xml:space="preserve"> </w:t>
+      </w:r>
+      <w:proofErr w:type="spellStart"/>
+      <w:r>
+        <w:rPr>
+          <w:rFonts w:ascii="Times New Roman" w:hAnsi="Times New Roman" w:cs="Times New Roman"/>
+        </w:rPr>
+        <w:t>Git</w:t>
+      </w:r>
+      <w:proofErr w:type="spellEnd"/>
     </w:p>
     <w:p>
       <w:pPr>
@@ -3455,12 +4015,28 @@
           <w:rFonts w:ascii="Times New Roman" w:hAnsi="Times New Roman" w:cs="Times New Roman"/>
         </w:rPr>
       </w:pPr>
-      <w:r>
-        <w:rPr>
-          <w:rFonts w:ascii="Times New Roman" w:hAnsi="Times New Roman" w:cs="Times New Roman"/>
-        </w:rPr>
-        <w:t>PyCharm te permite consultar (en términos de Git</w:t>
-      </w:r>
+      <w:proofErr w:type="spellStart"/>
+      <w:r>
+        <w:rPr>
+          <w:rFonts w:ascii="Times New Roman" w:hAnsi="Times New Roman" w:cs="Times New Roman"/>
+        </w:rPr>
+        <w:t>PyCharm</w:t>
+      </w:r>
+      <w:proofErr w:type="spellEnd"/>
+      <w:r>
+        <w:rPr>
+          <w:rFonts w:ascii="Times New Roman" w:hAnsi="Times New Roman" w:cs="Times New Roman"/>
+        </w:rPr>
+        <w:t xml:space="preserve"> te permite consultar (en términos de </w:t>
+      </w:r>
+      <w:proofErr w:type="spellStart"/>
+      <w:r>
+        <w:rPr>
+          <w:rFonts w:ascii="Times New Roman" w:hAnsi="Times New Roman" w:cs="Times New Roman"/>
+        </w:rPr>
+        <w:t>Git</w:t>
+      </w:r>
+      <w:proofErr w:type="spellEnd"/>
       <w:r>
         <w:rPr>
           <w:rFonts w:ascii="Times New Roman" w:hAnsi="Times New Roman" w:cs="Times New Roman"/>
@@ -3499,11 +4075,11 @@
         <w:ind w:left="1077" w:firstLine="363"/>
         <w:jc w:val="left"/>
       </w:pPr>
-      <w:bookmarkStart w:id="14" w:name="_Toc493177929"/>
+      <w:bookmarkStart w:id="13" w:name="_Toc493177929"/>
       <w:r>
         <w:t>Herramientas de entorno</w:t>
       </w:r>
-      <w:bookmarkEnd w:id="14"/>
+      <w:bookmarkEnd w:id="13"/>
     </w:p>
     <w:p>
       <w:pPr>
@@ -3534,14 +4110,30 @@
         <w:rPr>
           <w:rFonts w:ascii="Times New Roman" w:hAnsi="Times New Roman" w:cs="Times New Roman"/>
         </w:rPr>
-        <w:t>(Backend</w:t>
-      </w:r>
-      <w:r>
-        <w:rPr>
-          <w:rFonts w:ascii="Times New Roman" w:hAnsi="Times New Roman" w:cs="Times New Roman"/>
-        </w:rPr>
-        <w:t xml:space="preserve"> and Frontend</w:t>
-      </w:r>
+        <w:t>(</w:t>
+      </w:r>
+      <w:proofErr w:type="spellStart"/>
+      <w:r>
+        <w:rPr>
+          <w:rFonts w:ascii="Times New Roman" w:hAnsi="Times New Roman" w:cs="Times New Roman"/>
+        </w:rPr>
+        <w:t>Backend</w:t>
+      </w:r>
+      <w:proofErr w:type="spellEnd"/>
+      <w:r>
+        <w:rPr>
+          <w:rFonts w:ascii="Times New Roman" w:hAnsi="Times New Roman" w:cs="Times New Roman"/>
+        </w:rPr>
+        <w:t xml:space="preserve"> and </w:t>
+      </w:r>
+      <w:proofErr w:type="spellStart"/>
+      <w:r>
+        <w:rPr>
+          <w:rFonts w:ascii="Times New Roman" w:hAnsi="Times New Roman" w:cs="Times New Roman"/>
+        </w:rPr>
+        <w:t>Frontend</w:t>
+      </w:r>
+      <w:proofErr w:type="spellEnd"/>
       <w:r>
         <w:rPr>
           <w:rFonts w:ascii="Times New Roman" w:hAnsi="Times New Roman" w:cs="Times New Roman"/>
@@ -3574,7 +4166,133 @@
         <w:rPr>
           <w:rFonts w:ascii="Times New Roman" w:hAnsi="Times New Roman" w:cs="Times New Roman"/>
         </w:rPr>
-        <w:t>El sistema de resaltado de sintaxis de Sublime Text soporta un gran número de lenguajes (C, C++, C#, CSS, D, Erlang, HTML, Groovy, Haskell, HTML, Java, JavaScript, LaTeX, Lisp, Lua, Markdown, Matlab, OCaml, Perl, PHP, Python, R, Ruby, SQL, TCL, Textile and XML).</w:t>
+        <w:t xml:space="preserve">El sistema de resaltado de sintaxis de Sublime Text soporta un gran número de lenguajes (C, C++, C#, CSS, D, </w:t>
+      </w:r>
+      <w:proofErr w:type="spellStart"/>
+      <w:r>
+        <w:rPr>
+          <w:rFonts w:ascii="Times New Roman" w:hAnsi="Times New Roman" w:cs="Times New Roman"/>
+        </w:rPr>
+        <w:t>Erlang</w:t>
+      </w:r>
+      <w:proofErr w:type="spellEnd"/>
+      <w:r>
+        <w:rPr>
+          <w:rFonts w:ascii="Times New Roman" w:hAnsi="Times New Roman" w:cs="Times New Roman"/>
+        </w:rPr>
+        <w:t xml:space="preserve">, HTML, </w:t>
+      </w:r>
+      <w:proofErr w:type="spellStart"/>
+      <w:r>
+        <w:rPr>
+          <w:rFonts w:ascii="Times New Roman" w:hAnsi="Times New Roman" w:cs="Times New Roman"/>
+        </w:rPr>
+        <w:t>Groovy</w:t>
+      </w:r>
+      <w:proofErr w:type="spellEnd"/>
+      <w:r>
+        <w:rPr>
+          <w:rFonts w:ascii="Times New Roman" w:hAnsi="Times New Roman" w:cs="Times New Roman"/>
+        </w:rPr>
+        <w:t xml:space="preserve">, </w:t>
+      </w:r>
+      <w:proofErr w:type="spellStart"/>
+      <w:r>
+        <w:rPr>
+          <w:rFonts w:ascii="Times New Roman" w:hAnsi="Times New Roman" w:cs="Times New Roman"/>
+        </w:rPr>
+        <w:t>Haskell</w:t>
+      </w:r>
+      <w:proofErr w:type="spellEnd"/>
+      <w:r>
+        <w:rPr>
+          <w:rFonts w:ascii="Times New Roman" w:hAnsi="Times New Roman" w:cs="Times New Roman"/>
+        </w:rPr>
+        <w:t xml:space="preserve">, HTML, Java, JavaScript, </w:t>
+      </w:r>
+      <w:proofErr w:type="spellStart"/>
+      <w:r>
+        <w:rPr>
+          <w:rFonts w:ascii="Times New Roman" w:hAnsi="Times New Roman" w:cs="Times New Roman"/>
+        </w:rPr>
+        <w:t>LaTeX</w:t>
+      </w:r>
+      <w:proofErr w:type="spellEnd"/>
+      <w:r>
+        <w:rPr>
+          <w:rFonts w:ascii="Times New Roman" w:hAnsi="Times New Roman" w:cs="Times New Roman"/>
+        </w:rPr>
+        <w:t xml:space="preserve">, </w:t>
+      </w:r>
+      <w:proofErr w:type="spellStart"/>
+      <w:r>
+        <w:rPr>
+          <w:rFonts w:ascii="Times New Roman" w:hAnsi="Times New Roman" w:cs="Times New Roman"/>
+        </w:rPr>
+        <w:t>Lisp</w:t>
+      </w:r>
+      <w:proofErr w:type="spellEnd"/>
+      <w:r>
+        <w:rPr>
+          <w:rFonts w:ascii="Times New Roman" w:hAnsi="Times New Roman" w:cs="Times New Roman"/>
+        </w:rPr>
+        <w:t xml:space="preserve">, </w:t>
+      </w:r>
+      <w:proofErr w:type="spellStart"/>
+      <w:r>
+        <w:rPr>
+          <w:rFonts w:ascii="Times New Roman" w:hAnsi="Times New Roman" w:cs="Times New Roman"/>
+        </w:rPr>
+        <w:t>Lua</w:t>
+      </w:r>
+      <w:proofErr w:type="spellEnd"/>
+      <w:r>
+        <w:rPr>
+          <w:rFonts w:ascii="Times New Roman" w:hAnsi="Times New Roman" w:cs="Times New Roman"/>
+        </w:rPr>
+        <w:t xml:space="preserve">, </w:t>
+      </w:r>
+      <w:proofErr w:type="spellStart"/>
+      <w:r>
+        <w:rPr>
+          <w:rFonts w:ascii="Times New Roman" w:hAnsi="Times New Roman" w:cs="Times New Roman"/>
+        </w:rPr>
+        <w:t>Markdown</w:t>
+      </w:r>
+      <w:proofErr w:type="spellEnd"/>
+      <w:r>
+        <w:rPr>
+          <w:rFonts w:ascii="Times New Roman" w:hAnsi="Times New Roman" w:cs="Times New Roman"/>
+        </w:rPr>
+        <w:t xml:space="preserve">, Matlab, </w:t>
+      </w:r>
+      <w:proofErr w:type="spellStart"/>
+      <w:r>
+        <w:rPr>
+          <w:rFonts w:ascii="Times New Roman" w:hAnsi="Times New Roman" w:cs="Times New Roman"/>
+        </w:rPr>
+        <w:t>OCaml</w:t>
+      </w:r>
+      <w:proofErr w:type="spellEnd"/>
+      <w:r>
+        <w:rPr>
+          <w:rFonts w:ascii="Times New Roman" w:hAnsi="Times New Roman" w:cs="Times New Roman"/>
+        </w:rPr>
+        <w:t xml:space="preserve">, Perl, PHP, Python, R, Ruby, SQL, TCL, </w:t>
+      </w:r>
+      <w:proofErr w:type="spellStart"/>
+      <w:r>
+        <w:rPr>
+          <w:rFonts w:ascii="Times New Roman" w:hAnsi="Times New Roman" w:cs="Times New Roman"/>
+        </w:rPr>
+        <w:t>Textile</w:t>
+      </w:r>
+      <w:proofErr w:type="spellEnd"/>
+      <w:r>
+        <w:rPr>
+          <w:rFonts w:ascii="Times New Roman" w:hAnsi="Times New Roman" w:cs="Times New Roman"/>
+        </w:rPr>
+        <w:t xml:space="preserve"> and XML).</w:t>
       </w:r>
     </w:p>
     <w:p>
@@ -3586,11 +4304,11 @@
         </w:numPr>
         <w:jc w:val="both"/>
       </w:pPr>
-      <w:bookmarkStart w:id="15" w:name="_Toc493177930"/>
+      <w:bookmarkStart w:id="14" w:name="_Toc493177930"/>
       <w:r>
         <w:t>Calendario</w:t>
       </w:r>
-      <w:bookmarkEnd w:id="15"/>
+      <w:bookmarkEnd w:id="14"/>
     </w:p>
     <w:p>
       <w:pPr>
@@ -3610,7 +4328,17 @@
           <w:sz w:val="24"/>
           <w:szCs w:val="24"/>
         </w:rPr>
-        <w:t>Las diferentes actividades que se tomara en cuenta durante todo el proceso de gestión de la configuración y mantenimiento del software (Ver Tabla 2.0).</w:t>
+        <w:t>Las diferentes actividades que se tomara en cuenta durante todo el proceso de gestión de la configuración y</w:t>
+      </w:r>
+      <w:bookmarkStart w:id="15" w:name="_GoBack"/>
+      <w:bookmarkEnd w:id="15"/>
+      <w:r>
+        <w:rPr>
+          <w:rFonts w:ascii="Times New Roman" w:eastAsia="Times New Roman" w:hAnsi="Times New Roman"/>
+          <w:sz w:val="24"/>
+          <w:szCs w:val="24"/>
+        </w:rPr>
+        <w:t xml:space="preserve"> mantenimiento del software (Ver Tabla 2.0).</w:t>
       </w:r>
     </w:p>
     <w:p>
@@ -3904,7 +4632,7 @@
                 <w:sz w:val="24"/>
                 <w:szCs w:val="24"/>
               </w:rPr>
-              <w:t>Organización</w:t>
+              <w:t>Organizar</w:t>
             </w:r>
           </w:p>
           <w:p>
@@ -4219,8 +4947,13 @@
               <w:spacing w:before="0" w:line="360" w:lineRule="auto"/>
             </w:pPr>
             <w:r>
-              <w:t>Definición de la Nomenclatura de Item</w:t>
-            </w:r>
+              <w:t xml:space="preserve">Definición de la Nomenclatura de </w:t>
+            </w:r>
+            <w:proofErr w:type="spellStart"/>
+            <w:r>
+              <w:t>Item</w:t>
+            </w:r>
+            <w:proofErr w:type="spellEnd"/>
           </w:p>
         </w:tc>
         <w:tc>
@@ -4272,7 +5005,15 @@
               <w:spacing w:before="0" w:line="360" w:lineRule="auto"/>
             </w:pPr>
             <w:r>
-              <w:t>Lista de Item con la nomenclatura</w:t>
+              <w:t xml:space="preserve">Lista de </w:t>
+            </w:r>
+            <w:proofErr w:type="spellStart"/>
+            <w:r>
+              <w:t>Item</w:t>
+            </w:r>
+            <w:proofErr w:type="spellEnd"/>
+            <w:r>
+              <w:t xml:space="preserve"> con la nomenclatura</w:t>
             </w:r>
           </w:p>
         </w:tc>
@@ -4585,8 +5326,18 @@
                 <w:sz w:val="24"/>
                 <w:szCs w:val="24"/>
               </w:rPr>
-              <w:t>Realizar la gestión de release</w:t>
-            </w:r>
+              <w:t xml:space="preserve">Realizar la gestión de </w:t>
+            </w:r>
+            <w:proofErr w:type="spellStart"/>
+            <w:r>
+              <w:rPr>
+                <w:rFonts w:ascii="Times New Roman" w:eastAsia="Times New Roman" w:hAnsi="Times New Roman"/>
+                <w:sz w:val="24"/>
+                <w:szCs w:val="24"/>
+              </w:rPr>
+              <w:t>release</w:t>
+            </w:r>
+            <w:proofErr w:type="spellEnd"/>
           </w:p>
         </w:tc>
         <w:tc>
@@ -4785,8 +5536,16 @@
               <w:rPr>
                 <w:color w:val="FFFFFF" w:themeColor="background1"/>
               </w:rPr>
-              <w:t>Tipo de item</w:t>
-            </w:r>
+              <w:t xml:space="preserve">Tipo de </w:t>
+            </w:r>
+            <w:proofErr w:type="spellStart"/>
+            <w:r>
+              <w:rPr>
+                <w:color w:val="FFFFFF" w:themeColor="background1"/>
+              </w:rPr>
+              <w:t>item</w:t>
+            </w:r>
+            <w:proofErr w:type="spellEnd"/>
           </w:p>
         </w:tc>
         <w:tc>
@@ -4886,7 +5645,7 @@
         <w:tc>
           <w:tcPr>
             <w:tcW w:w="1559" w:type="dxa"/>
-            <w:shd w:val="clear" w:color="auto" w:fill="F38D8D"/>
+            <w:shd w:val="clear" w:color="auto" w:fill="auto"/>
             <w:vAlign w:val="center"/>
           </w:tcPr>
           <w:p>
@@ -4903,7 +5662,7 @@
         <w:tc>
           <w:tcPr>
             <w:tcW w:w="2725" w:type="dxa"/>
-            <w:shd w:val="clear" w:color="auto" w:fill="F38D8D"/>
+            <w:shd w:val="clear" w:color="auto" w:fill="auto"/>
             <w:vAlign w:val="center"/>
           </w:tcPr>
           <w:p>
@@ -4913,6 +5672,93 @@
               <w:jc w:val="center"/>
             </w:pPr>
             <w:r>
+              <w:t>Políticas, Procedimientos y Directrices</w:t>
+            </w:r>
+          </w:p>
+        </w:tc>
+        <w:tc>
+          <w:tcPr>
+            <w:tcW w:w="1643" w:type="dxa"/>
+            <w:shd w:val="clear" w:color="auto" w:fill="auto"/>
+            <w:vAlign w:val="center"/>
+          </w:tcPr>
+          <w:p>
+            <w:pPr>
+              <w:spacing w:before="0" w:line="240" w:lineRule="auto"/>
+              <w:ind w:left="0" w:firstLine="0"/>
+              <w:jc w:val="center"/>
+            </w:pPr>
+            <w:r>
+              <w:t>E</w:t>
+            </w:r>
+          </w:p>
+        </w:tc>
+        <w:tc>
+          <w:tcPr>
+            <w:tcW w:w="1643" w:type="dxa"/>
+            <w:shd w:val="clear" w:color="auto" w:fill="auto"/>
+            <w:vAlign w:val="center"/>
+          </w:tcPr>
+          <w:p>
+            <w:pPr>
+              <w:spacing w:before="0" w:line="240" w:lineRule="auto"/>
+              <w:ind w:left="0" w:firstLine="0"/>
+              <w:jc w:val="center"/>
+            </w:pPr>
+            <w:r>
+              <w:t>PDF</w:t>
+            </w:r>
+          </w:p>
+        </w:tc>
+        <w:tc>
+          <w:tcPr>
+            <w:tcW w:w="1643" w:type="dxa"/>
+            <w:shd w:val="clear" w:color="auto" w:fill="auto"/>
+            <w:vAlign w:val="center"/>
+          </w:tcPr>
+          <w:p>
+            <w:pPr>
+              <w:spacing w:before="0" w:line="240" w:lineRule="auto"/>
+              <w:ind w:left="0" w:firstLine="0"/>
+              <w:jc w:val="center"/>
+            </w:pPr>
+            <w:r>
+              <w:t>SLM</w:t>
+            </w:r>
+          </w:p>
+        </w:tc>
+      </w:tr>
+      <w:tr>
+        <w:tc>
+          <w:tcPr>
+            <w:tcW w:w="1559" w:type="dxa"/>
+            <w:shd w:val="clear" w:color="auto" w:fill="F38D8D"/>
+            <w:vAlign w:val="center"/>
+          </w:tcPr>
+          <w:p>
+            <w:pPr>
+              <w:spacing w:before="0" w:line="240" w:lineRule="auto"/>
+              <w:ind w:left="0" w:firstLine="0"/>
+              <w:jc w:val="center"/>
+            </w:pPr>
+            <w:r>
+              <w:t>E</w:t>
+            </w:r>
+          </w:p>
+        </w:tc>
+        <w:tc>
+          <w:tcPr>
+            <w:tcW w:w="2725" w:type="dxa"/>
+            <w:shd w:val="clear" w:color="auto" w:fill="F38D8D"/>
+            <w:vAlign w:val="center"/>
+          </w:tcPr>
+          <w:p>
+            <w:pPr>
+              <w:spacing w:before="0" w:line="240" w:lineRule="auto"/>
+              <w:ind w:left="0" w:firstLine="0"/>
+              <w:jc w:val="center"/>
+            </w:pPr>
+            <w:r>
               <w:t>Plan de la Gestión de la configuración</w:t>
             </w:r>
           </w:p>
@@ -5345,7 +6191,19 @@
               <w:rPr>
                 <w:rFonts w:ascii="Times New Roman" w:eastAsia="Times New Roman" w:hAnsi="Times New Roman"/>
               </w:rPr>
-              <w:t>Reporte de Locales</w:t>
+              <w:t>Reporte</w:t>
+            </w:r>
+            <w:r>
+              <w:rPr>
+                <w:rFonts w:ascii="Times New Roman" w:eastAsia="Times New Roman" w:hAnsi="Times New Roman"/>
+              </w:rPr>
+              <w:t>s</w:t>
+            </w:r>
+            <w:r>
+              <w:rPr>
+                <w:rFonts w:ascii="Times New Roman" w:eastAsia="Times New Roman" w:hAnsi="Times New Roman"/>
+              </w:rPr>
+              <w:t xml:space="preserve"> de Locales</w:t>
             </w:r>
           </w:p>
         </w:tc>
@@ -5667,7 +6525,7 @@
               <w:jc w:val="center"/>
             </w:pPr>
             <w:r>
-              <w:t>Soporte</w:t>
+              <w:t>S</w:t>
             </w:r>
           </w:p>
         </w:tc>
@@ -5682,9 +6540,11 @@
               <w:ind w:left="0" w:firstLine="0"/>
               <w:jc w:val="center"/>
             </w:pPr>
+            <w:proofErr w:type="spellStart"/>
             <w:r>
               <w:t>Laravel</w:t>
             </w:r>
+            <w:proofErr w:type="spellEnd"/>
           </w:p>
         </w:tc>
         <w:tc>
@@ -5753,7 +6613,7 @@
               <w:jc w:val="center"/>
             </w:pPr>
             <w:r>
-              <w:t>Soporte</w:t>
+              <w:t>S</w:t>
             </w:r>
           </w:p>
         </w:tc>
@@ -5854,7 +6714,7 @@
               <w:jc w:val="center"/>
             </w:pPr>
             <w:r>
-              <w:t>Soporte</w:t>
+              <w:t>S</w:t>
             </w:r>
           </w:p>
         </w:tc>
@@ -5873,8 +6733,13 @@
               <w:jc w:val="center"/>
             </w:pPr>
             <w:r>
-              <w:t>Sublime text</w:t>
-            </w:r>
+              <w:t xml:space="preserve">Sublime </w:t>
+            </w:r>
+            <w:proofErr w:type="spellStart"/>
+            <w:r>
+              <w:t>text</w:t>
+            </w:r>
+            <w:proofErr w:type="spellEnd"/>
           </w:p>
         </w:tc>
         <w:tc>
@@ -5911,12 +6776,7 @@
               <w:jc w:val="center"/>
             </w:pPr>
             <w:r>
-              <w:t>EX</w:t>
-            </w:r>
-            <w:bookmarkStart w:id="21" w:name="_GoBack"/>
-            <w:bookmarkEnd w:id="21"/>
-            <w:r>
-              <w:t>E</w:t>
+              <w:t>EXE</w:t>
             </w:r>
           </w:p>
         </w:tc>
@@ -6134,6 +6994,7 @@
         <w:jc w:val="both"/>
       </w:pPr>
       <w:r>
+        <w:lastRenderedPageBreak/>
         <w:t>Ítems de configuración:</w:t>
       </w:r>
     </w:p>
@@ -6220,7 +7081,21 @@
         <w:rPr>
           <w:rFonts w:ascii="Times New Roman" w:eastAsia="Cardo" w:hAnsi="Times New Roman"/>
         </w:rPr>
-        <w:t>Iniciales del documento].[docx|*]</w:t>
+        <w:t>Iniciales del documento].[</w:t>
+      </w:r>
+      <w:proofErr w:type="spellStart"/>
+      <w:r>
+        <w:rPr>
+          <w:rFonts w:ascii="Times New Roman" w:eastAsia="Cardo" w:hAnsi="Times New Roman"/>
+        </w:rPr>
+        <w:t>docx</w:t>
+      </w:r>
+      <w:proofErr w:type="spellEnd"/>
+      <w:r>
+        <w:rPr>
+          <w:rFonts w:ascii="Times New Roman" w:eastAsia="Cardo" w:hAnsi="Times New Roman"/>
+        </w:rPr>
+        <w:t>|*]</w:t>
       </w:r>
     </w:p>
     <w:p>
@@ -6253,8 +7128,249 @@
         <w:rPr>
           <w:rFonts w:ascii="Times New Roman" w:eastAsia="Cardo" w:hAnsi="Times New Roman"/>
         </w:rPr>
-        <w:t xml:space="preserve"> [Iniciales del proyecto]_[Iniciales del documento].[docx|*]</w:t>
-      </w:r>
+        <w:t xml:space="preserve"> [Iniciales del proyecto]_[Iniciales del documento].[</w:t>
+      </w:r>
+      <w:proofErr w:type="spellStart"/>
+      <w:r>
+        <w:rPr>
+          <w:rFonts w:ascii="Times New Roman" w:eastAsia="Cardo" w:hAnsi="Times New Roman"/>
+        </w:rPr>
+        <w:t>docx</w:t>
+      </w:r>
+      <w:proofErr w:type="spellEnd"/>
+      <w:r>
+        <w:rPr>
+          <w:rFonts w:ascii="Times New Roman" w:eastAsia="Cardo" w:hAnsi="Times New Roman"/>
+        </w:rPr>
+        <w:t>|*]</w:t>
+      </w:r>
+    </w:p>
+    <w:p>
+      <w:pPr>
+        <w:numPr>
+          <w:ilvl w:val="1"/>
+          <w:numId w:val="22"/>
+        </w:numPr>
+        <w:spacing w:before="0"/>
+        <w:ind w:hanging="360"/>
+        <w:contextualSpacing/>
+        <w:jc w:val="both"/>
+        <w:rPr>
+          <w:rFonts w:ascii="Times New Roman" w:hAnsi="Times New Roman"/>
+        </w:rPr>
+      </w:pPr>
+      <w:r>
+        <w:rPr>
+          <w:rFonts w:ascii="Times New Roman" w:eastAsia="Cardo" w:hAnsi="Times New Roman"/>
+        </w:rPr>
+        <w:t>Sea el caso de ítems de políticas, directrices y procedimientos</w:t>
+      </w:r>
+      <w:r>
+        <w:rPr>
+          <w:rFonts w:ascii="Times New Roman" w:hAnsi="Times New Roman"/>
+        </w:rPr>
+        <w:t xml:space="preserve">. </w:t>
+      </w:r>
+    </w:p>
+    <w:p>
+      <w:pPr>
+        <w:spacing w:before="0"/>
+        <w:ind w:left="2856" w:firstLine="0"/>
+        <w:contextualSpacing/>
+        <w:jc w:val="both"/>
+        <w:rPr>
+          <w:rFonts w:ascii="Times New Roman" w:hAnsi="Times New Roman"/>
+        </w:rPr>
+      </w:pPr>
+      <w:r>
+        <w:rPr>
+          <w:rFonts w:ascii="Times New Roman" w:hAnsi="Times New Roman"/>
+        </w:rPr>
+        <w:t xml:space="preserve">-Si son políticas </w:t>
+      </w:r>
+      <w:r>
+        <w:rPr>
+          <w:rFonts w:ascii="Times New Roman" w:eastAsia="Cardo" w:hAnsi="Times New Roman"/>
+        </w:rPr>
+        <w:t>→</w:t>
+      </w:r>
+      <w:r>
+        <w:rPr>
+          <w:rFonts w:ascii="Times New Roman" w:eastAsia="Cardo" w:hAnsi="Times New Roman"/>
+        </w:rPr>
+        <w:t xml:space="preserve"> POLI</w:t>
+      </w:r>
+      <w:proofErr w:type="gramStart"/>
+      <w:r>
+        <w:rPr>
+          <w:rFonts w:ascii="Times New Roman" w:eastAsia="Cardo" w:hAnsi="Times New Roman"/>
+        </w:rPr>
+        <w:t>_</w:t>
+      </w:r>
+      <w:r>
+        <w:rPr>
+          <w:rFonts w:ascii="Times New Roman" w:eastAsia="Cardo" w:hAnsi="Times New Roman"/>
+        </w:rPr>
+        <w:t>[</w:t>
+      </w:r>
+      <w:proofErr w:type="gramEnd"/>
+      <w:r>
+        <w:rPr>
+          <w:rFonts w:ascii="Times New Roman" w:eastAsia="Cardo" w:hAnsi="Times New Roman"/>
+        </w:rPr>
+        <w:t xml:space="preserve">Nombre de la </w:t>
+      </w:r>
+      <w:r>
+        <w:rPr>
+          <w:rFonts w:ascii="Times New Roman" w:eastAsia="Cardo" w:hAnsi="Times New Roman"/>
+        </w:rPr>
+        <w:t>política</w:t>
+      </w:r>
+      <w:r>
+        <w:rPr>
+          <w:rFonts w:ascii="Times New Roman" w:eastAsia="Cardo" w:hAnsi="Times New Roman"/>
+        </w:rPr>
+        <w:t>]</w:t>
+      </w:r>
+    </w:p>
+    <w:p>
+      <w:pPr>
+        <w:spacing w:before="0"/>
+        <w:ind w:left="2856" w:firstLine="0"/>
+        <w:contextualSpacing/>
+        <w:jc w:val="both"/>
+        <w:rPr>
+          <w:rFonts w:ascii="Times New Roman" w:hAnsi="Times New Roman"/>
+        </w:rPr>
+      </w:pPr>
+      <w:r>
+        <w:rPr>
+          <w:rFonts w:ascii="Times New Roman" w:hAnsi="Times New Roman"/>
+        </w:rPr>
+        <w:t xml:space="preserve">-Si son </w:t>
+      </w:r>
+      <w:r>
+        <w:rPr>
+          <w:rFonts w:ascii="Times New Roman" w:hAnsi="Times New Roman"/>
+        </w:rPr>
+        <w:t>procedimientos</w:t>
+      </w:r>
+      <w:r>
+        <w:rPr>
+          <w:rFonts w:ascii="Times New Roman" w:hAnsi="Times New Roman"/>
+        </w:rPr>
+        <w:t xml:space="preserve"> </w:t>
+      </w:r>
+      <w:r>
+        <w:rPr>
+          <w:rFonts w:ascii="Times New Roman" w:eastAsia="Cardo" w:hAnsi="Times New Roman"/>
+        </w:rPr>
+        <w:t xml:space="preserve">→ </w:t>
+      </w:r>
+      <w:r>
+        <w:rPr>
+          <w:rFonts w:ascii="Times New Roman" w:eastAsia="Cardo" w:hAnsi="Times New Roman"/>
+        </w:rPr>
+        <w:t>PROC</w:t>
+      </w:r>
+      <w:proofErr w:type="gramStart"/>
+      <w:r>
+        <w:rPr>
+          <w:rFonts w:ascii="Times New Roman" w:eastAsia="Cardo" w:hAnsi="Times New Roman"/>
+        </w:rPr>
+        <w:t>_[</w:t>
+      </w:r>
+      <w:proofErr w:type="gramEnd"/>
+      <w:r>
+        <w:rPr>
+          <w:rFonts w:ascii="Times New Roman" w:eastAsia="Cardo" w:hAnsi="Times New Roman"/>
+        </w:rPr>
+        <w:t>Nombre del procedimiento</w:t>
+      </w:r>
+      <w:r>
+        <w:rPr>
+          <w:rFonts w:ascii="Times New Roman" w:eastAsia="Cardo" w:hAnsi="Times New Roman"/>
+        </w:rPr>
+        <w:t>]</w:t>
+      </w:r>
+    </w:p>
+    <w:p>
+      <w:pPr>
+        <w:spacing w:before="0"/>
+        <w:ind w:left="2856" w:firstLine="0"/>
+        <w:contextualSpacing/>
+        <w:jc w:val="both"/>
+        <w:rPr>
+          <w:rFonts w:ascii="Times New Roman" w:hAnsi="Times New Roman"/>
+        </w:rPr>
+      </w:pPr>
+      <w:r>
+        <w:rPr>
+          <w:rFonts w:ascii="Times New Roman" w:hAnsi="Times New Roman"/>
+        </w:rPr>
+        <w:t xml:space="preserve">-Si son </w:t>
+      </w:r>
+      <w:r>
+        <w:rPr>
+          <w:rFonts w:ascii="Times New Roman" w:hAnsi="Times New Roman"/>
+        </w:rPr>
+        <w:t>directrices</w:t>
+      </w:r>
+      <w:r>
+        <w:rPr>
+          <w:rFonts w:ascii="Times New Roman" w:hAnsi="Times New Roman"/>
+        </w:rPr>
+        <w:t xml:space="preserve"> </w:t>
+      </w:r>
+      <w:r>
+        <w:rPr>
+          <w:rFonts w:ascii="Times New Roman" w:eastAsia="Cardo" w:hAnsi="Times New Roman"/>
+        </w:rPr>
+        <w:t>→</w:t>
+      </w:r>
+      <w:r>
+        <w:rPr>
+          <w:rFonts w:ascii="Times New Roman" w:eastAsia="Cardo" w:hAnsi="Times New Roman"/>
+        </w:rPr>
+        <w:t xml:space="preserve"> DIRE</w:t>
+      </w:r>
+      <w:proofErr w:type="gramStart"/>
+      <w:r>
+        <w:rPr>
+          <w:rFonts w:ascii="Times New Roman" w:eastAsia="Cardo" w:hAnsi="Times New Roman"/>
+        </w:rPr>
+        <w:t>_[</w:t>
+      </w:r>
+      <w:proofErr w:type="gramEnd"/>
+      <w:r>
+        <w:rPr>
+          <w:rFonts w:ascii="Times New Roman" w:eastAsia="Cardo" w:hAnsi="Times New Roman"/>
+        </w:rPr>
+        <w:t xml:space="preserve">Nombre de la </w:t>
+      </w:r>
+      <w:r>
+        <w:rPr>
+          <w:rFonts w:ascii="Times New Roman" w:eastAsia="Cardo" w:hAnsi="Times New Roman"/>
+        </w:rPr>
+        <w:t>directriz</w:t>
+      </w:r>
+      <w:r>
+        <w:rPr>
+          <w:rFonts w:ascii="Times New Roman" w:eastAsia="Cardo" w:hAnsi="Times New Roman"/>
+        </w:rPr>
+        <w:t>]</w:t>
+      </w:r>
+    </w:p>
+    <w:p>
+      <w:pPr>
+        <w:spacing w:before="0"/>
+        <w:ind w:left="2856" w:firstLine="0"/>
+        <w:contextualSpacing/>
+        <w:jc w:val="both"/>
+        <w:rPr>
+          <w:rFonts w:ascii="Times New Roman" w:hAnsi="Times New Roman"/>
+        </w:rPr>
+      </w:pPr>
     </w:p>
     <w:p>
       <w:pPr>
@@ -6293,7 +7409,35 @@
         <w:rPr>
           <w:rFonts w:ascii="Times New Roman" w:eastAsia="Times New Roman" w:hAnsi="Times New Roman"/>
         </w:rPr>
-        <w:t>Para los items de desarrollo de proyectos FrontEnd:</w:t>
+        <w:t xml:space="preserve">Para los </w:t>
+      </w:r>
+      <w:proofErr w:type="spellStart"/>
+      <w:r>
+        <w:rPr>
+          <w:rFonts w:ascii="Times New Roman" w:eastAsia="Times New Roman" w:hAnsi="Times New Roman"/>
+        </w:rPr>
+        <w:t>items</w:t>
+      </w:r>
+      <w:proofErr w:type="spellEnd"/>
+      <w:r>
+        <w:rPr>
+          <w:rFonts w:ascii="Times New Roman" w:eastAsia="Times New Roman" w:hAnsi="Times New Roman"/>
+        </w:rPr>
+        <w:t xml:space="preserve"> de desarrollo de proyectos </w:t>
+      </w:r>
+      <w:proofErr w:type="spellStart"/>
+      <w:r>
+        <w:rPr>
+          <w:rFonts w:ascii="Times New Roman" w:eastAsia="Times New Roman" w:hAnsi="Times New Roman"/>
+        </w:rPr>
+        <w:t>FrontEnd</w:t>
+      </w:r>
+      <w:proofErr w:type="spellEnd"/>
+      <w:r>
+        <w:rPr>
+          <w:rFonts w:ascii="Times New Roman" w:eastAsia="Times New Roman" w:hAnsi="Times New Roman"/>
+        </w:rPr>
+        <w:t>:</w:t>
       </w:r>
     </w:p>
     <w:p>
@@ -6311,7 +7455,35 @@
         <w:rPr>
           <w:rFonts w:ascii="Times New Roman" w:eastAsia="Times New Roman" w:hAnsi="Times New Roman"/>
         </w:rPr>
-        <w:t>Todo item que cuente con más de 2 palabras, deberá ser nombrado en Kebab_case.</w:t>
+        <w:t xml:space="preserve">Todo </w:t>
+      </w:r>
+      <w:proofErr w:type="spellStart"/>
+      <w:r>
+        <w:rPr>
+          <w:rFonts w:ascii="Times New Roman" w:eastAsia="Times New Roman" w:hAnsi="Times New Roman"/>
+        </w:rPr>
+        <w:t>item</w:t>
+      </w:r>
+      <w:proofErr w:type="spellEnd"/>
+      <w:r>
+        <w:rPr>
+          <w:rFonts w:ascii="Times New Roman" w:eastAsia="Times New Roman" w:hAnsi="Times New Roman"/>
+        </w:rPr>
+        <w:t xml:space="preserve"> que cuente con más de 2 palabras, deberá ser nombrado en </w:t>
+      </w:r>
+      <w:proofErr w:type="spellStart"/>
+      <w:r>
+        <w:rPr>
+          <w:rFonts w:ascii="Times New Roman" w:eastAsia="Times New Roman" w:hAnsi="Times New Roman"/>
+        </w:rPr>
+        <w:t>Kebab_case</w:t>
+      </w:r>
+      <w:proofErr w:type="spellEnd"/>
+      <w:r>
+        <w:rPr>
+          <w:rFonts w:ascii="Times New Roman" w:eastAsia="Times New Roman" w:hAnsi="Times New Roman"/>
+        </w:rPr>
+        <w:t>.</w:t>
       </w:r>
     </w:p>
     <w:p>
@@ -6347,7 +7519,21 @@
         <w:rPr>
           <w:rFonts w:ascii="Times New Roman" w:eastAsia="Times New Roman" w:hAnsi="Times New Roman"/>
         </w:rPr>
-        <w:t>Las vistas o templates:  &lt;NOMBRE DEL COMPONENT O FEATURE&gt;.template.html</w:t>
+        <w:t xml:space="preserve">Las vistas o </w:t>
+      </w:r>
+      <w:proofErr w:type="spellStart"/>
+      <w:r>
+        <w:rPr>
+          <w:rFonts w:ascii="Times New Roman" w:eastAsia="Times New Roman" w:hAnsi="Times New Roman"/>
+        </w:rPr>
+        <w:t>templates</w:t>
+      </w:r>
+      <w:proofErr w:type="spellEnd"/>
+      <w:r>
+        <w:rPr>
+          <w:rFonts w:ascii="Times New Roman" w:eastAsia="Times New Roman" w:hAnsi="Times New Roman"/>
+        </w:rPr>
+        <w:t>:  &lt;NOMBRE DEL COMPONENT O FEATURE&gt;.template.html</w:t>
       </w:r>
     </w:p>
     <w:p>
@@ -6383,7 +7569,21 @@
         <w:rPr>
           <w:rFonts w:ascii="Times New Roman" w:eastAsia="Times New Roman" w:hAnsi="Times New Roman"/>
         </w:rPr>
-        <w:t>Los services(servicios) &lt;NOMBRE DEL SERVICIO&gt;.service.js</w:t>
+        <w:t xml:space="preserve">Los </w:t>
+      </w:r>
+      <w:proofErr w:type="spellStart"/>
+      <w:r>
+        <w:rPr>
+          <w:rFonts w:ascii="Times New Roman" w:eastAsia="Times New Roman" w:hAnsi="Times New Roman"/>
+        </w:rPr>
+        <w:t>services</w:t>
+      </w:r>
+      <w:proofErr w:type="spellEnd"/>
+      <w:r>
+        <w:rPr>
+          <w:rFonts w:ascii="Times New Roman" w:eastAsia="Times New Roman" w:hAnsi="Times New Roman"/>
+        </w:rPr>
+        <w:t>(servicios) &lt;NOMBRE DEL SERVICIO&gt;.service.js</w:t>
       </w:r>
     </w:p>
     <w:p>
@@ -6401,7 +7601,35 @@
         <w:rPr>
           <w:rFonts w:ascii="Times New Roman" w:eastAsia="Times New Roman" w:hAnsi="Times New Roman"/>
         </w:rPr>
-        <w:t>Para los items de proyectos BackEnd:</w:t>
+        <w:t xml:space="preserve">Para los </w:t>
+      </w:r>
+      <w:proofErr w:type="spellStart"/>
+      <w:r>
+        <w:rPr>
+          <w:rFonts w:ascii="Times New Roman" w:eastAsia="Times New Roman" w:hAnsi="Times New Roman"/>
+        </w:rPr>
+        <w:t>items</w:t>
+      </w:r>
+      <w:proofErr w:type="spellEnd"/>
+      <w:r>
+        <w:rPr>
+          <w:rFonts w:ascii="Times New Roman" w:eastAsia="Times New Roman" w:hAnsi="Times New Roman"/>
+        </w:rPr>
+        <w:t xml:space="preserve"> de proyectos </w:t>
+      </w:r>
+      <w:proofErr w:type="spellStart"/>
+      <w:r>
+        <w:rPr>
+          <w:rFonts w:ascii="Times New Roman" w:eastAsia="Times New Roman" w:hAnsi="Times New Roman"/>
+        </w:rPr>
+        <w:t>BackEnd</w:t>
+      </w:r>
+      <w:proofErr w:type="spellEnd"/>
+      <w:r>
+        <w:rPr>
+          <w:rFonts w:ascii="Times New Roman" w:eastAsia="Times New Roman" w:hAnsi="Times New Roman"/>
+        </w:rPr>
+        <w:t>:</w:t>
       </w:r>
     </w:p>
     <w:p>
@@ -6416,14 +7644,30 @@
         <w:jc w:val="both"/>
       </w:pPr>
       <w:r>
-        <w:t xml:space="preserve">Lenguaje de desarroll Python y sus ítems serán nombrados: </w:t>
-      </w:r>
-      <w:r>
-        <w:rPr>
-          <w:rFonts w:ascii="Times New Roman" w:eastAsia="Times New Roman" w:hAnsi="Times New Roman"/>
-        </w:rPr>
-        <w:t>[nombre del ítem en kebab-case].py</w:t>
-      </w:r>
+        <w:t xml:space="preserve">Lenguaje de </w:t>
+      </w:r>
+      <w:proofErr w:type="spellStart"/>
+      <w:r>
+        <w:t>desarroll</w:t>
+      </w:r>
+      <w:proofErr w:type="spellEnd"/>
+      <w:r>
+        <w:t xml:space="preserve"> Python y sus ítems serán nombrados: </w:t>
+      </w:r>
+      <w:r>
+        <w:rPr>
+          <w:rFonts w:ascii="Times New Roman" w:eastAsia="Times New Roman" w:hAnsi="Times New Roman"/>
+        </w:rPr>
+        <w:t>[nombre del ítem en kebab-case].</w:t>
+      </w:r>
+      <w:proofErr w:type="spellStart"/>
+      <w:r>
+        <w:rPr>
+          <w:rFonts w:ascii="Times New Roman" w:eastAsia="Times New Roman" w:hAnsi="Times New Roman"/>
+        </w:rPr>
+        <w:t>py</w:t>
+      </w:r>
+      <w:proofErr w:type="spellEnd"/>
     </w:p>
     <w:p>
       <w:pPr>
@@ -6440,7 +7684,21 @@
         <w:rPr>
           <w:rFonts w:ascii="Times New Roman" w:eastAsia="Times New Roman" w:hAnsi="Times New Roman"/>
         </w:rPr>
-        <w:t>Todo item con más de dos palabras deberá ser nombrado: [nombre del ítem en kebab-case</w:t>
+        <w:t xml:space="preserve">Todo </w:t>
+      </w:r>
+      <w:proofErr w:type="spellStart"/>
+      <w:r>
+        <w:rPr>
+          <w:rFonts w:ascii="Times New Roman" w:eastAsia="Times New Roman" w:hAnsi="Times New Roman"/>
+        </w:rPr>
+        <w:t>item</w:t>
+      </w:r>
+      <w:proofErr w:type="spellEnd"/>
+      <w:r>
+        <w:rPr>
+          <w:rFonts w:ascii="Times New Roman" w:eastAsia="Times New Roman" w:hAnsi="Times New Roman"/>
+        </w:rPr>
+        <w:t xml:space="preserve"> con más de dos palabras deberá ser nombrado: [nombre del ítem en kebab-case</w:t>
       </w:r>
       <w:r>
         <w:rPr>
@@ -6448,11 +7706,19 @@
         </w:rPr>
         <w:t>]. {</w:t>
       </w:r>
-      <w:r>
-        <w:rPr>
-          <w:rFonts w:ascii="Times New Roman" w:eastAsia="Times New Roman" w:hAnsi="Times New Roman"/>
-        </w:rPr>
-        <w:t>js|json}</w:t>
+      <w:proofErr w:type="spellStart"/>
+      <w:r>
+        <w:rPr>
+          <w:rFonts w:ascii="Times New Roman" w:eastAsia="Times New Roman" w:hAnsi="Times New Roman"/>
+        </w:rPr>
+        <w:t>js|json</w:t>
+      </w:r>
+      <w:proofErr w:type="spellEnd"/>
+      <w:r>
+        <w:rPr>
+          <w:rFonts w:ascii="Times New Roman" w:eastAsia="Times New Roman" w:hAnsi="Times New Roman"/>
+        </w:rPr>
+        <w:t>}</w:t>
       </w:r>
     </w:p>
     <w:p>
@@ -6497,17 +7763,67 @@
         </w:rPr>
         <w:t>Para los proyectos de Front-</w:t>
       </w:r>
-      <w:r>
-        <w:rPr>
-          <w:rFonts w:ascii="Times New Roman" w:eastAsia="Times New Roman" w:hAnsi="Times New Roman"/>
-        </w:rPr>
-        <w:t>end, Back</w:t>
-      </w:r>
-      <w:r>
-        <w:rPr>
-          <w:rFonts w:ascii="Times New Roman" w:eastAsia="Times New Roman" w:hAnsi="Times New Roman"/>
-        </w:rPr>
-        <w:t>-end y Android,los archivos de configuración serán nombrados: [nombre del archivo en kebab-case].[extesion]</w:t>
+      <w:proofErr w:type="spellStart"/>
+      <w:r>
+        <w:rPr>
+          <w:rFonts w:ascii="Times New Roman" w:eastAsia="Times New Roman" w:hAnsi="Times New Roman"/>
+        </w:rPr>
+        <w:t>end</w:t>
+      </w:r>
+      <w:proofErr w:type="spellEnd"/>
+      <w:r>
+        <w:rPr>
+          <w:rFonts w:ascii="Times New Roman" w:eastAsia="Times New Roman" w:hAnsi="Times New Roman"/>
+        </w:rPr>
+        <w:t>, Back</w:t>
+      </w:r>
+      <w:r>
+        <w:rPr>
+          <w:rFonts w:ascii="Times New Roman" w:eastAsia="Times New Roman" w:hAnsi="Times New Roman"/>
+        </w:rPr>
+        <w:t>-</w:t>
+      </w:r>
+      <w:proofErr w:type="spellStart"/>
+      <w:r>
+        <w:rPr>
+          <w:rFonts w:ascii="Times New Roman" w:eastAsia="Times New Roman" w:hAnsi="Times New Roman"/>
+        </w:rPr>
+        <w:t>end</w:t>
+      </w:r>
+      <w:proofErr w:type="spellEnd"/>
+      <w:r>
+        <w:rPr>
+          <w:rFonts w:ascii="Times New Roman" w:eastAsia="Times New Roman" w:hAnsi="Times New Roman"/>
+        </w:rPr>
+        <w:t xml:space="preserve"> y </w:t>
+      </w:r>
+      <w:proofErr w:type="spellStart"/>
+      <w:r>
+        <w:rPr>
+          <w:rFonts w:ascii="Times New Roman" w:eastAsia="Times New Roman" w:hAnsi="Times New Roman"/>
+        </w:rPr>
+        <w:t>Android,los</w:t>
+      </w:r>
+      <w:proofErr w:type="spellEnd"/>
+      <w:r>
+        <w:rPr>
+          <w:rFonts w:ascii="Times New Roman" w:eastAsia="Times New Roman" w:hAnsi="Times New Roman"/>
+        </w:rPr>
+        <w:t xml:space="preserve"> archivos de configuración serán nombrados: [nombre del archivo en kebab-case].[</w:t>
+      </w:r>
+      <w:proofErr w:type="spellStart"/>
+      <w:r>
+        <w:rPr>
+          <w:rFonts w:ascii="Times New Roman" w:eastAsia="Times New Roman" w:hAnsi="Times New Roman"/>
+        </w:rPr>
+        <w:t>extesion</w:t>
+      </w:r>
+      <w:proofErr w:type="spellEnd"/>
+      <w:r>
+        <w:rPr>
+          <w:rFonts w:ascii="Times New Roman" w:eastAsia="Times New Roman" w:hAnsi="Times New Roman"/>
+        </w:rPr>
+        <w:t>]</w:t>
       </w:r>
     </w:p>
     <w:p>
@@ -6712,7 +8028,6 @@
         <w:jc w:val="both"/>
       </w:pPr>
       <w:r>
-        <w:lastRenderedPageBreak/>
         <w:t>Lista de los ítems con Nomenclatura</w:t>
       </w:r>
     </w:p>
@@ -6776,8 +8091,8 @@
           <w:szCs w:val="24"/>
         </w:rPr>
       </w:pPr>
-      <w:bookmarkStart w:id="22" w:name="_Toc487233615"/>
-      <w:bookmarkStart w:id="23" w:name="_Toc487232382"/>
+      <w:bookmarkStart w:id="21" w:name="_Toc487233615"/>
+      <w:bookmarkStart w:id="22" w:name="_Toc487232382"/>
       <w:r>
         <w:rPr>
           <w:rFonts w:ascii="Times New Roman" w:hAnsi="Times New Roman"/>
@@ -6834,8 +8149,8 @@
         </w:rPr>
         <w:t>: Nomenclatura de ítems durante el ciclo de vida del software</w:t>
       </w:r>
+      <w:bookmarkEnd w:id="21"/>
       <w:bookmarkEnd w:id="22"/>
-      <w:bookmarkEnd w:id="23"/>
     </w:p>
     <w:tbl>
       <w:tblPr>
@@ -7407,7 +8722,7 @@
               <w:szCs w:val="18"/>
               <w:lang w:val="es-ES"/>
             </w:rPr>
-            <w:t>10</w:t>
+            <w:t>12</w:t>
           </w:r>
           <w:r>
             <w:rPr>
@@ -7593,7 +8908,7 @@
             </wp:anchor>
           </w:drawing>
         </mc:Choice>
-        <mc:Fallback xmlns:w16se="http://schemas.microsoft.com/office/word/2015/wordml/symex" xmlns:w16cid="http://schemas.microsoft.com/office/word/2016/wordml/cid" xmlns:am3d="http://schemas.microsoft.com/office/drawing/2017/model3d" xmlns:aink="http://schemas.microsoft.com/office/drawing/2016/ink" xmlns:cx8="http://schemas.microsoft.com/office/drawing/2016/5/14/chartex" xmlns:cx7="http://schemas.microsoft.com/office/drawing/2016/5/13/chartex" xmlns:cx6="http://schemas.microsoft.com/office/drawing/2016/5/12/chartex" xmlns:cx5="http://schemas.microsoft.com/office/drawing/2016/5/11/chartex" xmlns:cx4="http://schemas.microsoft.com/office/drawing/2016/5/10/chartex" xmlns:cx3="http://schemas.microsoft.com/office/drawing/2016/5/9/chartex" xmlns:cx2="http://schemas.microsoft.com/office/drawing/2015/10/21/chartex" xmlns:cx1="http://schemas.microsoft.com/office/drawing/2015/9/8/chartex" xmlns:cx="http://schemas.microsoft.com/office/drawing/2014/chartex">
+        <mc:Fallback xmlns:cx="http://schemas.microsoft.com/office/drawing/2014/chartex" xmlns:cx1="http://schemas.microsoft.com/office/drawing/2015/9/8/chartex" xmlns:cx2="http://schemas.microsoft.com/office/drawing/2015/10/21/chartex" xmlns:cx3="http://schemas.microsoft.com/office/drawing/2016/5/9/chartex" xmlns:cx4="http://schemas.microsoft.com/office/drawing/2016/5/10/chartex" xmlns:cx5="http://schemas.microsoft.com/office/drawing/2016/5/11/chartex" xmlns:cx6="http://schemas.microsoft.com/office/drawing/2016/5/12/chartex" xmlns:cx7="http://schemas.microsoft.com/office/drawing/2016/5/13/chartex" xmlns:cx8="http://schemas.microsoft.com/office/drawing/2016/5/14/chartex" xmlns:aink="http://schemas.microsoft.com/office/drawing/2016/ink" xmlns:am3d="http://schemas.microsoft.com/office/drawing/2017/model3d" xmlns:w16cid="http://schemas.microsoft.com/office/word/2016/wordml/cid" xmlns:w16se="http://schemas.microsoft.com/office/word/2015/wordml/symex">
           <w:pict>
             <v:rect w14:anchorId="7BDF7437" id="Rectángulo 2" o:spid="_x0000_s1026" style="position:absolute;margin-left:-1in;margin-top:-34.5pt;width:618.75pt;height:55.5pt;z-index:251661312;visibility:visible;mso-wrap-style:square;mso-height-percent:0;mso-wrap-distance-left:9pt;mso-wrap-distance-top:0;mso-wrap-distance-right:9pt;mso-wrap-distance-bottom:0;mso-position-horizontal:absolute;mso-position-horizontal-relative:text;mso-position-vertical:absolute;mso-position-vertical-relative:text;mso-height-percent:0;mso-height-relative:margin;v-text-anchor:middle" o:gfxdata="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" fillcolor="red" strokecolor="#0d5571 [1604]" strokeweight="1pt"/>
           </w:pict>
@@ -8189,6 +9504,119 @@
     </w:lvl>
   </w:abstractNum>
   <w:abstractNum w:abstractNumId="5" w15:restartNumberingAfterBreak="0">
+    <w:nsid w:val="1A8F1382"/>
+    <w:multiLevelType w:val="hybridMultilevel"/>
+    <w:tmpl w:val="3C04B7FC"/>
+    <w:lvl w:ilvl="0" w:tplc="280A0001">
+      <w:start w:val="1"/>
+      <w:numFmt w:val="bullet"/>
+      <w:lvlText w:val=""/>
+      <w:lvlJc w:val="left"/>
+      <w:pPr>
+        <w:ind w:left="1440" w:hanging="360"/>
+      </w:pPr>
+      <w:rPr>
+        <w:rFonts w:ascii="Symbol" w:hAnsi="Symbol" w:hint="default"/>
+      </w:rPr>
+    </w:lvl>
+    <w:lvl w:ilvl="1" w:tplc="280A0003" w:tentative="1">
+      <w:start w:val="1"/>
+      <w:numFmt w:val="bullet"/>
+      <w:lvlText w:val="o"/>
+      <w:lvlJc w:val="left"/>
+      <w:pPr>
+        <w:ind w:left="2160" w:hanging="360"/>
+      </w:pPr>
+      <w:rPr>
+        <w:rFonts w:ascii="Courier New" w:hAnsi="Courier New" w:cs="Courier New" w:hint="default"/>
+      </w:rPr>
+    </w:lvl>
+    <w:lvl w:ilvl="2" w:tplc="280A0005" w:tentative="1">
+      <w:start w:val="1"/>
+      <w:numFmt w:val="bullet"/>
+      <w:lvlText w:val=""/>
+      <w:lvlJc w:val="left"/>
+      <w:pPr>
+        <w:ind w:left="2880" w:hanging="360"/>
+      </w:pPr>
+      <w:rPr>
+        <w:rFonts w:ascii="Wingdings" w:hAnsi="Wingdings" w:hint="default"/>
+      </w:rPr>
+    </w:lvl>
+    <w:lvl w:ilvl="3" w:tplc="280A0001" w:tentative="1">
+      <w:start w:val="1"/>
+      <w:numFmt w:val="bullet"/>
+      <w:lvlText w:val=""/>
+      <w:lvlJc w:val="left"/>
+      <w:pPr>
+        <w:ind w:left="3600" w:hanging="360"/>
+      </w:pPr>
+      <w:rPr>
+        <w:rFonts w:ascii="Symbol" w:hAnsi="Symbol" w:hint="default"/>
+      </w:rPr>
+    </w:lvl>
+    <w:lvl w:ilvl="4" w:tplc="280A0003" w:tentative="1">
+      <w:start w:val="1"/>
+      <w:numFmt w:val="bullet"/>
+      <w:lvlText w:val="o"/>
+      <w:lvlJc w:val="left"/>
+      <w:pPr>
+        <w:ind w:left="4320" w:hanging="360"/>
+      </w:pPr>
+      <w:rPr>
+        <w:rFonts w:ascii="Courier New" w:hAnsi="Courier New" w:cs="Courier New" w:hint="default"/>
+      </w:rPr>
+    </w:lvl>
+    <w:lvl w:ilvl="5" w:tplc="280A0005" w:tentative="1">
+      <w:start w:val="1"/>
+      <w:numFmt w:val="bullet"/>
+      <w:lvlText w:val=""/>
+      <w:lvlJc w:val="left"/>
+      <w:pPr>
+        <w:ind w:left="5040" w:hanging="360"/>
+      </w:pPr>
+      <w:rPr>
+        <w:rFonts w:ascii="Wingdings" w:hAnsi="Wingdings" w:hint="default"/>
+      </w:rPr>
+    </w:lvl>
+    <w:lvl w:ilvl="6" w:tplc="280A0001" w:tentative="1">
+      <w:start w:val="1"/>
+      <w:numFmt w:val="bullet"/>
+      <w:lvlText w:val=""/>
+      <w:lvlJc w:val="left"/>
+      <w:pPr>
+        <w:ind w:left="5760" w:hanging="360"/>
+      </w:pPr>
+      <w:rPr>
+        <w:rFonts w:ascii="Symbol" w:hAnsi="Symbol" w:hint="default"/>
+      </w:rPr>
+    </w:lvl>
+    <w:lvl w:ilvl="7" w:tplc="280A0003" w:tentative="1">
+      <w:start w:val="1"/>
+      <w:numFmt w:val="bullet"/>
+      <w:lvlText w:val="o"/>
+      <w:lvlJc w:val="left"/>
+      <w:pPr>
+        <w:ind w:left="6480" w:hanging="360"/>
+      </w:pPr>
+      <w:rPr>
+        <w:rFonts w:ascii="Courier New" w:hAnsi="Courier New" w:cs="Courier New" w:hint="default"/>
+      </w:rPr>
+    </w:lvl>
+    <w:lvl w:ilvl="8" w:tplc="280A0005" w:tentative="1">
+      <w:start w:val="1"/>
+      <w:numFmt w:val="bullet"/>
+      <w:lvlText w:val=""/>
+      <w:lvlJc w:val="left"/>
+      <w:pPr>
+        <w:ind w:left="7200" w:hanging="360"/>
+      </w:pPr>
+      <w:rPr>
+        <w:rFonts w:ascii="Wingdings" w:hAnsi="Wingdings" w:hint="default"/>
+      </w:rPr>
+    </w:lvl>
+  </w:abstractNum>
+  <w:abstractNum w:abstractNumId="6" w15:restartNumberingAfterBreak="0">
     <w:nsid w:val="25A02363"/>
     <w:multiLevelType w:val="hybridMultilevel"/>
     <w:tmpl w:val="7EEC8EC4"/>
@@ -8301,7 +9729,7 @@
       </w:rPr>
     </w:lvl>
   </w:abstractNum>
-  <w:abstractNum w:abstractNumId="6" w15:restartNumberingAfterBreak="0">
+  <w:abstractNum w:abstractNumId="7" w15:restartNumberingAfterBreak="0">
     <w:nsid w:val="2AF11623"/>
     <w:multiLevelType w:val="hybridMultilevel"/>
     <w:tmpl w:val="FFF4FA8C"/>
@@ -8414,7 +9842,7 @@
       </w:rPr>
     </w:lvl>
   </w:abstractNum>
-  <w:abstractNum w:abstractNumId="7" w15:restartNumberingAfterBreak="0">
+  <w:abstractNum w:abstractNumId="8" w15:restartNumberingAfterBreak="0">
     <w:nsid w:val="3F4209D4"/>
     <w:multiLevelType w:val="multilevel"/>
     <w:tmpl w:val="3F4209D4"/>
@@ -8563,7 +9991,7 @@
       </w:rPr>
     </w:lvl>
   </w:abstractNum>
-  <w:abstractNum w:abstractNumId="8" w15:restartNumberingAfterBreak="0">
+  <w:abstractNum w:abstractNumId="9" w15:restartNumberingAfterBreak="0">
     <w:nsid w:val="428F2BDD"/>
     <w:multiLevelType w:val="multilevel"/>
     <w:tmpl w:val="428F2BDD"/>
@@ -8649,7 +10077,7 @@
       </w:pPr>
     </w:lvl>
   </w:abstractNum>
-  <w:abstractNum w:abstractNumId="9" w15:restartNumberingAfterBreak="0">
+  <w:abstractNum w:abstractNumId="10" w15:restartNumberingAfterBreak="0">
     <w:nsid w:val="475A0E99"/>
     <w:multiLevelType w:val="hybridMultilevel"/>
     <w:tmpl w:val="91340018"/>
@@ -8739,7 +10167,7 @@
       </w:pPr>
     </w:lvl>
   </w:abstractNum>
-  <w:abstractNum w:abstractNumId="10" w15:restartNumberingAfterBreak="0">
+  <w:abstractNum w:abstractNumId="11" w15:restartNumberingAfterBreak="0">
     <w:nsid w:val="49B27CF7"/>
     <w:multiLevelType w:val="multilevel"/>
     <w:tmpl w:val="746270CE"/>
@@ -8860,7 +10288,7 @@
       </w:rPr>
     </w:lvl>
   </w:abstractNum>
-  <w:abstractNum w:abstractNumId="11" w15:restartNumberingAfterBreak="0">
+  <w:abstractNum w:abstractNumId="12" w15:restartNumberingAfterBreak="0">
     <w:nsid w:val="49C66AA0"/>
     <w:multiLevelType w:val="multilevel"/>
     <w:tmpl w:val="49C66AA0"/>
@@ -8982,7 +10410,120 @@
       </w:rPr>
     </w:lvl>
   </w:abstractNum>
-  <w:abstractNum w:abstractNumId="12" w15:restartNumberingAfterBreak="0">
+  <w:abstractNum w:abstractNumId="13" w15:restartNumberingAfterBreak="0">
+    <w:nsid w:val="53AC2DC7"/>
+    <w:multiLevelType w:val="hybridMultilevel"/>
+    <w:tmpl w:val="DA662256"/>
+    <w:lvl w:ilvl="0" w:tplc="280A0001">
+      <w:start w:val="1"/>
+      <w:numFmt w:val="bullet"/>
+      <w:lvlText w:val=""/>
+      <w:lvlJc w:val="left"/>
+      <w:pPr>
+        <w:ind w:left="1440" w:hanging="360"/>
+      </w:pPr>
+      <w:rPr>
+        <w:rFonts w:ascii="Symbol" w:hAnsi="Symbol" w:hint="default"/>
+      </w:rPr>
+    </w:lvl>
+    <w:lvl w:ilvl="1" w:tplc="280A0003" w:tentative="1">
+      <w:start w:val="1"/>
+      <w:numFmt w:val="bullet"/>
+      <w:lvlText w:val="o"/>
+      <w:lvlJc w:val="left"/>
+      <w:pPr>
+        <w:ind w:left="2160" w:hanging="360"/>
+      </w:pPr>
+      <w:rPr>
+        <w:rFonts w:ascii="Courier New" w:hAnsi="Courier New" w:cs="Courier New" w:hint="default"/>
+      </w:rPr>
+    </w:lvl>
+    <w:lvl w:ilvl="2" w:tplc="280A0005" w:tentative="1">
+      <w:start w:val="1"/>
+      <w:numFmt w:val="bullet"/>
+      <w:lvlText w:val=""/>
+      <w:lvlJc w:val="left"/>
+      <w:pPr>
+        <w:ind w:left="2880" w:hanging="360"/>
+      </w:pPr>
+      <w:rPr>
+        <w:rFonts w:ascii="Wingdings" w:hAnsi="Wingdings" w:hint="default"/>
+      </w:rPr>
+    </w:lvl>
+    <w:lvl w:ilvl="3" w:tplc="280A0001" w:tentative="1">
+      <w:start w:val="1"/>
+      <w:numFmt w:val="bullet"/>
+      <w:lvlText w:val=""/>
+      <w:lvlJc w:val="left"/>
+      <w:pPr>
+        <w:ind w:left="3600" w:hanging="360"/>
+      </w:pPr>
+      <w:rPr>
+        <w:rFonts w:ascii="Symbol" w:hAnsi="Symbol" w:hint="default"/>
+      </w:rPr>
+    </w:lvl>
+    <w:lvl w:ilvl="4" w:tplc="280A0003" w:tentative="1">
+      <w:start w:val="1"/>
+      <w:numFmt w:val="bullet"/>
+      <w:lvlText w:val="o"/>
+      <w:lvlJc w:val="left"/>
+      <w:pPr>
+        <w:ind w:left="4320" w:hanging="360"/>
+      </w:pPr>
+      <w:rPr>
+        <w:rFonts w:ascii="Courier New" w:hAnsi="Courier New" w:cs="Courier New" w:hint="default"/>
+      </w:rPr>
+    </w:lvl>
+    <w:lvl w:ilvl="5" w:tplc="280A0005" w:tentative="1">
+      <w:start w:val="1"/>
+      <w:numFmt w:val="bullet"/>
+      <w:lvlText w:val=""/>
+      <w:lvlJc w:val="left"/>
+      <w:pPr>
+        <w:ind w:left="5040" w:hanging="360"/>
+      </w:pPr>
+      <w:rPr>
+        <w:rFonts w:ascii="Wingdings" w:hAnsi="Wingdings" w:hint="default"/>
+      </w:rPr>
+    </w:lvl>
+    <w:lvl w:ilvl="6" w:tplc="280A0001" w:tentative="1">
+      <w:start w:val="1"/>
+      <w:numFmt w:val="bullet"/>
+      <w:lvlText w:val=""/>
+      <w:lvlJc w:val="left"/>
+      <w:pPr>
+        <w:ind w:left="5760" w:hanging="360"/>
+      </w:pPr>
+      <w:rPr>
+        <w:rFonts w:ascii="Symbol" w:hAnsi="Symbol" w:hint="default"/>
+      </w:rPr>
+    </w:lvl>
+    <w:lvl w:ilvl="7" w:tplc="280A0003" w:tentative="1">
+      <w:start w:val="1"/>
+      <w:numFmt w:val="bullet"/>
+      <w:lvlText w:val="o"/>
+      <w:lvlJc w:val="left"/>
+      <w:pPr>
+        <w:ind w:left="6480" w:hanging="360"/>
+      </w:pPr>
+      <w:rPr>
+        <w:rFonts w:ascii="Courier New" w:hAnsi="Courier New" w:cs="Courier New" w:hint="default"/>
+      </w:rPr>
+    </w:lvl>
+    <w:lvl w:ilvl="8" w:tplc="280A0005" w:tentative="1">
+      <w:start w:val="1"/>
+      <w:numFmt w:val="bullet"/>
+      <w:lvlText w:val=""/>
+      <w:lvlJc w:val="left"/>
+      <w:pPr>
+        <w:ind w:left="7200" w:hanging="360"/>
+      </w:pPr>
+      <w:rPr>
+        <w:rFonts w:ascii="Wingdings" w:hAnsi="Wingdings" w:hint="default"/>
+      </w:rPr>
+    </w:lvl>
+  </w:abstractNum>
+  <w:abstractNum w:abstractNumId="14" w15:restartNumberingAfterBreak="0">
     <w:nsid w:val="549B76E6"/>
     <w:multiLevelType w:val="hybridMultilevel"/>
     <w:tmpl w:val="1D409D14"/>
@@ -9071,7 +10612,7 @@
       </w:pPr>
     </w:lvl>
   </w:abstractNum>
-  <w:abstractNum w:abstractNumId="13" w15:restartNumberingAfterBreak="0">
+  <w:abstractNum w:abstractNumId="15" w15:restartNumberingAfterBreak="0">
     <w:nsid w:val="619717E7"/>
     <w:multiLevelType w:val="hybridMultilevel"/>
     <w:tmpl w:val="4C60833E"/>
@@ -9184,7 +10725,7 @@
       </w:rPr>
     </w:lvl>
   </w:abstractNum>
-  <w:abstractNum w:abstractNumId="14" w15:restartNumberingAfterBreak="0">
+  <w:abstractNum w:abstractNumId="16" w15:restartNumberingAfterBreak="0">
     <w:nsid w:val="64D74CCF"/>
     <w:multiLevelType w:val="multilevel"/>
     <w:tmpl w:val="64D74CCF"/>
@@ -9297,7 +10838,120 @@
       </w:rPr>
     </w:lvl>
   </w:abstractNum>
-  <w:abstractNum w:abstractNumId="15" w15:restartNumberingAfterBreak="0">
+  <w:abstractNum w:abstractNumId="17" w15:restartNumberingAfterBreak="0">
+    <w:nsid w:val="64F302D8"/>
+    <w:multiLevelType w:val="hybridMultilevel"/>
+    <w:tmpl w:val="A0649AE0"/>
+    <w:lvl w:ilvl="0" w:tplc="280A0001">
+      <w:start w:val="1"/>
+      <w:numFmt w:val="bullet"/>
+      <w:lvlText w:val=""/>
+      <w:lvlJc w:val="left"/>
+      <w:pPr>
+        <w:ind w:left="1440" w:hanging="360"/>
+      </w:pPr>
+      <w:rPr>
+        <w:rFonts w:ascii="Symbol" w:hAnsi="Symbol" w:hint="default"/>
+      </w:rPr>
+    </w:lvl>
+    <w:lvl w:ilvl="1" w:tplc="280A0003" w:tentative="1">
+      <w:start w:val="1"/>
+      <w:numFmt w:val="bullet"/>
+      <w:lvlText w:val="o"/>
+      <w:lvlJc w:val="left"/>
+      <w:pPr>
+        <w:ind w:left="2160" w:hanging="360"/>
+      </w:pPr>
+      <w:rPr>
+        <w:rFonts w:ascii="Courier New" w:hAnsi="Courier New" w:cs="Courier New" w:hint="default"/>
+      </w:rPr>
+    </w:lvl>
+    <w:lvl w:ilvl="2" w:tplc="280A0005" w:tentative="1">
+      <w:start w:val="1"/>
+      <w:numFmt w:val="bullet"/>
+      <w:lvlText w:val=""/>
+      <w:lvlJc w:val="left"/>
+      <w:pPr>
+        <w:ind w:left="2880" w:hanging="360"/>
+      </w:pPr>
+      <w:rPr>
+        <w:rFonts w:ascii="Wingdings" w:hAnsi="Wingdings" w:hint="default"/>
+      </w:rPr>
+    </w:lvl>
+    <w:lvl w:ilvl="3" w:tplc="280A0001" w:tentative="1">
+      <w:start w:val="1"/>
+      <w:numFmt w:val="bullet"/>
+      <w:lvlText w:val=""/>
+      <w:lvlJc w:val="left"/>
+      <w:pPr>
+        <w:ind w:left="3600" w:hanging="360"/>
+      </w:pPr>
+      <w:rPr>
+        <w:rFonts w:ascii="Symbol" w:hAnsi="Symbol" w:hint="default"/>
+      </w:rPr>
+    </w:lvl>
+    <w:lvl w:ilvl="4" w:tplc="280A0003" w:tentative="1">
+      <w:start w:val="1"/>
+      <w:numFmt w:val="bullet"/>
+      <w:lvlText w:val="o"/>
+      <w:lvlJc w:val="left"/>
+      <w:pPr>
+        <w:ind w:left="4320" w:hanging="360"/>
+      </w:pPr>
+      <w:rPr>
+        <w:rFonts w:ascii="Courier New" w:hAnsi="Courier New" w:cs="Courier New" w:hint="default"/>
+      </w:rPr>
+    </w:lvl>
+    <w:lvl w:ilvl="5" w:tplc="280A0005" w:tentative="1">
+      <w:start w:val="1"/>
+      <w:numFmt w:val="bullet"/>
+      <w:lvlText w:val=""/>
+      <w:lvlJc w:val="left"/>
+      <w:pPr>
+        <w:ind w:left="5040" w:hanging="360"/>
+      </w:pPr>
+      <w:rPr>
+        <w:rFonts w:ascii="Wingdings" w:hAnsi="Wingdings" w:hint="default"/>
+      </w:rPr>
+    </w:lvl>
+    <w:lvl w:ilvl="6" w:tplc="280A0001" w:tentative="1">
+      <w:start w:val="1"/>
+      <w:numFmt w:val="bullet"/>
+      <w:lvlText w:val=""/>
+      <w:lvlJc w:val="left"/>
+      <w:pPr>
+        <w:ind w:left="5760" w:hanging="360"/>
+      </w:pPr>
+      <w:rPr>
+        <w:rFonts w:ascii="Symbol" w:hAnsi="Symbol" w:hint="default"/>
+      </w:rPr>
+    </w:lvl>
+    <w:lvl w:ilvl="7" w:tplc="280A0003" w:tentative="1">
+      <w:start w:val="1"/>
+      <w:numFmt w:val="bullet"/>
+      <w:lvlText w:val="o"/>
+      <w:lvlJc w:val="left"/>
+      <w:pPr>
+        <w:ind w:left="6480" w:hanging="360"/>
+      </w:pPr>
+      <w:rPr>
+        <w:rFonts w:ascii="Courier New" w:hAnsi="Courier New" w:cs="Courier New" w:hint="default"/>
+      </w:rPr>
+    </w:lvl>
+    <w:lvl w:ilvl="8" w:tplc="280A0005" w:tentative="1">
+      <w:start w:val="1"/>
+      <w:numFmt w:val="bullet"/>
+      <w:lvlText w:val=""/>
+      <w:lvlJc w:val="left"/>
+      <w:pPr>
+        <w:ind w:left="7200" w:hanging="360"/>
+      </w:pPr>
+      <w:rPr>
+        <w:rFonts w:ascii="Wingdings" w:hAnsi="Wingdings" w:hint="default"/>
+      </w:rPr>
+    </w:lvl>
+  </w:abstractNum>
+  <w:abstractNum w:abstractNumId="18" w15:restartNumberingAfterBreak="0">
     <w:nsid w:val="6E3008D4"/>
     <w:multiLevelType w:val="hybridMultilevel"/>
     <w:tmpl w:val="E18EB05A"/>
@@ -9411,37 +11065,37 @@
     </w:lvl>
   </w:abstractNum>
   <w:num w:numId="1">
-    <w:abstractNumId w:val="12"/>
+    <w:abstractNumId w:val="14"/>
   </w:num>
   <w:num w:numId="2">
     <w:abstractNumId w:val="3"/>
   </w:num>
   <w:num w:numId="3">
-    <w:abstractNumId w:val="13"/>
+    <w:abstractNumId w:val="15"/>
   </w:num>
   <w:num w:numId="4">
-    <w:abstractNumId w:val="15"/>
+    <w:abstractNumId w:val="18"/>
   </w:num>
   <w:num w:numId="5">
-    <w:abstractNumId w:val="5"/>
+    <w:abstractNumId w:val="6"/>
   </w:num>
   <w:num w:numId="6">
-    <w:abstractNumId w:val="9"/>
+    <w:abstractNumId w:val="10"/>
   </w:num>
   <w:num w:numId="7">
-    <w:abstractNumId w:val="9"/>
+    <w:abstractNumId w:val="10"/>
   </w:num>
   <w:num w:numId="8">
-    <w:abstractNumId w:val="9"/>
+    <w:abstractNumId w:val="10"/>
   </w:num>
   <w:num w:numId="9">
-    <w:abstractNumId w:val="9"/>
+    <w:abstractNumId w:val="10"/>
   </w:num>
   <w:num w:numId="10">
     <w:abstractNumId w:val="1"/>
   </w:num>
   <w:num w:numId="11">
-    <w:abstractNumId w:val="11"/>
+    <w:abstractNumId w:val="12"/>
   </w:num>
   <w:num w:numId="12">
     <w:abstractNumId w:val="2"/>
@@ -9450,10 +11104,10 @@
     <w:abstractNumId w:val="2"/>
   </w:num>
   <w:num w:numId="14">
-    <w:abstractNumId w:val="7"/>
+    <w:abstractNumId w:val="8"/>
   </w:num>
   <w:num w:numId="15">
-    <w:abstractNumId w:val="8"/>
+    <w:abstractNumId w:val="9"/>
     <w:lvlOverride w:ilvl="0">
       <w:startOverride w:val="1"/>
     </w:lvlOverride>
@@ -9470,25 +11124,34 @@
     <w:abstractNumId w:val="0"/>
   </w:num>
   <w:num w:numId="17">
-    <w:abstractNumId w:val="9"/>
+    <w:abstractNumId w:val="10"/>
   </w:num>
   <w:num w:numId="18">
-    <w:abstractNumId w:val="9"/>
+    <w:abstractNumId w:val="10"/>
   </w:num>
   <w:num w:numId="19">
-    <w:abstractNumId w:val="9"/>
+    <w:abstractNumId w:val="10"/>
   </w:num>
   <w:num w:numId="20">
     <w:abstractNumId w:val="4"/>
   </w:num>
   <w:num w:numId="21">
-    <w:abstractNumId w:val="6"/>
+    <w:abstractNumId w:val="7"/>
   </w:num>
   <w:num w:numId="22">
-    <w:abstractNumId w:val="14"/>
+    <w:abstractNumId w:val="16"/>
   </w:num>
   <w:num w:numId="23">
-    <w:abstractNumId w:val="10"/>
+    <w:abstractNumId w:val="11"/>
+  </w:num>
+  <w:num w:numId="24">
+    <w:abstractNumId w:val="17"/>
+  </w:num>
+  <w:num w:numId="25">
+    <w:abstractNumId w:val="5"/>
+  </w:num>
+  <w:num w:numId="26">
+    <w:abstractNumId w:val="13"/>
   </w:num>
 </w:numbering>
 </file>
@@ -11079,6 +12742,7 @@
     <w:rsid w:val="003A71DD"/>
     <w:rsid w:val="0073030E"/>
     <w:rsid w:val="0078797C"/>
+    <w:rsid w:val="007F2A84"/>
     <w:rsid w:val="00884699"/>
     <w:rsid w:val="009129D6"/>
     <w:rsid w:val="00933446"/>
@@ -11872,7 +13536,7 @@
 </file>
 
 <file path=customXml/itemProps3.xml><?xml version="1.0" encoding="utf-8"?>
-<ds:datastoreItem xmlns:ds="http://schemas.openxmlformats.org/officeDocument/2006/customXml" ds:itemID="{72AD7FC1-A3C1-4818-9FEC-F8C1AC34923A}">
+<ds:datastoreItem xmlns:ds="http://schemas.openxmlformats.org/officeDocument/2006/customXml" ds:itemID="{4421E847-5469-4597-BF2B-3D9C33A2062C}">
   <ds:schemaRefs>
     <ds:schemaRef ds:uri="http://schemas.openxmlformats.org/officeDocument/2006/bibliography"/>
   </ds:schemaRefs>

</xml_diff>